<commit_message>
fixed import feature bug and updated faqs
</commit_message>
<xml_diff>
--- a/FAQs.docx
+++ b/FAQs.docx
@@ -6,14 +6,14 @@
       <w:pPr>
         <w:spacing w:after="0" w:line="240" w:lineRule="auto"/>
         <w:rPr>
-          <w:rFonts w:ascii="Arial" w:eastAsia="Times New Roman" w:hAnsi="Arial" w:cs="Arial"/>
-          <w:bCs/>
-          <w:color w:val="000000"/>
-          <w:kern w:val="36"/>
-        </w:rPr>
-      </w:pPr>
-      <w:r>
-        <w:rPr>
+          <w:rFonts w:ascii="Century Gothic" w:hAnsi="Century Gothic"/>
+          <w:b/>
+          <w:sz w:val="24"/>
+        </w:rPr>
+      </w:pPr>
+      <w:r>
+        <w:rPr>
+          <w:rFonts w:ascii="Century Gothic" w:hAnsi="Century Gothic"/>
           <w:b/>
           <w:sz w:val="40"/>
           <w:u w:val="single"/>
@@ -25,36 +25,36 @@
       <w:pPr>
         <w:spacing w:after="0" w:line="240" w:lineRule="auto"/>
         <w:rPr>
-          <w:b/>
-          <w:sz w:val="24"/>
-        </w:rPr>
-      </w:pPr>
-      <w:r>
-        <w:rPr>
-          <w:b/>
-          <w:sz w:val="36"/>
-        </w:rPr>
-        <w:t>FAQs</w:t>
+          <w:rFonts w:ascii="Century Gothic" w:hAnsi="Century Gothic"/>
+          <w:b/>
+          <w:sz w:val="32"/>
+          <w:szCs w:val="36"/>
+        </w:rPr>
+      </w:pPr>
+      <w:r>
+        <w:rPr>
+          <w:rFonts w:ascii="Century Gothic" w:hAnsi="Century Gothic"/>
+          <w:b/>
+          <w:sz w:val="32"/>
+          <w:szCs w:val="36"/>
+        </w:rPr>
+        <w:t>Frequently Asked Questions</w:t>
+      </w:r>
+      <w:r>
+        <w:rPr>
+          <w:rFonts w:ascii="Century Gothic" w:hAnsi="Century Gothic"/>
+          <w:b/>
+          <w:sz w:val="32"/>
+          <w:szCs w:val="36"/>
+        </w:rPr>
+        <w:t xml:space="preserve"> (FAQs)</w:t>
       </w:r>
     </w:p>
     <w:p>
       <w:pPr>
         <w:spacing w:after="0" w:line="240" w:lineRule="auto"/>
         <w:rPr>
-          <w:b/>
-        </w:rPr>
-      </w:pPr>
-      <w:r>
-        <w:rPr>
-          <w:b/>
-        </w:rPr>
-        <w:t>Frequently Asked Questions</w:t>
-      </w:r>
-    </w:p>
-    <w:p>
-      <w:pPr>
-        <w:spacing w:after="0" w:line="240" w:lineRule="auto"/>
-        <w:rPr>
+          <w:rFonts w:ascii="Century Gothic" w:hAnsi="Century Gothic"/>
           <w:b/>
         </w:rPr>
       </w:pPr>
@@ -68,12 +68,16 @@
         </w:numPr>
         <w:spacing w:after="0" w:line="240" w:lineRule="auto"/>
         <w:rPr>
-          <w:b/>
-        </w:rPr>
-      </w:pPr>
-      <w:r>
-        <w:rPr>
-          <w:b/>
+          <w:rFonts w:ascii="Century Gothic" w:hAnsi="Century Gothic"/>
+          <w:b/>
+          <w:sz w:val="24"/>
+        </w:rPr>
+      </w:pPr>
+      <w:r>
+        <w:rPr>
+          <w:rFonts w:ascii="Century Gothic" w:hAnsi="Century Gothic"/>
+          <w:b/>
+          <w:sz w:val="24"/>
         </w:rPr>
         <w:t>System Requirements</w:t>
       </w:r>
@@ -87,11 +91,13 @@
         </w:numPr>
         <w:spacing w:after="0" w:line="240" w:lineRule="auto"/>
         <w:rPr>
-          <w:b/>
-        </w:rPr>
-      </w:pPr>
-      <w:r>
-        <w:rPr>
+          <w:rFonts w:ascii="Century Gothic" w:hAnsi="Century Gothic"/>
+          <w:b/>
+        </w:rPr>
+      </w:pPr>
+      <w:r>
+        <w:rPr>
+          <w:rFonts w:ascii="Century Gothic" w:hAnsi="Century Gothic"/>
           <w:b/>
         </w:rPr>
         <w:t>What are the system requirements to make AMS work in a computer?</w:t>
@@ -108,37 +114,72 @@
         <w:spacing w:after="0" w:line="240" w:lineRule="atLeast"/>
         <w:outlineLvl w:val="0"/>
         <w:rPr>
-          <w:rFonts w:ascii="Arial" w:eastAsia="Times New Roman" w:hAnsi="Arial" w:cs="Arial"/>
+          <w:rFonts w:ascii="Century Gothic" w:eastAsia="Times New Roman" w:hAnsi="Century Gothic" w:cs="Arial"/>
           <w:bCs/>
+          <w:i/>
           <w:color w:val="000000"/>
           <w:kern w:val="36"/>
         </w:rPr>
       </w:pPr>
       <w:r>
         <w:rPr>
-          <w:rFonts w:ascii="Arial" w:eastAsia="Times New Roman" w:hAnsi="Arial" w:cs="Arial"/>
+          <w:rFonts w:ascii="Century Gothic" w:eastAsia="Times New Roman" w:hAnsi="Century Gothic" w:cs="Arial"/>
           <w:bCs/>
+          <w:i/>
           <w:color w:val="000000"/>
           <w:kern w:val="36"/>
         </w:rPr>
-        <w:t>Java Runtime Environment</w:t>
-      </w:r>
-      <w:r>
-        <w:rPr>
-          <w:rFonts w:ascii="Arial" w:eastAsia="Times New Roman" w:hAnsi="Arial" w:cs="Arial"/>
+        <w:t>Java Runtime E</w:t>
+      </w:r>
+      <w:r>
+        <w:rPr>
+          <w:rFonts w:ascii="Century Gothic" w:eastAsia="Times New Roman" w:hAnsi="Century Gothic" w:cs="Arial"/>
           <w:bCs/>
+          <w:i/>
           <w:color w:val="000000"/>
           <w:kern w:val="36"/>
         </w:rPr>
+        <w:softHyphen/>
+      </w:r>
+      <w:r>
+        <w:rPr>
+          <w:rFonts w:ascii="Century Gothic" w:eastAsia="Times New Roman" w:hAnsi="Century Gothic" w:cs="Arial"/>
+          <w:bCs/>
+          <w:i/>
+          <w:color w:val="000000"/>
+          <w:kern w:val="36"/>
+        </w:rPr>
+        <w:t>nvironment</w:t>
+      </w:r>
+      <w:r>
+        <w:rPr>
+          <w:rFonts w:ascii="Century Gothic" w:eastAsia="Times New Roman" w:hAnsi="Century Gothic" w:cs="Arial"/>
+          <w:bCs/>
+          <w:i/>
+          <w:color w:val="000000"/>
+          <w:kern w:val="36"/>
+        </w:rPr>
         <w:t xml:space="preserve"> (</w:t>
       </w:r>
       <w:r>
+        <w:rPr>
+          <w:rFonts w:ascii="Century Gothic" w:hAnsi="Century Gothic"/>
+          <w:i/>
+        </w:rPr>
         <w:t>JRE</w:t>
       </w:r>
       <w:r>
+        <w:rPr>
+          <w:rFonts w:ascii="Century Gothic" w:hAnsi="Century Gothic"/>
+          <w:i/>
+        </w:rPr>
         <w:t xml:space="preserve"> 1.8)</w:t>
       </w:r>
       <w:r>
+        <w:rPr>
+          <w:rFonts w:ascii="Century Gothic" w:hAnsi="Century Gothic"/>
+          <w:i/>
+        </w:rPr>
         <w:t xml:space="preserve"> for both Server and Client</w:t>
       </w:r>
     </w:p>
@@ -153,8 +194,9 @@
         <w:spacing w:after="0" w:line="240" w:lineRule="atLeast"/>
         <w:outlineLvl w:val="0"/>
         <w:rPr>
-          <w:rFonts w:ascii="Arial" w:eastAsia="Times New Roman" w:hAnsi="Arial" w:cs="Arial"/>
+          <w:rFonts w:ascii="Century Gothic" w:eastAsia="Times New Roman" w:hAnsi="Century Gothic" w:cs="Arial"/>
           <w:bCs/>
+          <w:i/>
           <w:color w:val="000000"/>
           <w:kern w:val="36"/>
         </w:rPr>
@@ -162,8 +204,9 @@
       <w:proofErr w:type="spellStart"/>
       <w:r>
         <w:rPr>
-          <w:rFonts w:ascii="Arial" w:eastAsia="Times New Roman" w:hAnsi="Arial" w:cs="Arial"/>
+          <w:rFonts w:ascii="Century Gothic" w:eastAsia="Times New Roman" w:hAnsi="Century Gothic" w:cs="Arial"/>
           <w:bCs/>
+          <w:i/>
           <w:color w:val="000000"/>
           <w:kern w:val="36"/>
         </w:rPr>
@@ -172,8 +215,9 @@
       <w:proofErr w:type="spellEnd"/>
       <w:r>
         <w:rPr>
-          <w:rFonts w:ascii="Arial" w:eastAsia="Times New Roman" w:hAnsi="Arial" w:cs="Arial"/>
+          <w:rFonts w:ascii="Century Gothic" w:eastAsia="Times New Roman" w:hAnsi="Century Gothic" w:cs="Arial"/>
           <w:bCs/>
+          <w:i/>
           <w:color w:val="000000"/>
           <w:kern w:val="36"/>
         </w:rPr>
@@ -182,10 +226,8 @@
     </w:p>
     <w:p>
       <w:pPr>
-        <w:pStyle w:val="ListParagraph"/>
-        <w:spacing w:after="0" w:line="240" w:lineRule="auto"/>
-        <w:ind w:left="1440"/>
-        <w:rPr>
+        <w:rPr>
+          <w:rFonts w:ascii="Century Gothic" w:hAnsi="Century Gothic"/>
           <w:b/>
         </w:rPr>
       </w:pPr>
@@ -198,14 +240,18 @@
           <w:numId w:val="1"/>
         </w:numPr>
         <w:rPr>
-          <w:b/>
-        </w:rPr>
-      </w:pPr>
-      <w:r>
-        <w:rPr>
-          <w:b/>
-        </w:rPr>
-        <w:t>Add</w:t>
+          <w:rFonts w:ascii="Century Gothic" w:hAnsi="Century Gothic"/>
+          <w:b/>
+          <w:sz w:val="24"/>
+        </w:rPr>
+      </w:pPr>
+      <w:r>
+        <w:rPr>
+          <w:rFonts w:ascii="Century Gothic" w:hAnsi="Century Gothic"/>
+          <w:b/>
+          <w:sz w:val="24"/>
+        </w:rPr>
+        <w:t>Server</w:t>
       </w:r>
     </w:p>
     <w:p>
@@ -215,9 +261,33 @@
           <w:ilvl w:val="0"/>
           <w:numId w:val="2"/>
         </w:numPr>
-      </w:pPr>
-      <w:r>
-        <w:t>How to add a new attendee?</w:t>
+        <w:rPr>
+          <w:rFonts w:ascii="Century Gothic" w:hAnsi="Century Gothic"/>
+          <w:b/>
+        </w:rPr>
+      </w:pPr>
+      <w:r>
+        <w:rPr>
+          <w:rFonts w:ascii="Century Gothic" w:hAnsi="Century Gothic"/>
+          <w:b/>
+        </w:rPr>
+        <w:t xml:space="preserve">What are the things to consider in installing </w:t>
+      </w:r>
+      <w:proofErr w:type="spellStart"/>
+      <w:r>
+        <w:rPr>
+          <w:rFonts w:ascii="Century Gothic" w:hAnsi="Century Gothic"/>
+          <w:b/>
+        </w:rPr>
+        <w:t>MariaDB</w:t>
+      </w:r>
+      <w:proofErr w:type="spellEnd"/>
+      <w:r>
+        <w:rPr>
+          <w:rFonts w:ascii="Century Gothic" w:hAnsi="Century Gothic"/>
+          <w:b/>
+        </w:rPr>
+        <w:t>?</w:t>
       </w:r>
     </w:p>
     <w:p>
@@ -228,25 +298,27 @@
           <w:numId w:val="2"/>
         </w:numPr>
         <w:rPr>
-          <w:i/>
-        </w:rPr>
-      </w:pPr>
-      <w:r>
-        <w:rPr>
-          <w:i/>
-        </w:rPr>
-        <w:t xml:space="preserve">Just click </w:t>
-      </w:r>
-      <w:r>
-        <w:rPr>
-          <w:i/>
+          <w:rFonts w:ascii="Century Gothic" w:hAnsi="Century Gothic"/>
+          <w:i/>
+        </w:rPr>
+      </w:pPr>
+      <w:r>
+        <w:rPr>
+          <w:rFonts w:ascii="Century Gothic" w:hAnsi="Century Gothic"/>
+          <w:i/>
+        </w:rPr>
+        <w:t xml:space="preserve">Use “root” as password in these two fields </w:t>
+      </w:r>
+      <w:r>
+        <w:rPr>
+          <w:rFonts w:ascii="Century Gothic" w:hAnsi="Century Gothic"/>
           <w:noProof/>
         </w:rPr>
         <w:drawing>
-          <wp:inline distT="0" distB="0" distL="0" distR="0" wp14:anchorId="6057385B" wp14:editId="0D19D460">
-            <wp:extent cx="816081" cy="136478"/>
-            <wp:effectExtent l="0" t="0" r="3175" b="0"/>
-            <wp:docPr id="1" name="Picture 1"/>
+          <wp:inline distT="0" distB="0" distL="0" distR="0" wp14:anchorId="5FD2FED8" wp14:editId="3C877C23">
+            <wp:extent cx="3724275" cy="542925"/>
+            <wp:effectExtent l="0" t="0" r="9525" b="9525"/>
+            <wp:docPr id="32" name="Picture 32"/>
             <wp:cNvGraphicFramePr>
               <a:graphicFrameLocks xmlns:a="http://schemas.openxmlformats.org/drawingml/2006/main" noChangeAspect="1"/>
             </wp:cNvGraphicFramePr>
@@ -266,7 +338,7 @@
                   <pic:spPr>
                     <a:xfrm>
                       <a:off x="0" y="0"/>
-                      <a:ext cx="895107" cy="149694"/>
+                      <a:ext cx="3724275" cy="542925"/>
                     </a:xfrm>
                     <a:prstGeom prst="rect">
                       <a:avLst/>
@@ -278,19 +350,6 @@
           </wp:inline>
         </w:drawing>
       </w:r>
-      <w:r>
-        <w:rPr>
-          <w:i/>
-        </w:rPr>
-        <w:t xml:space="preserve"> then fill up the fields needed.</w:t>
-      </w:r>
-      <w:r>
-        <w:rPr>
-          <w:i/>
-          <w:noProof/>
-        </w:rPr>
-        <w:t xml:space="preserve"> </w:t>
-      </w:r>
     </w:p>
     <w:p>
       <w:pPr>
@@ -300,25 +359,27 @@
           <w:numId w:val="2"/>
         </w:numPr>
         <w:rPr>
-          <w:i/>
-        </w:rPr>
-      </w:pPr>
-      <w:r>
-        <w:rPr>
-          <w:i/>
-        </w:rPr>
-        <w:t>Fields with asterisk (*) are required fields.</w:t>
-      </w:r>
-      <w:r>
-        <w:rPr>
-          <w:i/>
+          <w:rFonts w:ascii="Century Gothic" w:hAnsi="Century Gothic"/>
+          <w:i/>
+        </w:rPr>
+      </w:pPr>
+      <w:r>
+        <w:rPr>
+          <w:rFonts w:ascii="Century Gothic" w:hAnsi="Century Gothic"/>
+          <w:i/>
+        </w:rPr>
+        <w:t xml:space="preserve">Make sure to check this setting </w:t>
+      </w:r>
+      <w:r>
+        <w:rPr>
+          <w:rFonts w:ascii="Century Gothic" w:hAnsi="Century Gothic"/>
           <w:noProof/>
         </w:rPr>
         <w:drawing>
-          <wp:inline distT="0" distB="0" distL="0" distR="0" wp14:anchorId="3A7A4E4B" wp14:editId="011A6DFD">
-            <wp:extent cx="3189768" cy="1653160"/>
-            <wp:effectExtent l="0" t="0" r="0" b="4445"/>
-            <wp:docPr id="2" name="Picture 2"/>
+          <wp:inline distT="0" distB="0" distL="0" distR="0" wp14:anchorId="34B2121F" wp14:editId="2E6E0D13">
+            <wp:extent cx="2552700" cy="342900"/>
+            <wp:effectExtent l="0" t="0" r="0" b="0"/>
+            <wp:docPr id="33" name="Picture 33"/>
             <wp:cNvGraphicFramePr>
               <a:graphicFrameLocks xmlns:a="http://schemas.openxmlformats.org/drawingml/2006/main" noChangeAspect="1"/>
             </wp:cNvGraphicFramePr>
@@ -338,7 +399,7 @@
                   <pic:spPr>
                     <a:xfrm>
                       <a:off x="0" y="0"/>
-                      <a:ext cx="3220079" cy="1668869"/>
+                      <a:ext cx="2552700" cy="342900"/>
                     </a:xfrm>
                     <a:prstGeom prst="rect">
                       <a:avLst/>
@@ -354,46 +415,21 @@
     <w:p>
       <w:pPr>
         <w:pStyle w:val="ListParagraph"/>
-        <w:ind w:left="1800"/>
-      </w:pPr>
-    </w:p>
-    <w:p>
-      <w:pPr>
-        <w:pStyle w:val="ListParagraph"/>
-        <w:ind w:left="1800"/>
-      </w:pPr>
-    </w:p>
-    <w:p>
-      <w:pPr>
-        <w:pStyle w:val="ListParagraph"/>
-        <w:numPr>
-          <w:ilvl w:val="0"/>
-          <w:numId w:val="1"/>
-        </w:numPr>
-        <w:rPr>
-          <w:b/>
-        </w:rPr>
-      </w:pPr>
-      <w:r>
-        <w:rPr>
-          <w:b/>
-        </w:rPr>
-        <w:t>Update</w:t>
-      </w:r>
-    </w:p>
-    <w:p>
-      <w:pPr>
-        <w:pStyle w:val="ListParagraph"/>
         <w:numPr>
           <w:ilvl w:val="0"/>
           <w:numId w:val="2"/>
         </w:numPr>
-      </w:pPr>
-      <w:r>
-        <w:t>How to edit or update the attendee’s information?</w:t>
-      </w:r>
-      <w:r>
-        <w:t xml:space="preserve"> </w:t>
+        <w:rPr>
+          <w:rFonts w:ascii="Century Gothic" w:hAnsi="Century Gothic"/>
+          <w:i/>
+        </w:rPr>
+      </w:pPr>
+      <w:r>
+        <w:rPr>
+          <w:rFonts w:ascii="Century Gothic" w:hAnsi="Century Gothic"/>
+          <w:b/>
+        </w:rPr>
+        <w:t>How to set up the database?</w:t>
       </w:r>
     </w:p>
     <w:p>
@@ -404,25 +440,66 @@
           <w:numId w:val="2"/>
         </w:numPr>
         <w:rPr>
-          <w:i/>
-        </w:rPr>
-      </w:pPr>
-      <w:r>
-        <w:rPr>
-          <w:i/>
-        </w:rPr>
-        <w:t xml:space="preserve">You can click the pen and paper button </w:t>
-      </w:r>
-      <w:r>
-        <w:rPr>
-          <w:i/>
+          <w:rFonts w:ascii="Century Gothic" w:hAnsi="Century Gothic"/>
+          <w:i/>
+        </w:rPr>
+      </w:pPr>
+      <w:r>
+        <w:rPr>
+          <w:rFonts w:ascii="Century Gothic" w:hAnsi="Century Gothic"/>
+          <w:i/>
+        </w:rPr>
+        <w:t xml:space="preserve">Open </w:t>
+      </w:r>
+      <w:proofErr w:type="spellStart"/>
+      <w:r>
+        <w:rPr>
+          <w:rFonts w:ascii="Century Gothic" w:hAnsi="Century Gothic"/>
+          <w:i/>
+        </w:rPr>
+        <w:t>MariaDB</w:t>
+      </w:r>
+      <w:proofErr w:type="spellEnd"/>
+      <w:r>
+        <w:rPr>
+          <w:rFonts w:ascii="Century Gothic" w:hAnsi="Century Gothic"/>
+          <w:i/>
+        </w:rPr>
+        <w:t xml:space="preserve"> and click File -&gt; Load SQL file. Look for the </w:t>
+      </w:r>
+      <w:proofErr w:type="spellStart"/>
+      <w:r>
+        <w:rPr>
+          <w:rFonts w:ascii="Century Gothic" w:hAnsi="Century Gothic"/>
+          <w:i/>
+        </w:rPr>
+        <w:t>AMS.sql</w:t>
+      </w:r>
+      <w:proofErr w:type="spellEnd"/>
+      <w:r>
+        <w:rPr>
+          <w:rFonts w:ascii="Century Gothic" w:hAnsi="Century Gothic"/>
+          <w:i/>
+        </w:rPr>
+        <w:t xml:space="preserve"> in the setup folder</w:t>
+      </w:r>
+      <w:r>
+        <w:rPr>
+          <w:rFonts w:ascii="Century Gothic" w:hAnsi="Century Gothic"/>
+          <w:i/>
+        </w:rPr>
+        <w:t xml:space="preserve"> then click </w:t>
+      </w:r>
+      <w:r>
+        <w:rPr>
+          <w:rFonts w:ascii="Century Gothic" w:hAnsi="Century Gothic"/>
           <w:noProof/>
         </w:rPr>
         <w:drawing>
-          <wp:inline distT="0" distB="0" distL="0" distR="0" wp14:anchorId="10B7081E" wp14:editId="666A1EAE">
-            <wp:extent cx="225188" cy="264507"/>
-            <wp:effectExtent l="0" t="0" r="3810" b="2540"/>
-            <wp:docPr id="3" name="Picture 3"/>
+          <wp:inline distT="0" distB="0" distL="0" distR="0" wp14:anchorId="4EF85543" wp14:editId="27EBD07F">
+            <wp:extent cx="238125" cy="276225"/>
+            <wp:effectExtent l="0" t="0" r="9525" b="9525"/>
+            <wp:docPr id="34" name="Picture 34"/>
             <wp:cNvGraphicFramePr>
               <a:graphicFrameLocks xmlns:a="http://schemas.openxmlformats.org/drawingml/2006/main" noChangeAspect="1"/>
             </wp:cNvGraphicFramePr>
@@ -442,7 +519,7 @@
                   <pic:spPr>
                     <a:xfrm>
                       <a:off x="0" y="0"/>
-                      <a:ext cx="240339" cy="282303"/>
+                      <a:ext cx="238125" cy="276225"/>
                     </a:xfrm>
                     <a:prstGeom prst="rect">
                       <a:avLst/>
@@ -456,21 +533,10 @@
       </w:r>
       <w:r>
         <w:rPr>
-          <w:i/>
-        </w:rPr>
-        <w:t xml:space="preserve">  </w:t>
-      </w:r>
-      <w:r>
-        <w:rPr>
-          <w:i/>
-        </w:rPr>
-        <w:t>on the right side of the attendee’s row or j</w:t>
-      </w:r>
-      <w:r>
-        <w:rPr>
-          <w:i/>
-        </w:rPr>
-        <w:t>ust double click the row itself.</w:t>
+          <w:rFonts w:ascii="Century Gothic" w:hAnsi="Century Gothic"/>
+          <w:i/>
+        </w:rPr>
+        <w:t xml:space="preserve"> to run the query.</w:t>
       </w:r>
     </w:p>
     <w:p>
@@ -478,19 +544,82 @@
         <w:pStyle w:val="ListParagraph"/>
         <w:ind w:left="1800"/>
         <w:rPr>
-          <w:i/>
-        </w:rPr>
-      </w:pPr>
-      <w:r>
-        <w:rPr>
-          <w:i/>
+          <w:rFonts w:ascii="Century Gothic" w:hAnsi="Century Gothic"/>
+          <w:i/>
+        </w:rPr>
+      </w:pPr>
+    </w:p>
+    <w:p>
+      <w:pPr>
+        <w:pStyle w:val="ListParagraph"/>
+        <w:numPr>
+          <w:ilvl w:val="0"/>
+          <w:numId w:val="1"/>
+        </w:numPr>
+        <w:rPr>
+          <w:rFonts w:ascii="Century Gothic" w:hAnsi="Century Gothic"/>
+          <w:b/>
+          <w:sz w:val="24"/>
+        </w:rPr>
+      </w:pPr>
+      <w:r>
+        <w:rPr>
+          <w:rFonts w:ascii="Century Gothic" w:hAnsi="Century Gothic"/>
+          <w:b/>
+          <w:sz w:val="24"/>
+        </w:rPr>
+        <w:t>Client</w:t>
+      </w:r>
+    </w:p>
+    <w:p>
+      <w:pPr>
+        <w:pStyle w:val="ListParagraph"/>
+        <w:numPr>
+          <w:ilvl w:val="0"/>
+          <w:numId w:val="2"/>
+        </w:numPr>
+        <w:rPr>
+          <w:rFonts w:ascii="Century Gothic" w:hAnsi="Century Gothic"/>
+          <w:b/>
+        </w:rPr>
+      </w:pPr>
+      <w:r>
+        <w:rPr>
+          <w:rFonts w:ascii="Century Gothic" w:hAnsi="Century Gothic"/>
+          <w:b/>
+        </w:rPr>
+        <w:t>How can I connect client to the server?</w:t>
+      </w:r>
+    </w:p>
+    <w:p>
+      <w:pPr>
+        <w:pStyle w:val="ListParagraph"/>
+        <w:numPr>
+          <w:ilvl w:val="1"/>
+          <w:numId w:val="2"/>
+        </w:numPr>
+        <w:rPr>
+          <w:rFonts w:ascii="Century Gothic" w:hAnsi="Century Gothic"/>
+          <w:b/>
+        </w:rPr>
+      </w:pPr>
+      <w:r>
+        <w:rPr>
+          <w:rFonts w:ascii="Century Gothic" w:hAnsi="Century Gothic"/>
+          <w:i/>
+        </w:rPr>
+        <w:t xml:space="preserve">First click </w:t>
+      </w:r>
+      <w:r>
+        <w:rPr>
+          <w:rFonts w:ascii="Century Gothic" w:hAnsi="Century Gothic"/>
           <w:noProof/>
         </w:rPr>
         <w:drawing>
-          <wp:inline distT="0" distB="0" distL="0" distR="0" wp14:anchorId="0CEBC267" wp14:editId="4B8D9999">
-            <wp:extent cx="4344998" cy="272955"/>
+          <wp:inline distT="0" distB="0" distL="0" distR="0" wp14:anchorId="1CAA53DB" wp14:editId="4D5FC97B">
+            <wp:extent cx="1318437" cy="198812"/>
             <wp:effectExtent l="0" t="0" r="0" b="0"/>
-            <wp:docPr id="4" name="Picture 4"/>
+            <wp:docPr id="31" name="Picture 31"/>
             <wp:cNvGraphicFramePr>
               <a:graphicFrameLocks xmlns:a="http://schemas.openxmlformats.org/drawingml/2006/main" noChangeAspect="1"/>
             </wp:cNvGraphicFramePr>
@@ -510,7 +639,7 @@
                   <pic:spPr>
                     <a:xfrm>
                       <a:off x="0" y="0"/>
-                      <a:ext cx="4548248" cy="285723"/>
+                      <a:ext cx="1420480" cy="214199"/>
                     </a:xfrm>
                     <a:prstGeom prst="rect">
                       <a:avLst/>
@@ -522,22 +651,97 @@
           </wp:inline>
         </w:drawing>
       </w:r>
+      <w:r>
+        <w:rPr>
+          <w:rFonts w:ascii="Century Gothic" w:hAnsi="Century Gothic"/>
+          <w:i/>
+        </w:rPr>
+        <w:t xml:space="preserve"> in the first window. Then enter the Server’s IP Address in the given field and click Save Changes.</w:t>
+      </w:r>
+    </w:p>
+    <w:p>
+      <w:pPr>
+        <w:pStyle w:val="ListParagraph"/>
+        <w:numPr>
+          <w:ilvl w:val="0"/>
+          <w:numId w:val="2"/>
+        </w:numPr>
+        <w:rPr>
+          <w:rFonts w:ascii="Century Gothic" w:hAnsi="Century Gothic"/>
+          <w:b/>
+        </w:rPr>
+      </w:pPr>
+      <w:r>
+        <w:rPr>
+          <w:rFonts w:ascii="Century Gothic" w:hAnsi="Century Gothic"/>
+          <w:b/>
+        </w:rPr>
+        <w:t xml:space="preserve">What are the possible problem when the client can’t connect to the server even if the server’s </w:t>
+      </w:r>
+      <w:proofErr w:type="spellStart"/>
+      <w:r>
+        <w:rPr>
+          <w:rFonts w:ascii="Century Gothic" w:hAnsi="Century Gothic"/>
+          <w:b/>
+        </w:rPr>
+        <w:t>ip</w:t>
+      </w:r>
+      <w:proofErr w:type="spellEnd"/>
+      <w:r>
+        <w:rPr>
+          <w:rFonts w:ascii="Century Gothic" w:hAnsi="Century Gothic"/>
+          <w:b/>
+        </w:rPr>
+        <w:t xml:space="preserve"> address is correct?</w:t>
+      </w:r>
+    </w:p>
+    <w:p>
+      <w:pPr>
+        <w:pStyle w:val="ListParagraph"/>
+        <w:numPr>
+          <w:ilvl w:val="1"/>
+          <w:numId w:val="2"/>
+        </w:numPr>
+        <w:rPr>
+          <w:rFonts w:ascii="Century Gothic" w:hAnsi="Century Gothic"/>
+          <w:b/>
+        </w:rPr>
+      </w:pPr>
+      <w:r>
+        <w:rPr>
+          <w:rFonts w:ascii="Century Gothic" w:hAnsi="Century Gothic"/>
+          <w:i/>
+        </w:rPr>
+        <w:t>The client is connected to another router that is not used by the server.</w:t>
+      </w:r>
+    </w:p>
+    <w:p>
+      <w:pPr>
+        <w:pStyle w:val="ListParagraph"/>
+        <w:numPr>
+          <w:ilvl w:val="1"/>
+          <w:numId w:val="2"/>
+        </w:numPr>
+        <w:rPr>
+          <w:rFonts w:ascii="Century Gothic" w:hAnsi="Century Gothic"/>
+          <w:b/>
+        </w:rPr>
+      </w:pPr>
+      <w:r>
+        <w:rPr>
+          <w:rFonts w:ascii="Century Gothic" w:hAnsi="Century Gothic"/>
+          <w:i/>
+        </w:rPr>
+        <w:t>The server is turned off.</w:t>
+      </w:r>
     </w:p>
     <w:p>
       <w:pPr>
         <w:pStyle w:val="ListParagraph"/>
         <w:ind w:left="1800"/>
         <w:rPr>
-          <w:i/>
-        </w:rPr>
-      </w:pPr>
-    </w:p>
-    <w:p>
-      <w:pPr>
-        <w:pStyle w:val="ListParagraph"/>
-        <w:ind w:left="1800"/>
-        <w:rPr>
-          <w:i/>
+          <w:rFonts w:ascii="Century Gothic" w:hAnsi="Century Gothic"/>
+          <w:b/>
         </w:rPr>
       </w:pPr>
     </w:p>
@@ -549,14 +753,18 @@
           <w:numId w:val="1"/>
         </w:numPr>
         <w:rPr>
-          <w:b/>
-        </w:rPr>
-      </w:pPr>
-      <w:r>
-        <w:rPr>
-          <w:b/>
-        </w:rPr>
-        <w:t>Delete</w:t>
+          <w:rFonts w:ascii="Century Gothic" w:hAnsi="Century Gothic"/>
+          <w:b/>
+          <w:sz w:val="24"/>
+        </w:rPr>
+      </w:pPr>
+      <w:r>
+        <w:rPr>
+          <w:rFonts w:ascii="Century Gothic" w:hAnsi="Century Gothic"/>
+          <w:b/>
+          <w:sz w:val="24"/>
+        </w:rPr>
+        <w:t>Import the Excel File</w:t>
       </w:r>
     </w:p>
     <w:p>
@@ -566,12 +774,17 @@
           <w:ilvl w:val="0"/>
           <w:numId w:val="2"/>
         </w:numPr>
-      </w:pPr>
-      <w:r>
-        <w:t>How to delete an attendee?</w:t>
-      </w:r>
-      <w:r>
-        <w:t xml:space="preserve"> </w:t>
+        <w:rPr>
+          <w:rFonts w:ascii="Century Gothic" w:hAnsi="Century Gothic"/>
+          <w:b/>
+        </w:rPr>
+      </w:pPr>
+      <w:r>
+        <w:rPr>
+          <w:rFonts w:ascii="Century Gothic" w:hAnsi="Century Gothic"/>
+          <w:b/>
+        </w:rPr>
+        <w:t>How can I import attendees using excel?</w:t>
       </w:r>
     </w:p>
     <w:p>
@@ -582,25 +795,36 @@
           <w:numId w:val="2"/>
         </w:numPr>
         <w:rPr>
-          <w:i/>
-        </w:rPr>
-      </w:pPr>
-      <w:r>
-        <w:rPr>
-          <w:i/>
-        </w:rPr>
-        <w:t xml:space="preserve">Just select the attendee(s) you would like to delete then click </w:t>
-      </w:r>
-      <w:r>
-        <w:rPr>
+          <w:rFonts w:ascii="Century Gothic" w:hAnsi="Century Gothic"/>
+          <w:b/>
+        </w:rPr>
+      </w:pPr>
+      <w:r>
+        <w:rPr>
+          <w:rFonts w:ascii="Century Gothic" w:hAnsi="Century Gothic"/>
+          <w:i/>
+        </w:rPr>
+        <w:t xml:space="preserve">First, use </w:t>
+      </w:r>
+      <w:proofErr w:type="gramStart"/>
+      <w:r>
+        <w:rPr>
+          <w:rFonts w:ascii="Century Gothic" w:hAnsi="Century Gothic"/>
+          <w:i/>
+        </w:rPr>
+        <w:t xml:space="preserve">the </w:t>
+      </w:r>
+      <w:r>
+        <w:rPr>
+          <w:rFonts w:ascii="Century Gothic" w:hAnsi="Century Gothic"/>
           <w:i/>
           <w:noProof/>
         </w:rPr>
         <w:drawing>
-          <wp:inline distT="0" distB="0" distL="0" distR="0" wp14:anchorId="4C8852A6" wp14:editId="5D8896C8">
-            <wp:extent cx="1075613" cy="177421"/>
-            <wp:effectExtent l="0" t="0" r="0" b="0"/>
-            <wp:docPr id="6" name="Picture 6"/>
+          <wp:inline distT="0" distB="0" distL="0" distR="0" wp14:anchorId="6EC1541D" wp14:editId="09C4D3F9">
+            <wp:extent cx="1041577" cy="156950"/>
+            <wp:effectExtent l="0" t="0" r="6350" b="0"/>
+            <wp:docPr id="35" name="Picture 35"/>
             <wp:cNvGraphicFramePr>
               <a:graphicFrameLocks xmlns:a="http://schemas.openxmlformats.org/drawingml/2006/main" noChangeAspect="1"/>
             </wp:cNvGraphicFramePr>
@@ -620,7 +844,7 @@
                   <pic:spPr>
                     <a:xfrm>
                       <a:off x="0" y="0"/>
-                      <a:ext cx="1219562" cy="201165"/>
+                      <a:ext cx="1376041" cy="207349"/>
                     </a:xfrm>
                     <a:prstGeom prst="rect">
                       <a:avLst/>
@@ -634,15 +858,18 @@
       </w:r>
       <w:r>
         <w:rPr>
-          <w:i/>
-        </w:rPr>
-        <w:t xml:space="preserve"> </w:t>
-      </w:r>
-      <w:r>
-        <w:rPr>
-          <w:i/>
-        </w:rPr>
-        <w:t>to proceed.</w:t>
+          <w:rFonts w:ascii="Century Gothic" w:hAnsi="Century Gothic"/>
+          <w:i/>
+        </w:rPr>
+        <w:t xml:space="preserve"> to</w:t>
+      </w:r>
+      <w:proofErr w:type="gramEnd"/>
+      <w:r>
+        <w:rPr>
+          <w:rFonts w:ascii="Century Gothic" w:hAnsi="Century Gothic"/>
+          <w:i/>
+        </w:rPr>
+        <w:t xml:space="preserve"> produce the AMS format of excel file. Then you can fill the given columns of the attendee to be saved.</w:t>
       </w:r>
     </w:p>
     <w:p>
@@ -650,7 +877,8 @@
         <w:pStyle w:val="ListParagraph"/>
         <w:ind w:left="1800"/>
         <w:rPr>
-          <w:i/>
+          <w:rFonts w:ascii="Century Gothic" w:hAnsi="Century Gothic"/>
+          <w:b/>
         </w:rPr>
       </w:pPr>
     </w:p>
@@ -662,14 +890,18 @@
           <w:numId w:val="1"/>
         </w:numPr>
         <w:rPr>
-          <w:b/>
-        </w:rPr>
-      </w:pPr>
-      <w:r>
-        <w:rPr>
-          <w:b/>
-        </w:rPr>
-        <w:t>Upload Certificate Template</w:t>
+          <w:rFonts w:ascii="Century Gothic" w:hAnsi="Century Gothic"/>
+          <w:b/>
+          <w:sz w:val="24"/>
+        </w:rPr>
+      </w:pPr>
+      <w:r>
+        <w:rPr>
+          <w:rFonts w:ascii="Century Gothic" w:hAnsi="Century Gothic"/>
+          <w:b/>
+          <w:sz w:val="24"/>
+        </w:rPr>
+        <w:t>Add</w:t>
       </w:r>
     </w:p>
     <w:p>
@@ -679,9 +911,17 @@
           <w:ilvl w:val="0"/>
           <w:numId w:val="2"/>
         </w:numPr>
-      </w:pPr>
-      <w:r>
-        <w:t>How to upload a certificate template to be used?</w:t>
+        <w:rPr>
+          <w:rFonts w:ascii="Century Gothic" w:hAnsi="Century Gothic"/>
+          <w:b/>
+        </w:rPr>
+      </w:pPr>
+      <w:r>
+        <w:rPr>
+          <w:rFonts w:ascii="Century Gothic" w:hAnsi="Century Gothic"/>
+          <w:b/>
+        </w:rPr>
+        <w:t>How to add a new attendee?</w:t>
       </w:r>
     </w:p>
     <w:p>
@@ -691,24 +931,29 @@
           <w:ilvl w:val="1"/>
           <w:numId w:val="2"/>
         </w:numPr>
-      </w:pPr>
-      <w:r>
-        <w:rPr>
-          <w:i/>
-        </w:rPr>
-        <w:lastRenderedPageBreak/>
-        <w:t xml:space="preserve">First click </w:t>
-      </w:r>
-      <w:r>
-        <w:rPr>
+        <w:rPr>
+          <w:rFonts w:ascii="Century Gothic" w:hAnsi="Century Gothic"/>
+          <w:i/>
+        </w:rPr>
+      </w:pPr>
+      <w:r>
+        <w:rPr>
+          <w:rFonts w:ascii="Century Gothic" w:hAnsi="Century Gothic"/>
+          <w:i/>
+        </w:rPr>
+        <w:t xml:space="preserve">Just click </w:t>
+      </w:r>
+      <w:r>
+        <w:rPr>
+          <w:rFonts w:ascii="Century Gothic" w:hAnsi="Century Gothic"/>
           <w:i/>
           <w:noProof/>
         </w:rPr>
         <w:drawing>
-          <wp:inline distT="0" distB="0" distL="0" distR="0" wp14:anchorId="4A8AD722" wp14:editId="4B6BFDE8">
-            <wp:extent cx="941696" cy="162923"/>
-            <wp:effectExtent l="0" t="0" r="0" b="8890"/>
-            <wp:docPr id="7" name="Picture 7"/>
+          <wp:inline distT="0" distB="0" distL="0" distR="0" wp14:anchorId="6057385B" wp14:editId="0D19D460">
+            <wp:extent cx="816081" cy="136478"/>
+            <wp:effectExtent l="0" t="0" r="3175" b="0"/>
+            <wp:docPr id="1" name="Picture 1"/>
             <wp:cNvGraphicFramePr>
               <a:graphicFrameLocks xmlns:a="http://schemas.openxmlformats.org/drawingml/2006/main" noChangeAspect="1"/>
             </wp:cNvGraphicFramePr>
@@ -728,7 +973,7 @@
                   <pic:spPr>
                     <a:xfrm>
                       <a:off x="0" y="0"/>
-                      <a:ext cx="1026846" cy="177655"/>
+                      <a:ext cx="895107" cy="149694"/>
                     </a:xfrm>
                     <a:prstGeom prst="rect">
                       <a:avLst/>
@@ -742,28 +987,51 @@
       </w:r>
       <w:r>
         <w:rPr>
-          <w:i/>
-        </w:rPr>
-        <w:t xml:space="preserve"> then </w:t>
-      </w:r>
-      <w:proofErr w:type="gramStart"/>
-      <w:r>
-        <w:rPr>
-          <w:i/>
-        </w:rPr>
-        <w:t xml:space="preserve">click </w:t>
-      </w:r>
-      <w:proofErr w:type="gramEnd"/>
-      <w:r>
-        <w:rPr>
+          <w:rFonts w:ascii="Century Gothic" w:hAnsi="Century Gothic"/>
+          <w:i/>
+        </w:rPr>
+        <w:t xml:space="preserve"> then fill up the fields needed.</w:t>
+      </w:r>
+      <w:r>
+        <w:rPr>
+          <w:rFonts w:ascii="Century Gothic" w:hAnsi="Century Gothic"/>
           <w:i/>
           <w:noProof/>
         </w:rPr>
+        <w:t xml:space="preserve"> </w:t>
+      </w:r>
+    </w:p>
+    <w:p>
+      <w:pPr>
+        <w:pStyle w:val="ListParagraph"/>
+        <w:numPr>
+          <w:ilvl w:val="1"/>
+          <w:numId w:val="2"/>
+        </w:numPr>
+        <w:rPr>
+          <w:rFonts w:ascii="Century Gothic" w:hAnsi="Century Gothic"/>
+          <w:i/>
+        </w:rPr>
+      </w:pPr>
+      <w:r>
+        <w:rPr>
+          <w:rFonts w:ascii="Century Gothic" w:hAnsi="Century Gothic"/>
+          <w:i/>
+        </w:rPr>
+        <w:lastRenderedPageBreak/>
+        <w:t>Fields with asterisk (*) are required fields.</w:t>
+      </w:r>
+      <w:r>
+        <w:rPr>
+          <w:rFonts w:ascii="Century Gothic" w:hAnsi="Century Gothic"/>
+          <w:i/>
+          <w:noProof/>
+        </w:rPr>
         <w:drawing>
-          <wp:inline distT="0" distB="0" distL="0" distR="0" wp14:anchorId="3833B226" wp14:editId="2926653A">
-            <wp:extent cx="934871" cy="155294"/>
-            <wp:effectExtent l="0" t="0" r="0" b="0"/>
-            <wp:docPr id="8" name="Picture 8"/>
+          <wp:inline distT="0" distB="0" distL="0" distR="0" wp14:anchorId="3A7A4E4B" wp14:editId="011A6DFD">
+            <wp:extent cx="3189768" cy="1653160"/>
+            <wp:effectExtent l="0" t="0" r="0" b="4445"/>
+            <wp:docPr id="2" name="Picture 2"/>
             <wp:cNvGraphicFramePr>
               <a:graphicFrameLocks xmlns:a="http://schemas.openxmlformats.org/drawingml/2006/main" noChangeAspect="1"/>
             </wp:cNvGraphicFramePr>
@@ -783,7 +1051,7 @@
                   <pic:spPr>
                     <a:xfrm>
                       <a:off x="0" y="0"/>
-                      <a:ext cx="934871" cy="155294"/>
+                      <a:ext cx="3220079" cy="1668869"/>
                     </a:xfrm>
                     <a:prstGeom prst="rect">
                       <a:avLst/>
@@ -795,29 +1063,86 @@
           </wp:inline>
         </w:drawing>
       </w:r>
-      <w:r>
-        <w:rPr>
-          <w:i/>
-        </w:rPr>
-        <w:t>. Locate and choose the PDF file of the certificate template you want to use then click Open</w:t>
-      </w:r>
-      <w:r>
-        <w:t>.</w:t>
-      </w:r>
-    </w:p>
-    <w:p>
-      <w:pPr>
-        <w:ind w:left="1440"/>
-      </w:pPr>
-      <w:r>
-        <w:rPr>
+    </w:p>
+    <w:p>
+      <w:pPr>
+        <w:rPr>
+          <w:rFonts w:ascii="Century Gothic" w:hAnsi="Century Gothic"/>
+        </w:rPr>
+      </w:pPr>
+    </w:p>
+    <w:p>
+      <w:pPr>
+        <w:pStyle w:val="ListParagraph"/>
+        <w:numPr>
+          <w:ilvl w:val="0"/>
+          <w:numId w:val="1"/>
+        </w:numPr>
+        <w:rPr>
+          <w:rFonts w:ascii="Century Gothic" w:hAnsi="Century Gothic"/>
+          <w:b/>
+          <w:sz w:val="24"/>
+        </w:rPr>
+      </w:pPr>
+      <w:r>
+        <w:rPr>
+          <w:rFonts w:ascii="Century Gothic" w:hAnsi="Century Gothic"/>
+          <w:b/>
+          <w:sz w:val="24"/>
+        </w:rPr>
+        <w:t>Update</w:t>
+      </w:r>
+    </w:p>
+    <w:p>
+      <w:pPr>
+        <w:pStyle w:val="ListParagraph"/>
+        <w:numPr>
+          <w:ilvl w:val="0"/>
+          <w:numId w:val="2"/>
+        </w:numPr>
+        <w:rPr>
+          <w:rFonts w:ascii="Century Gothic" w:hAnsi="Century Gothic"/>
+          <w:b/>
+        </w:rPr>
+      </w:pPr>
+      <w:r>
+        <w:rPr>
+          <w:rFonts w:ascii="Century Gothic" w:hAnsi="Century Gothic"/>
+          <w:b/>
+        </w:rPr>
+        <w:t xml:space="preserve">How to edit or update the attendee’s information? </w:t>
+      </w:r>
+    </w:p>
+    <w:p>
+      <w:pPr>
+        <w:pStyle w:val="ListParagraph"/>
+        <w:numPr>
+          <w:ilvl w:val="1"/>
+          <w:numId w:val="2"/>
+        </w:numPr>
+        <w:rPr>
+          <w:rFonts w:ascii="Century Gothic" w:hAnsi="Century Gothic"/>
+          <w:i/>
+        </w:rPr>
+      </w:pPr>
+      <w:r>
+        <w:rPr>
+          <w:rFonts w:ascii="Century Gothic" w:hAnsi="Century Gothic"/>
+          <w:i/>
+        </w:rPr>
+        <w:t xml:space="preserve">You can click the pen and paper button </w:t>
+      </w:r>
+      <w:r>
+        <w:rPr>
+          <w:rFonts w:ascii="Century Gothic" w:hAnsi="Century Gothic"/>
+          <w:i/>
           <w:noProof/>
         </w:rPr>
         <w:drawing>
-          <wp:inline distT="0" distB="0" distL="0" distR="0" wp14:anchorId="69D69A93" wp14:editId="68F4E73F">
-            <wp:extent cx="2775005" cy="1959698"/>
-            <wp:effectExtent l="0" t="0" r="6350" b="2540"/>
-            <wp:docPr id="9" name="Picture 9"/>
+          <wp:inline distT="0" distB="0" distL="0" distR="0" wp14:anchorId="10B7081E" wp14:editId="666A1EAE">
+            <wp:extent cx="225188" cy="264507"/>
+            <wp:effectExtent l="0" t="0" r="3810" b="2540"/>
+            <wp:docPr id="3" name="Picture 3"/>
             <wp:cNvGraphicFramePr>
               <a:graphicFrameLocks xmlns:a="http://schemas.openxmlformats.org/drawingml/2006/main" noChangeAspect="1"/>
             </wp:cNvGraphicFramePr>
@@ -837,7 +1162,7 @@
                   <pic:spPr>
                     <a:xfrm>
                       <a:off x="0" y="0"/>
-                      <a:ext cx="2844347" cy="2008667"/>
+                      <a:ext cx="240339" cy="282303"/>
                     </a:xfrm>
                     <a:prstGeom prst="rect">
                       <a:avLst/>
@@ -849,81 +1174,48 @@
           </wp:inline>
         </w:drawing>
       </w:r>
+      <w:r>
+        <w:rPr>
+          <w:rFonts w:ascii="Century Gothic" w:hAnsi="Century Gothic"/>
+          <w:i/>
+        </w:rPr>
+        <w:t xml:space="preserve">  </w:t>
+      </w:r>
+      <w:r>
+        <w:rPr>
+          <w:rFonts w:ascii="Century Gothic" w:hAnsi="Century Gothic"/>
+          <w:i/>
+        </w:rPr>
+        <w:t>on the right side of the attendee’s row or j</w:t>
+      </w:r>
+      <w:r>
+        <w:rPr>
+          <w:rFonts w:ascii="Century Gothic" w:hAnsi="Century Gothic"/>
+          <w:i/>
+        </w:rPr>
+        <w:t>ust double click the row itself.</w:t>
+      </w:r>
     </w:p>
     <w:p>
       <w:pPr>
         <w:pStyle w:val="ListParagraph"/>
         <w:ind w:left="1800"/>
         <w:rPr>
-          <w:b/>
-        </w:rPr>
-      </w:pPr>
-    </w:p>
-    <w:p>
-      <w:pPr>
-        <w:pStyle w:val="ListParagraph"/>
-        <w:numPr>
-          <w:ilvl w:val="0"/>
-          <w:numId w:val="1"/>
-        </w:numPr>
-        <w:rPr>
-          <w:b/>
-        </w:rPr>
-      </w:pPr>
-      <w:r>
-        <w:rPr>
-          <w:b/>
-        </w:rPr>
-        <w:t>Generate Certificate</w:t>
-      </w:r>
-    </w:p>
-    <w:p>
-      <w:pPr>
-        <w:pStyle w:val="ListParagraph"/>
-        <w:numPr>
-          <w:ilvl w:val="0"/>
-          <w:numId w:val="2"/>
-        </w:numPr>
-      </w:pPr>
-      <w:r>
-        <w:t>How to generate a certificate per attendee?</w:t>
-      </w:r>
-    </w:p>
-    <w:p>
-      <w:pPr>
-        <w:pStyle w:val="ListParagraph"/>
-        <w:numPr>
-          <w:ilvl w:val="1"/>
-          <w:numId w:val="2"/>
-        </w:numPr>
-        <w:rPr>
-          <w:i/>
-        </w:rPr>
-      </w:pPr>
-      <w:r>
-        <w:rPr>
-          <w:i/>
-        </w:rPr>
-        <w:t>First, select the attendee(s) you want to generate a certificate.</w:t>
-      </w:r>
-    </w:p>
-    <w:p>
-      <w:pPr>
-        <w:ind w:left="1440"/>
-        <w:rPr>
-          <w:i/>
-        </w:rPr>
-      </w:pPr>
-      <w:r>
-        <w:rPr>
+          <w:rFonts w:ascii="Century Gothic" w:hAnsi="Century Gothic"/>
+          <w:i/>
+        </w:rPr>
+      </w:pPr>
+      <w:r>
+        <w:rPr>
+          <w:rFonts w:ascii="Century Gothic" w:hAnsi="Century Gothic"/>
           <w:i/>
           <w:noProof/>
         </w:rPr>
         <w:drawing>
-          <wp:inline distT="0" distB="0" distL="0" distR="0" wp14:anchorId="71650D87" wp14:editId="16D2516D">
-            <wp:extent cx="4032913" cy="252057"/>
+          <wp:inline distT="0" distB="0" distL="0" distR="0" wp14:anchorId="0CEBC267" wp14:editId="4B8D9999">
+            <wp:extent cx="4344998" cy="272955"/>
             <wp:effectExtent l="0" t="0" r="0" b="0"/>
-            <wp:docPr id="10" name="Picture 10"/>
+            <wp:docPr id="4" name="Picture 4"/>
             <wp:cNvGraphicFramePr>
               <a:graphicFrameLocks xmlns:a="http://schemas.openxmlformats.org/drawingml/2006/main" noChangeAspect="1"/>
             </wp:cNvGraphicFramePr>
@@ -943,7 +1235,7 @@
                   <pic:spPr>
                     <a:xfrm>
                       <a:off x="0" y="0"/>
-                      <a:ext cx="4272007" cy="267000"/>
+                      <a:ext cx="4548248" cy="285723"/>
                     </a:xfrm>
                     <a:prstGeom prst="rect">
                       <a:avLst/>
@@ -955,44 +1247,88 @@
           </wp:inline>
         </w:drawing>
       </w:r>
-      <w:r>
-        <w:rPr>
-          <w:i/>
-        </w:rPr>
-        <w:t xml:space="preserve"> </w:t>
-      </w:r>
-    </w:p>
-    <w:p>
-      <w:pPr>
-        <w:ind w:left="1440"/>
-        <w:rPr>
-          <w:i/>
-        </w:rPr>
-      </w:pPr>
-      <w:r>
-        <w:rPr>
-          <w:i/>
-        </w:rPr>
-        <w:t xml:space="preserve">Then </w:t>
-      </w:r>
-      <w:proofErr w:type="gramStart"/>
-      <w:r>
-        <w:rPr>
-          <w:i/>
-        </w:rPr>
-        <w:t xml:space="preserve">click </w:t>
-      </w:r>
-      <w:proofErr w:type="gramEnd"/>
-      <w:r>
-        <w:rPr>
+    </w:p>
+    <w:p>
+      <w:pPr>
+        <w:pStyle w:val="ListParagraph"/>
+        <w:ind w:left="1800"/>
+        <w:rPr>
+          <w:rFonts w:ascii="Century Gothic" w:hAnsi="Century Gothic"/>
+          <w:i/>
+        </w:rPr>
+      </w:pPr>
+    </w:p>
+    <w:p>
+      <w:pPr>
+        <w:pStyle w:val="ListParagraph"/>
+        <w:numPr>
+          <w:ilvl w:val="0"/>
+          <w:numId w:val="1"/>
+        </w:numPr>
+        <w:rPr>
+          <w:rFonts w:ascii="Century Gothic" w:hAnsi="Century Gothic"/>
+          <w:b/>
+          <w:sz w:val="24"/>
+        </w:rPr>
+      </w:pPr>
+      <w:r>
+        <w:rPr>
+          <w:rFonts w:ascii="Century Gothic" w:hAnsi="Century Gothic"/>
+          <w:b/>
+          <w:sz w:val="24"/>
+        </w:rPr>
+        <w:t>Delete</w:t>
+      </w:r>
+    </w:p>
+    <w:p>
+      <w:pPr>
+        <w:pStyle w:val="ListParagraph"/>
+        <w:numPr>
+          <w:ilvl w:val="0"/>
+          <w:numId w:val="2"/>
+        </w:numPr>
+        <w:rPr>
+          <w:rFonts w:ascii="Century Gothic" w:hAnsi="Century Gothic"/>
+        </w:rPr>
+      </w:pPr>
+      <w:r>
+        <w:rPr>
+          <w:rFonts w:ascii="Century Gothic" w:hAnsi="Century Gothic"/>
+          <w:b/>
+        </w:rPr>
+        <w:t xml:space="preserve">How to delete an attendee? </w:t>
+      </w:r>
+    </w:p>
+    <w:p>
+      <w:pPr>
+        <w:pStyle w:val="ListParagraph"/>
+        <w:numPr>
+          <w:ilvl w:val="1"/>
+          <w:numId w:val="2"/>
+        </w:numPr>
+        <w:rPr>
+          <w:rFonts w:ascii="Century Gothic" w:hAnsi="Century Gothic"/>
+          <w:i/>
+        </w:rPr>
+      </w:pPr>
+      <w:r>
+        <w:rPr>
+          <w:rFonts w:ascii="Century Gothic" w:hAnsi="Century Gothic"/>
+          <w:i/>
+        </w:rPr>
+        <w:t xml:space="preserve">Just select the attendee(s) you would like to delete then click </w:t>
+      </w:r>
+      <w:r>
+        <w:rPr>
+          <w:rFonts w:ascii="Century Gothic" w:hAnsi="Century Gothic"/>
           <w:i/>
           <w:noProof/>
         </w:rPr>
         <w:drawing>
-          <wp:inline distT="0" distB="0" distL="0" distR="0" wp14:anchorId="047AD737" wp14:editId="63DE1B12">
-            <wp:extent cx="941695" cy="129794"/>
-            <wp:effectExtent l="0" t="0" r="0" b="3810"/>
-            <wp:docPr id="11" name="Picture 11"/>
+          <wp:inline distT="0" distB="0" distL="0" distR="0" wp14:anchorId="4C8852A6" wp14:editId="5D8896C8">
+            <wp:extent cx="1075613" cy="177421"/>
+            <wp:effectExtent l="0" t="0" r="0" b="0"/>
+            <wp:docPr id="6" name="Picture 6"/>
             <wp:cNvGraphicFramePr>
               <a:graphicFrameLocks xmlns:a="http://schemas.openxmlformats.org/drawingml/2006/main" noChangeAspect="1"/>
             </wp:cNvGraphicFramePr>
@@ -1012,7 +1348,7 @@
                   <pic:spPr>
                     <a:xfrm>
                       <a:off x="0" y="0"/>
-                      <a:ext cx="992734" cy="136829"/>
+                      <a:ext cx="1219562" cy="201165"/>
                     </a:xfrm>
                     <a:prstGeom prst="rect">
                       <a:avLst/>
@@ -1026,9 +1362,49 @@
       </w:r>
       <w:r>
         <w:rPr>
-          <w:i/>
-        </w:rPr>
-        <w:t xml:space="preserve">. </w:t>
+          <w:rFonts w:ascii="Century Gothic" w:hAnsi="Century Gothic"/>
+          <w:i/>
+        </w:rPr>
+        <w:t xml:space="preserve"> </w:t>
+      </w:r>
+      <w:r>
+        <w:rPr>
+          <w:rFonts w:ascii="Century Gothic" w:hAnsi="Century Gothic"/>
+          <w:i/>
+        </w:rPr>
+        <w:t>to proceed.</w:t>
+      </w:r>
+    </w:p>
+    <w:p>
+      <w:pPr>
+        <w:pStyle w:val="ListParagraph"/>
+        <w:ind w:left="1800"/>
+        <w:rPr>
+          <w:rFonts w:ascii="Century Gothic" w:hAnsi="Century Gothic"/>
+          <w:i/>
+        </w:rPr>
+      </w:pPr>
+    </w:p>
+    <w:p>
+      <w:pPr>
+        <w:pStyle w:val="ListParagraph"/>
+        <w:numPr>
+          <w:ilvl w:val="0"/>
+          <w:numId w:val="1"/>
+        </w:numPr>
+        <w:rPr>
+          <w:rFonts w:ascii="Century Gothic" w:hAnsi="Century Gothic"/>
+          <w:b/>
+          <w:sz w:val="24"/>
+        </w:rPr>
+      </w:pPr>
+      <w:r>
+        <w:rPr>
+          <w:rFonts w:ascii="Century Gothic" w:hAnsi="Century Gothic"/>
+          <w:b/>
+          <w:sz w:val="24"/>
+        </w:rPr>
+        <w:t>Upload Certificate Template</w:t>
       </w:r>
     </w:p>
     <w:p>
@@ -1038,9 +1414,17 @@
           <w:ilvl w:val="0"/>
           <w:numId w:val="2"/>
         </w:numPr>
-      </w:pPr>
-      <w:r>
-        <w:t>How to set the layout into proper location of the attendee’s name?</w:t>
+        <w:rPr>
+          <w:rFonts w:ascii="Century Gothic" w:hAnsi="Century Gothic"/>
+          <w:b/>
+        </w:rPr>
+      </w:pPr>
+      <w:r>
+        <w:rPr>
+          <w:rFonts w:ascii="Century Gothic" w:hAnsi="Century Gothic"/>
+          <w:b/>
+        </w:rPr>
+        <w:t>How to upload a certificate template to be used?</w:t>
       </w:r>
     </w:p>
     <w:p>
@@ -1051,32 +1435,27 @@
           <w:numId w:val="2"/>
         </w:numPr>
         <w:rPr>
-          <w:i/>
-        </w:rPr>
-      </w:pPr>
-      <w:r>
-        <w:rPr>
-          <w:i/>
-        </w:rPr>
-        <w:t xml:space="preserve">You can change </w:t>
-      </w:r>
-      <w:proofErr w:type="gramStart"/>
-      <w:r>
-        <w:rPr>
-          <w:i/>
-        </w:rPr>
-        <w:t xml:space="preserve">the </w:t>
-      </w:r>
-      <w:r>
-        <w:rPr>
+          <w:rFonts w:ascii="Century Gothic" w:hAnsi="Century Gothic"/>
+        </w:rPr>
+      </w:pPr>
+      <w:r>
+        <w:rPr>
+          <w:rFonts w:ascii="Century Gothic" w:hAnsi="Century Gothic"/>
+          <w:i/>
+        </w:rPr>
+        <w:t xml:space="preserve">First click </w:t>
+      </w:r>
+      <w:r>
+        <w:rPr>
+          <w:rFonts w:ascii="Century Gothic" w:hAnsi="Century Gothic"/>
           <w:i/>
           <w:noProof/>
         </w:rPr>
         <w:drawing>
-          <wp:inline distT="0" distB="0" distL="0" distR="0" wp14:anchorId="38206B6A" wp14:editId="21E933D7">
-            <wp:extent cx="2503015" cy="254442"/>
-            <wp:effectExtent l="0" t="0" r="0" b="0"/>
-            <wp:docPr id="13" name="Picture 13"/>
+          <wp:inline distT="0" distB="0" distL="0" distR="0" wp14:anchorId="4A8AD722" wp14:editId="4B6BFDE8">
+            <wp:extent cx="941696" cy="162923"/>
+            <wp:effectExtent l="0" t="0" r="0" b="8890"/>
+            <wp:docPr id="7" name="Picture 7"/>
             <wp:cNvGraphicFramePr>
               <a:graphicFrameLocks xmlns:a="http://schemas.openxmlformats.org/drawingml/2006/main" noChangeAspect="1"/>
             </wp:cNvGraphicFramePr>
@@ -1096,7 +1475,7 @@
                   <pic:spPr>
                     <a:xfrm>
                       <a:off x="0" y="0"/>
-                      <a:ext cx="3829298" cy="389264"/>
+                      <a:ext cx="1026846" cy="177655"/>
                     </a:xfrm>
                     <a:prstGeom prst="rect">
                       <a:avLst/>
@@ -1110,34 +1489,31 @@
       </w:r>
       <w:r>
         <w:rPr>
-          <w:i/>
-        </w:rPr>
-        <w:t xml:space="preserve"> to</w:t>
+          <w:rFonts w:ascii="Century Gothic" w:hAnsi="Century Gothic"/>
+          <w:i/>
+        </w:rPr>
+        <w:t xml:space="preserve"> then </w:t>
+      </w:r>
+      <w:proofErr w:type="gramStart"/>
+      <w:r>
+        <w:rPr>
+          <w:rFonts w:ascii="Century Gothic" w:hAnsi="Century Gothic"/>
+          <w:i/>
+        </w:rPr>
+        <w:t xml:space="preserve">click </w:t>
       </w:r>
       <w:proofErr w:type="gramEnd"/>
       <w:r>
         <w:rPr>
-          <w:i/>
-        </w:rPr>
-        <w:t xml:space="preserve"> move the name upward or downward position. Select </w:t>
-      </w:r>
-      <w:proofErr w:type="gramStart"/>
-      <w:r>
-        <w:rPr>
-          <w:i/>
-        </w:rPr>
-        <w:t xml:space="preserve">the </w:t>
-      </w:r>
-      <w:r>
-        <w:rPr>
+          <w:rFonts w:ascii="Century Gothic" w:hAnsi="Century Gothic"/>
           <w:i/>
           <w:noProof/>
         </w:rPr>
         <w:drawing>
-          <wp:inline distT="0" distB="0" distL="0" distR="0" wp14:anchorId="6FAF1510" wp14:editId="4E758123">
-            <wp:extent cx="1079566" cy="232012"/>
-            <wp:effectExtent l="0" t="0" r="6350" b="0"/>
-            <wp:docPr id="15" name="Picture 15"/>
+          <wp:inline distT="0" distB="0" distL="0" distR="0" wp14:anchorId="3833B226" wp14:editId="2926653A">
+            <wp:extent cx="934871" cy="155294"/>
+            <wp:effectExtent l="0" t="0" r="0" b="0"/>
+            <wp:docPr id="8" name="Picture 8"/>
             <wp:cNvGraphicFramePr>
               <a:graphicFrameLocks xmlns:a="http://schemas.openxmlformats.org/drawingml/2006/main" noChangeAspect="1"/>
             </wp:cNvGraphicFramePr>
@@ -1157,7 +1533,7 @@
                   <pic:spPr>
                     <a:xfrm>
                       <a:off x="0" y="0"/>
-                      <a:ext cx="1166160" cy="250622"/>
+                      <a:ext cx="934871" cy="155294"/>
                     </a:xfrm>
                     <a:prstGeom prst="rect">
                       <a:avLst/>
@@ -1171,90 +1547,35 @@
       </w:r>
       <w:r>
         <w:rPr>
-          <w:i/>
-        </w:rPr>
-        <w:t xml:space="preserve"> </w:t>
-      </w:r>
-      <w:r>
-        <w:rPr>
-          <w:i/>
-        </w:rPr>
-        <w:t>for</w:t>
-      </w:r>
-      <w:proofErr w:type="gramEnd"/>
-      <w:r>
-        <w:rPr>
-          <w:i/>
-        </w:rPr>
-        <w:t xml:space="preserve"> easier and faster checking of the layout.</w:t>
-      </w:r>
-    </w:p>
-    <w:p>
-      <w:pPr>
-        <w:pStyle w:val="ListParagraph"/>
-        <w:ind w:left="1800"/>
-        <w:rPr>
-          <w:i/>
-        </w:rPr>
-      </w:pPr>
-    </w:p>
-    <w:p>
-      <w:pPr>
-        <w:pStyle w:val="ListParagraph"/>
-        <w:numPr>
-          <w:ilvl w:val="0"/>
-          <w:numId w:val="1"/>
-        </w:numPr>
-        <w:rPr>
-          <w:b/>
-        </w:rPr>
-      </w:pPr>
-      <w:r>
-        <w:rPr>
-          <w:b/>
-        </w:rPr>
-        <w:t>Header Display</w:t>
-      </w:r>
-    </w:p>
-    <w:p>
-      <w:pPr>
-        <w:pStyle w:val="ListParagraph"/>
-        <w:numPr>
-          <w:ilvl w:val="0"/>
-          <w:numId w:val="2"/>
-        </w:numPr>
-      </w:pPr>
-      <w:r>
-        <w:t>How to add or change the Event details to be displayed in the header of the window?</w:t>
-      </w:r>
-    </w:p>
-    <w:p>
-      <w:pPr>
-        <w:pStyle w:val="ListParagraph"/>
-        <w:numPr>
-          <w:ilvl w:val="1"/>
-          <w:numId w:val="2"/>
-        </w:numPr>
-        <w:rPr>
-          <w:i/>
-        </w:rPr>
-      </w:pPr>
-      <w:r>
-        <w:rPr>
-          <w:i/>
-        </w:rPr>
-        <w:t xml:space="preserve">Click </w:t>
-      </w:r>
-      <w:r>
-        <w:rPr>
-          <w:i/>
+          <w:rFonts w:ascii="Century Gothic" w:hAnsi="Century Gothic"/>
+          <w:i/>
+        </w:rPr>
+        <w:t>. Locate and choose the PDF file of the certificate template you want to use then click Open</w:t>
+      </w:r>
+      <w:r>
+        <w:rPr>
+          <w:rFonts w:ascii="Century Gothic" w:hAnsi="Century Gothic"/>
+        </w:rPr>
+        <w:t>.</w:t>
+      </w:r>
+    </w:p>
+    <w:p>
+      <w:pPr>
+        <w:ind w:left="1440"/>
+        <w:rPr>
+          <w:rFonts w:ascii="Century Gothic" w:hAnsi="Century Gothic"/>
+        </w:rPr>
+      </w:pPr>
+      <w:r>
+        <w:rPr>
+          <w:rFonts w:ascii="Century Gothic" w:hAnsi="Century Gothic"/>
           <w:noProof/>
         </w:rPr>
         <w:drawing>
-          <wp:inline distT="0" distB="0" distL="0" distR="0" wp14:anchorId="5A8246C1" wp14:editId="24861BF0">
-            <wp:extent cx="793799" cy="136478"/>
-            <wp:effectExtent l="0" t="0" r="0" b="0"/>
-            <wp:docPr id="16" name="Picture 16"/>
+          <wp:inline distT="0" distB="0" distL="0" distR="0" wp14:anchorId="69D69A93" wp14:editId="68F4E73F">
+            <wp:extent cx="2570672" cy="1815399"/>
+            <wp:effectExtent l="0" t="0" r="1270" b="0"/>
+            <wp:docPr id="9" name="Picture 9"/>
             <wp:cNvGraphicFramePr>
               <a:graphicFrameLocks xmlns:a="http://schemas.openxmlformats.org/drawingml/2006/main" noChangeAspect="1"/>
             </wp:cNvGraphicFramePr>
@@ -1274,7 +1595,7 @@
                   <pic:spPr>
                     <a:xfrm>
                       <a:off x="0" y="0"/>
-                      <a:ext cx="899828" cy="154708"/>
+                      <a:ext cx="2650850" cy="1872021"/>
                     </a:xfrm>
                     <a:prstGeom prst="rect">
                       <a:avLst/>
@@ -1286,26 +1607,89 @@
           </wp:inline>
         </w:drawing>
       </w:r>
-      <w:r>
-        <w:rPr>
-          <w:i/>
-        </w:rPr>
-        <w:t xml:space="preserve"> then in the lower part is the Update Header Display.</w:t>
+    </w:p>
+    <w:p>
+      <w:pPr>
+        <w:pStyle w:val="ListParagraph"/>
+        <w:numPr>
+          <w:ilvl w:val="0"/>
+          <w:numId w:val="1"/>
+        </w:numPr>
+        <w:rPr>
+          <w:rFonts w:ascii="Century Gothic" w:hAnsi="Century Gothic"/>
+          <w:b/>
+          <w:sz w:val="24"/>
+        </w:rPr>
+      </w:pPr>
+      <w:r>
+        <w:rPr>
+          <w:rFonts w:ascii="Century Gothic" w:hAnsi="Century Gothic"/>
+          <w:b/>
+          <w:sz w:val="24"/>
+        </w:rPr>
+        <w:lastRenderedPageBreak/>
+        <w:t>Generate Certificate</w:t>
+      </w:r>
+    </w:p>
+    <w:p>
+      <w:pPr>
+        <w:pStyle w:val="ListParagraph"/>
+        <w:numPr>
+          <w:ilvl w:val="0"/>
+          <w:numId w:val="2"/>
+        </w:numPr>
+        <w:rPr>
+          <w:rFonts w:ascii="Century Gothic" w:hAnsi="Century Gothic"/>
+          <w:b/>
+        </w:rPr>
+      </w:pPr>
+      <w:r>
+        <w:rPr>
+          <w:rFonts w:ascii="Century Gothic" w:hAnsi="Century Gothic"/>
+          <w:b/>
+        </w:rPr>
+        <w:t>How to generate a certificate per attendee?</w:t>
+      </w:r>
+    </w:p>
+    <w:p>
+      <w:pPr>
+        <w:pStyle w:val="ListParagraph"/>
+        <w:numPr>
+          <w:ilvl w:val="1"/>
+          <w:numId w:val="2"/>
+        </w:numPr>
+        <w:rPr>
+          <w:rFonts w:ascii="Century Gothic" w:hAnsi="Century Gothic"/>
+          <w:i/>
+        </w:rPr>
+      </w:pPr>
+      <w:r>
+        <w:rPr>
+          <w:rFonts w:ascii="Century Gothic" w:hAnsi="Century Gothic"/>
+          <w:i/>
+        </w:rPr>
+        <w:t>First, select the attendee(s) you want to generate a certificate.</w:t>
       </w:r>
     </w:p>
     <w:p>
       <w:pPr>
         <w:ind w:left="1440"/>
-      </w:pPr>
-      <w:r>
-        <w:rPr>
+        <w:rPr>
+          <w:rFonts w:ascii="Century Gothic" w:hAnsi="Century Gothic"/>
+          <w:i/>
+        </w:rPr>
+      </w:pPr>
+      <w:r>
+        <w:rPr>
+          <w:rFonts w:ascii="Century Gothic" w:hAnsi="Century Gothic"/>
+          <w:i/>
           <w:noProof/>
         </w:rPr>
         <w:drawing>
-          <wp:inline distT="0" distB="0" distL="0" distR="0" wp14:anchorId="060E188D" wp14:editId="5606965C">
-            <wp:extent cx="3474720" cy="952951"/>
+          <wp:inline distT="0" distB="0" distL="0" distR="0" wp14:anchorId="71650D87" wp14:editId="16D2516D">
+            <wp:extent cx="4032913" cy="252057"/>
             <wp:effectExtent l="0" t="0" r="0" b="0"/>
-            <wp:docPr id="17" name="Picture 17"/>
+            <wp:docPr id="10" name="Picture 10"/>
             <wp:cNvGraphicFramePr>
               <a:graphicFrameLocks xmlns:a="http://schemas.openxmlformats.org/drawingml/2006/main" noChangeAspect="1"/>
             </wp:cNvGraphicFramePr>
@@ -1325,7 +1709,7 @@
                   <pic:spPr>
                     <a:xfrm>
                       <a:off x="0" y="0"/>
-                      <a:ext cx="3607482" cy="989361"/>
+                      <a:ext cx="4272007" cy="267000"/>
                     </a:xfrm>
                     <a:prstGeom prst="rect">
                       <a:avLst/>
@@ -1337,82 +1721,49 @@
           </wp:inline>
         </w:drawing>
       </w:r>
+      <w:r>
+        <w:rPr>
+          <w:rFonts w:ascii="Century Gothic" w:hAnsi="Century Gothic"/>
+          <w:i/>
+        </w:rPr>
+        <w:t xml:space="preserve"> </w:t>
+      </w:r>
     </w:p>
     <w:p>
       <w:pPr>
         <w:ind w:left="1440"/>
-      </w:pPr>
-    </w:p>
-    <w:p>
-      <w:pPr>
-        <w:ind w:left="1440"/>
-      </w:pPr>
-    </w:p>
-    <w:p>
-      <w:pPr>
-        <w:pStyle w:val="ListParagraph"/>
-        <w:numPr>
-          <w:ilvl w:val="0"/>
-          <w:numId w:val="1"/>
-        </w:numPr>
-        <w:rPr>
-          <w:b/>
-        </w:rPr>
-      </w:pPr>
-      <w:r>
-        <w:rPr>
-          <w:b/>
-        </w:rPr>
-        <w:lastRenderedPageBreak/>
-        <w:t>View Generated Certificates</w:t>
-      </w:r>
-    </w:p>
-    <w:p>
-      <w:pPr>
-        <w:pStyle w:val="ListParagraph"/>
-        <w:numPr>
-          <w:ilvl w:val="0"/>
-          <w:numId w:val="2"/>
-        </w:numPr>
-      </w:pPr>
-      <w:r>
-        <w:t>How to view the generated certificates faster?</w:t>
-      </w:r>
-    </w:p>
-    <w:p>
-      <w:pPr>
-        <w:pStyle w:val="ListParagraph"/>
-        <w:numPr>
-          <w:ilvl w:val="1"/>
-          <w:numId w:val="2"/>
-        </w:numPr>
-      </w:pPr>
-      <w:r>
-        <w:rPr>
-          <w:i/>
-        </w:rPr>
-        <w:t xml:space="preserve">You can view all the generated certificate by </w:t>
+        <w:rPr>
+          <w:rFonts w:ascii="Century Gothic" w:hAnsi="Century Gothic"/>
+          <w:i/>
+        </w:rPr>
+      </w:pPr>
+      <w:r>
+        <w:rPr>
+          <w:rFonts w:ascii="Century Gothic" w:hAnsi="Century Gothic"/>
+          <w:i/>
+        </w:rPr>
+        <w:t xml:space="preserve">Then </w:t>
       </w:r>
       <w:proofErr w:type="gramStart"/>
       <w:r>
         <w:rPr>
-          <w:i/>
-        </w:rPr>
-        <w:t>clicking</w:t>
-      </w:r>
-      <w:r>
-        <w:t xml:space="preserve"> </w:t>
+          <w:rFonts w:ascii="Century Gothic" w:hAnsi="Century Gothic"/>
+          <w:i/>
+        </w:rPr>
+        <w:t xml:space="preserve">click </w:t>
       </w:r>
       <w:proofErr w:type="gramEnd"/>
       <w:r>
         <w:rPr>
+          <w:rFonts w:ascii="Century Gothic" w:hAnsi="Century Gothic"/>
+          <w:i/>
           <w:noProof/>
         </w:rPr>
         <w:drawing>
-          <wp:inline distT="0" distB="0" distL="0" distR="0" wp14:anchorId="44827858" wp14:editId="70FB0182">
-            <wp:extent cx="1071349" cy="174321"/>
-            <wp:effectExtent l="0" t="0" r="0" b="0"/>
-            <wp:docPr id="18" name="Picture 18"/>
+          <wp:inline distT="0" distB="0" distL="0" distR="0" wp14:anchorId="047AD737" wp14:editId="63DE1B12">
+            <wp:extent cx="941695" cy="129794"/>
+            <wp:effectExtent l="0" t="0" r="0" b="3810"/>
+            <wp:docPr id="11" name="Picture 11"/>
             <wp:cNvGraphicFramePr>
               <a:graphicFrameLocks xmlns:a="http://schemas.openxmlformats.org/drawingml/2006/main" noChangeAspect="1"/>
             </wp:cNvGraphicFramePr>
@@ -1432,7 +1783,7 @@
                   <pic:spPr>
                     <a:xfrm>
                       <a:off x="0" y="0"/>
-                      <a:ext cx="1175731" cy="191305"/>
+                      <a:ext cx="992734" cy="136829"/>
                     </a:xfrm>
                     <a:prstGeom prst="rect">
                       <a:avLst/>
@@ -1445,31 +1796,11 @@
         </w:drawing>
       </w:r>
       <w:r>
-        <w:t>.</w:t>
-      </w:r>
-    </w:p>
-    <w:p>
-      <w:pPr>
-        <w:pStyle w:val="ListParagraph"/>
-        <w:ind w:left="1800"/>
-      </w:pPr>
-    </w:p>
-    <w:p>
-      <w:pPr>
-        <w:pStyle w:val="ListParagraph"/>
-        <w:numPr>
-          <w:ilvl w:val="0"/>
-          <w:numId w:val="1"/>
-        </w:numPr>
-        <w:rPr>
-          <w:b/>
-        </w:rPr>
-      </w:pPr>
-      <w:r>
-        <w:rPr>
-          <w:b/>
-        </w:rPr>
-        <w:t>Sort</w:t>
+        <w:rPr>
+          <w:rFonts w:ascii="Century Gothic" w:hAnsi="Century Gothic"/>
+          <w:i/>
+        </w:rPr>
+        <w:t xml:space="preserve">. </w:t>
       </w:r>
     </w:p>
     <w:p>
@@ -1479,9 +1810,17 @@
           <w:ilvl w:val="0"/>
           <w:numId w:val="2"/>
         </w:numPr>
-      </w:pPr>
-      <w:r>
-        <w:t>Can I sort the viewed attendees by their gender?</w:t>
+        <w:rPr>
+          <w:rFonts w:ascii="Century Gothic" w:hAnsi="Century Gothic"/>
+          <w:b/>
+        </w:rPr>
+      </w:pPr>
+      <w:r>
+        <w:rPr>
+          <w:rFonts w:ascii="Century Gothic" w:hAnsi="Century Gothic"/>
+          <w:b/>
+        </w:rPr>
+        <w:t>How to set the layout into proper location of the attendee’s name?</w:t>
       </w:r>
     </w:p>
     <w:p>
@@ -1492,25 +1831,36 @@
           <w:numId w:val="2"/>
         </w:numPr>
         <w:rPr>
-          <w:i/>
-        </w:rPr>
-      </w:pPr>
-      <w:r>
-        <w:rPr>
-          <w:i/>
-        </w:rPr>
-        <w:t xml:space="preserve">Yes, look for </w:t>
-      </w:r>
-      <w:r>
-        <w:rPr>
+          <w:rFonts w:ascii="Century Gothic" w:hAnsi="Century Gothic"/>
+          <w:i/>
+        </w:rPr>
+      </w:pPr>
+      <w:r>
+        <w:rPr>
+          <w:rFonts w:ascii="Century Gothic" w:hAnsi="Century Gothic"/>
+          <w:i/>
+        </w:rPr>
+        <w:t xml:space="preserve">You can change </w:t>
+      </w:r>
+      <w:proofErr w:type="gramStart"/>
+      <w:r>
+        <w:rPr>
+          <w:rFonts w:ascii="Century Gothic" w:hAnsi="Century Gothic"/>
+          <w:i/>
+        </w:rPr>
+        <w:t xml:space="preserve">the </w:t>
+      </w:r>
+      <w:r>
+        <w:rPr>
+          <w:rFonts w:ascii="Century Gothic" w:hAnsi="Century Gothic"/>
           <w:i/>
           <w:noProof/>
         </w:rPr>
         <w:drawing>
-          <wp:inline distT="0" distB="0" distL="0" distR="0" wp14:anchorId="36AA5BA4" wp14:editId="1B8CA6F3">
-            <wp:extent cx="504967" cy="174511"/>
+          <wp:inline distT="0" distB="0" distL="0" distR="0" wp14:anchorId="38206B6A" wp14:editId="21E933D7">
+            <wp:extent cx="2503015" cy="254442"/>
             <wp:effectExtent l="0" t="0" r="0" b="0"/>
-            <wp:docPr id="19" name="Picture 19"/>
+            <wp:docPr id="13" name="Picture 13"/>
             <wp:cNvGraphicFramePr>
               <a:graphicFrameLocks xmlns:a="http://schemas.openxmlformats.org/drawingml/2006/main" noChangeAspect="1"/>
             </wp:cNvGraphicFramePr>
@@ -1530,7 +1880,7 @@
                   <pic:spPr>
                     <a:xfrm>
                       <a:off x="0" y="0"/>
-                      <a:ext cx="541272" cy="187057"/>
+                      <a:ext cx="3829298" cy="389264"/>
                     </a:xfrm>
                     <a:prstGeom prst="rect">
                       <a:avLst/>
@@ -1544,144 +1894,38 @@
       </w:r>
       <w:r>
         <w:rPr>
-          <w:i/>
-        </w:rPr>
-        <w:t xml:space="preserve"> </w:t>
-      </w:r>
-      <w:r>
-        <w:rPr>
-          <w:i/>
-        </w:rPr>
-        <w:t>from the upper left corner of the window</w:t>
-      </w:r>
-      <w:r>
-        <w:rPr>
-          <w:i/>
-        </w:rPr>
-        <w:t>.</w:t>
-      </w:r>
-    </w:p>
-    <w:p>
-      <w:pPr>
-        <w:pStyle w:val="ListParagraph"/>
-        <w:ind w:left="1800"/>
-        <w:rPr>
-          <w:i/>
-        </w:rPr>
-      </w:pPr>
-    </w:p>
-    <w:p>
-      <w:pPr>
-        <w:pStyle w:val="ListParagraph"/>
-        <w:numPr>
-          <w:ilvl w:val="0"/>
-          <w:numId w:val="1"/>
-        </w:numPr>
-        <w:rPr>
-          <w:b/>
-        </w:rPr>
-      </w:pPr>
-      <w:r>
-        <w:rPr>
-          <w:b/>
-        </w:rPr>
-        <w:t>Export to Excel</w:t>
-      </w:r>
-    </w:p>
-    <w:p>
-      <w:pPr>
-        <w:pStyle w:val="ListParagraph"/>
-        <w:numPr>
-          <w:ilvl w:val="0"/>
-          <w:numId w:val="2"/>
-        </w:numPr>
-      </w:pPr>
-      <w:r>
-        <w:t>How can I export the saved attendees into excel file?</w:t>
-      </w:r>
-    </w:p>
-    <w:p>
-      <w:pPr>
-        <w:pStyle w:val="ListParagraph"/>
-        <w:numPr>
-          <w:ilvl w:val="1"/>
-          <w:numId w:val="2"/>
-        </w:numPr>
-        <w:rPr>
-          <w:i/>
-        </w:rPr>
-      </w:pPr>
-      <w:r>
-        <w:rPr>
-          <w:i/>
-        </w:rPr>
-        <w:t xml:space="preserve">Click </w:t>
-      </w:r>
-      <w:r>
-        <w:rPr>
+          <w:rFonts w:ascii="Century Gothic" w:hAnsi="Century Gothic"/>
+          <w:i/>
+        </w:rPr>
+        <w:t xml:space="preserve"> to</w:t>
+      </w:r>
+      <w:proofErr w:type="gramEnd"/>
+      <w:r>
+        <w:rPr>
+          <w:rFonts w:ascii="Century Gothic" w:hAnsi="Century Gothic"/>
+          <w:i/>
+        </w:rPr>
+        <w:t xml:space="preserve"> move the name upward or downward position. Select </w:t>
+      </w:r>
+      <w:proofErr w:type="gramStart"/>
+      <w:r>
+        <w:rPr>
+          <w:rFonts w:ascii="Century Gothic" w:hAnsi="Century Gothic"/>
+          <w:i/>
+        </w:rPr>
+        <w:t xml:space="preserve">the </w:t>
+      </w:r>
+      <w:r>
+        <w:rPr>
+          <w:rFonts w:ascii="Century Gothic" w:hAnsi="Century Gothic"/>
           <w:i/>
           <w:noProof/>
         </w:rPr>
         <w:drawing>
-          <wp:inline distT="0" distB="0" distL="0" distR="0" wp14:anchorId="72C0E739" wp14:editId="6D7379A7">
-            <wp:extent cx="793799" cy="136478"/>
-            <wp:effectExtent l="0" t="0" r="0" b="0"/>
-            <wp:docPr id="20" name="Picture 20"/>
-            <wp:cNvGraphicFramePr>
-              <a:graphicFrameLocks xmlns:a="http://schemas.openxmlformats.org/drawingml/2006/main" noChangeAspect="1"/>
-            </wp:cNvGraphicFramePr>
-            <a:graphic xmlns:a="http://schemas.openxmlformats.org/drawingml/2006/main">
-              <a:graphicData uri="http://schemas.openxmlformats.org/drawingml/2006/picture">
-                <pic:pic xmlns:pic="http://schemas.openxmlformats.org/drawingml/2006/picture">
-                  <pic:nvPicPr>
-                    <pic:cNvPr id="1" name=""/>
-                    <pic:cNvPicPr/>
-                  </pic:nvPicPr>
-                  <pic:blipFill>
-                    <a:blip r:embed="rId20"/>
-                    <a:stretch>
-                      <a:fillRect/>
-                    </a:stretch>
-                  </pic:blipFill>
-                  <pic:spPr>
-                    <a:xfrm>
-                      <a:off x="0" y="0"/>
-                      <a:ext cx="899828" cy="154708"/>
-                    </a:xfrm>
-                    <a:prstGeom prst="rect">
-                      <a:avLst/>
-                    </a:prstGeom>
-                  </pic:spPr>
-                </pic:pic>
-              </a:graphicData>
-            </a:graphic>
-          </wp:inline>
-        </w:drawing>
-      </w:r>
-      <w:r>
-        <w:rPr>
-          <w:i/>
-        </w:rPr>
-        <w:t xml:space="preserve"> then </w:t>
-      </w:r>
-      <w:proofErr w:type="gramStart"/>
-      <w:r>
-        <w:rPr>
-          <w:i/>
-        </w:rPr>
-        <w:t xml:space="preserve">click </w:t>
-      </w:r>
-      <w:proofErr w:type="gramEnd"/>
-      <w:r>
-        <w:rPr>
-          <w:i/>
-          <w:noProof/>
-        </w:rPr>
-        <w:drawing>
-          <wp:inline distT="0" distB="0" distL="0" distR="0" wp14:anchorId="6FB07FC3" wp14:editId="7C071CC6">
-            <wp:extent cx="1041577" cy="156950"/>
+          <wp:inline distT="0" distB="0" distL="0" distR="0" wp14:anchorId="6FAF1510" wp14:editId="4E758123">
+            <wp:extent cx="1079566" cy="232012"/>
             <wp:effectExtent l="0" t="0" r="6350" b="0"/>
-            <wp:docPr id="22" name="Picture 22"/>
+            <wp:docPr id="15" name="Picture 15"/>
             <wp:cNvGraphicFramePr>
               <a:graphicFrameLocks xmlns:a="http://schemas.openxmlformats.org/drawingml/2006/main" noChangeAspect="1"/>
             </wp:cNvGraphicFramePr>
@@ -1701,7 +1945,7 @@
                   <pic:spPr>
                     <a:xfrm>
                       <a:off x="0" y="0"/>
-                      <a:ext cx="1376041" cy="207349"/>
+                      <a:ext cx="1166160" cy="250622"/>
                     </a:xfrm>
                     <a:prstGeom prst="rect">
                       <a:avLst/>
@@ -1715,28 +1959,123 @@
       </w:r>
       <w:r>
         <w:rPr>
-          <w:i/>
-        </w:rPr>
-        <w:t xml:space="preserve">. Choose a folder where you want to save the excel file then </w:t>
-      </w:r>
-      <w:proofErr w:type="gramStart"/>
-      <w:r>
-        <w:rPr>
-          <w:i/>
-        </w:rPr>
-        <w:t xml:space="preserve">click </w:t>
+          <w:rFonts w:ascii="Century Gothic" w:hAnsi="Century Gothic"/>
+          <w:i/>
+        </w:rPr>
+        <w:t xml:space="preserve"> </w:t>
+      </w:r>
+      <w:r>
+        <w:rPr>
+          <w:rFonts w:ascii="Century Gothic" w:hAnsi="Century Gothic"/>
+          <w:i/>
+        </w:rPr>
+        <w:t>for</w:t>
       </w:r>
       <w:proofErr w:type="gramEnd"/>
       <w:r>
         <w:rPr>
+          <w:rFonts w:ascii="Century Gothic" w:hAnsi="Century Gothic"/>
+          <w:i/>
+        </w:rPr>
+        <w:t xml:space="preserve"> easier and faster checking of the layout</w:t>
+      </w:r>
+      <w:r>
+        <w:rPr>
+          <w:rFonts w:ascii="Century Gothic" w:hAnsi="Century Gothic"/>
+          <w:i/>
+        </w:rPr>
+        <w:t xml:space="preserve"> and uncheck if done</w:t>
+      </w:r>
+      <w:r>
+        <w:rPr>
+          <w:rFonts w:ascii="Century Gothic" w:hAnsi="Century Gothic"/>
+          <w:i/>
+        </w:rPr>
+        <w:t>.</w:t>
+      </w:r>
+    </w:p>
+    <w:p>
+      <w:pPr>
+        <w:pStyle w:val="ListParagraph"/>
+        <w:ind w:left="1800"/>
+        <w:rPr>
+          <w:rFonts w:ascii="Century Gothic" w:hAnsi="Century Gothic"/>
+          <w:i/>
+        </w:rPr>
+      </w:pPr>
+    </w:p>
+    <w:p>
+      <w:pPr>
+        <w:pStyle w:val="ListParagraph"/>
+        <w:numPr>
+          <w:ilvl w:val="0"/>
+          <w:numId w:val="1"/>
+        </w:numPr>
+        <w:rPr>
+          <w:rFonts w:ascii="Century Gothic" w:hAnsi="Century Gothic"/>
+          <w:b/>
+          <w:sz w:val="24"/>
+        </w:rPr>
+      </w:pPr>
+      <w:r>
+        <w:rPr>
+          <w:rFonts w:ascii="Century Gothic" w:hAnsi="Century Gothic"/>
+          <w:b/>
+          <w:sz w:val="24"/>
+        </w:rPr>
+        <w:t>Header Display</w:t>
+      </w:r>
+    </w:p>
+    <w:p>
+      <w:pPr>
+        <w:pStyle w:val="ListParagraph"/>
+        <w:numPr>
+          <w:ilvl w:val="0"/>
+          <w:numId w:val="2"/>
+        </w:numPr>
+        <w:rPr>
+          <w:rFonts w:ascii="Century Gothic" w:hAnsi="Century Gothic"/>
+          <w:b/>
+        </w:rPr>
+      </w:pPr>
+      <w:r>
+        <w:rPr>
+          <w:rFonts w:ascii="Century Gothic" w:hAnsi="Century Gothic"/>
+          <w:b/>
+        </w:rPr>
+        <w:t>How to add or change the Event details to be displayed in the header of the window?</w:t>
+      </w:r>
+    </w:p>
+    <w:p>
+      <w:pPr>
+        <w:pStyle w:val="ListParagraph"/>
+        <w:numPr>
+          <w:ilvl w:val="1"/>
+          <w:numId w:val="2"/>
+        </w:numPr>
+        <w:rPr>
+          <w:rFonts w:ascii="Century Gothic" w:hAnsi="Century Gothic"/>
+          <w:i/>
+        </w:rPr>
+      </w:pPr>
+      <w:r>
+        <w:rPr>
+          <w:rFonts w:ascii="Century Gothic" w:hAnsi="Century Gothic"/>
+          <w:i/>
+        </w:rPr>
+        <w:t xml:space="preserve">Click </w:t>
+      </w:r>
+      <w:r>
+        <w:rPr>
+          <w:rFonts w:ascii="Century Gothic" w:hAnsi="Century Gothic"/>
           <w:i/>
           <w:noProof/>
         </w:rPr>
         <w:drawing>
-          <wp:inline distT="0" distB="0" distL="0" distR="0" wp14:anchorId="34F350C4" wp14:editId="20059019">
-            <wp:extent cx="566382" cy="154908"/>
-            <wp:effectExtent l="0" t="0" r="5715" b="0"/>
-            <wp:docPr id="23" name="Picture 23"/>
+          <wp:inline distT="0" distB="0" distL="0" distR="0" wp14:anchorId="5A8246C1" wp14:editId="24861BF0">
+            <wp:extent cx="793799" cy="136478"/>
+            <wp:effectExtent l="0" t="0" r="0" b="0"/>
+            <wp:docPr id="16" name="Picture 16"/>
             <wp:cNvGraphicFramePr>
               <a:graphicFrameLocks xmlns:a="http://schemas.openxmlformats.org/drawingml/2006/main" noChangeAspect="1"/>
             </wp:cNvGraphicFramePr>
@@ -1756,7 +2095,7 @@
                   <pic:spPr>
                     <a:xfrm>
                       <a:off x="0" y="0"/>
-                      <a:ext cx="601972" cy="164642"/>
+                      <a:ext cx="899828" cy="154708"/>
                     </a:xfrm>
                     <a:prstGeom prst="rect">
                       <a:avLst/>
@@ -1770,47 +2109,29 @@
       </w:r>
       <w:r>
         <w:rPr>
-          <w:i/>
-        </w:rPr>
-        <w:t>.</w:t>
-      </w:r>
-    </w:p>
-    <w:p>
-      <w:pPr>
-        <w:pStyle w:val="ListParagraph"/>
-        <w:numPr>
-          <w:ilvl w:val="0"/>
-          <w:numId w:val="2"/>
-        </w:numPr>
-      </w:pPr>
-      <w:r>
-        <w:t>How can I locate and view the exported excel file without minimizing the application?</w:t>
-      </w:r>
-    </w:p>
-    <w:p>
-      <w:pPr>
-        <w:pStyle w:val="ListParagraph"/>
-        <w:numPr>
-          <w:ilvl w:val="1"/>
-          <w:numId w:val="2"/>
-        </w:numPr>
-      </w:pPr>
-      <w:r>
-        <w:rPr>
-          <w:i/>
-        </w:rPr>
-        <w:t xml:space="preserve">After exporting the excel file, a message will appear showing the location and folder you selected </w:t>
-      </w:r>
-      <w:r>
-        <w:rPr>
-          <w:i/>
+          <w:rFonts w:ascii="Century Gothic" w:hAnsi="Century Gothic"/>
+          <w:i/>
+        </w:rPr>
+        <w:t xml:space="preserve"> then in the lower part is the Update Header Display.</w:t>
+      </w:r>
+    </w:p>
+    <w:p>
+      <w:pPr>
+        <w:ind w:left="1440"/>
+        <w:rPr>
+          <w:rFonts w:ascii="Century Gothic" w:hAnsi="Century Gothic"/>
+        </w:rPr>
+      </w:pPr>
+      <w:r>
+        <w:rPr>
+          <w:rFonts w:ascii="Century Gothic" w:hAnsi="Century Gothic"/>
           <w:noProof/>
         </w:rPr>
         <w:drawing>
-          <wp:inline distT="0" distB="0" distL="0" distR="0" wp14:anchorId="5141AB43" wp14:editId="6C8A3402">
-            <wp:extent cx="912781" cy="477079"/>
-            <wp:effectExtent l="0" t="0" r="1905" b="0"/>
-            <wp:docPr id="24" name="Picture 24"/>
+          <wp:inline distT="0" distB="0" distL="0" distR="0" wp14:anchorId="060E188D" wp14:editId="5606965C">
+            <wp:extent cx="3474720" cy="952951"/>
+            <wp:effectExtent l="0" t="0" r="0" b="0"/>
+            <wp:docPr id="17" name="Picture 17"/>
             <wp:cNvGraphicFramePr>
               <a:graphicFrameLocks xmlns:a="http://schemas.openxmlformats.org/drawingml/2006/main" noChangeAspect="1"/>
             </wp:cNvGraphicFramePr>
@@ -1830,7 +2151,7 @@
                   <pic:spPr>
                     <a:xfrm>
                       <a:off x="0" y="0"/>
-                      <a:ext cx="965283" cy="504520"/>
+                      <a:ext cx="3607482" cy="989361"/>
                     </a:xfrm>
                     <a:prstGeom prst="rect">
                       <a:avLst/>
@@ -1842,32 +2163,100 @@
           </wp:inline>
         </w:drawing>
       </w:r>
-      <w:r>
-        <w:rPr>
-          <w:i/>
-        </w:rPr>
-        <w:t xml:space="preserve"> and this text will </w:t>
+    </w:p>
+    <w:p>
+      <w:pPr>
+        <w:ind w:left="1440"/>
+        <w:rPr>
+          <w:rFonts w:ascii="Century Gothic" w:hAnsi="Century Gothic"/>
+        </w:rPr>
+      </w:pPr>
+    </w:p>
+    <w:p>
+      <w:pPr>
+        <w:pStyle w:val="ListParagraph"/>
+        <w:numPr>
+          <w:ilvl w:val="0"/>
+          <w:numId w:val="1"/>
+        </w:numPr>
+        <w:rPr>
+          <w:rFonts w:ascii="Century Gothic" w:hAnsi="Century Gothic"/>
+          <w:b/>
+          <w:sz w:val="24"/>
+        </w:rPr>
+      </w:pPr>
+      <w:r>
+        <w:rPr>
+          <w:rFonts w:ascii="Century Gothic" w:hAnsi="Century Gothic"/>
+          <w:b/>
+          <w:sz w:val="24"/>
+        </w:rPr>
+        <w:t>View Generated Certificates</w:t>
+      </w:r>
+    </w:p>
+    <w:p>
+      <w:pPr>
+        <w:pStyle w:val="ListParagraph"/>
+        <w:numPr>
+          <w:ilvl w:val="0"/>
+          <w:numId w:val="2"/>
+        </w:numPr>
+        <w:rPr>
+          <w:rFonts w:ascii="Century Gothic" w:hAnsi="Century Gothic"/>
+          <w:b/>
+        </w:rPr>
+      </w:pPr>
+      <w:r>
+        <w:rPr>
+          <w:rFonts w:ascii="Century Gothic" w:hAnsi="Century Gothic"/>
+          <w:b/>
+        </w:rPr>
+        <w:t>How to view the generated certificates faster?</w:t>
+      </w:r>
+    </w:p>
+    <w:p>
+      <w:pPr>
+        <w:pStyle w:val="ListParagraph"/>
+        <w:numPr>
+          <w:ilvl w:val="1"/>
+          <w:numId w:val="2"/>
+        </w:numPr>
+        <w:rPr>
+          <w:rFonts w:ascii="Century Gothic" w:hAnsi="Century Gothic"/>
+        </w:rPr>
+      </w:pPr>
+      <w:r>
+        <w:rPr>
+          <w:rFonts w:ascii="Century Gothic" w:hAnsi="Century Gothic"/>
+          <w:i/>
+        </w:rPr>
+        <w:t xml:space="preserve">You can view all the generated certificate by </w:t>
       </w:r>
       <w:proofErr w:type="gramStart"/>
       <w:r>
         <w:rPr>
-          <w:i/>
-        </w:rPr>
-        <w:t>appear</w:t>
-      </w:r>
-      <w:r>
+          <w:rFonts w:ascii="Century Gothic" w:hAnsi="Century Gothic"/>
+          <w:i/>
+        </w:rPr>
+        <w:t>clicking</w:t>
+      </w:r>
+      <w:r>
+        <w:rPr>
+          <w:rFonts w:ascii="Century Gothic" w:hAnsi="Century Gothic"/>
+        </w:rPr>
         <w:t xml:space="preserve"> </w:t>
       </w:r>
       <w:proofErr w:type="gramEnd"/>
       <w:r>
         <w:rPr>
+          <w:rFonts w:ascii="Century Gothic" w:hAnsi="Century Gothic"/>
           <w:noProof/>
         </w:rPr>
         <w:drawing>
-          <wp:inline distT="0" distB="0" distL="0" distR="0" wp14:anchorId="13B3ECE8" wp14:editId="6194C3D2">
-            <wp:extent cx="1087119" cy="136478"/>
+          <wp:inline distT="0" distB="0" distL="0" distR="0" wp14:anchorId="44827858" wp14:editId="70FB0182">
+            <wp:extent cx="1071349" cy="174321"/>
             <wp:effectExtent l="0" t="0" r="0" b="0"/>
-            <wp:docPr id="25" name="Picture 25"/>
+            <wp:docPr id="18" name="Picture 18"/>
             <wp:cNvGraphicFramePr>
               <a:graphicFrameLocks xmlns:a="http://schemas.openxmlformats.org/drawingml/2006/main" noChangeAspect="1"/>
             </wp:cNvGraphicFramePr>
@@ -1887,7 +2276,7 @@
                   <pic:spPr>
                     <a:xfrm>
                       <a:off x="0" y="0"/>
-                      <a:ext cx="1456503" cy="182851"/>
+                      <a:ext cx="1175731" cy="191305"/>
                     </a:xfrm>
                     <a:prstGeom prst="rect">
                       <a:avLst/>
@@ -1900,6 +2289,9 @@
         </w:drawing>
       </w:r>
       <w:r>
+        <w:rPr>
+          <w:rFonts w:ascii="Century Gothic" w:hAnsi="Century Gothic"/>
+        </w:rPr>
         <w:t>.</w:t>
       </w:r>
     </w:p>
@@ -1907,6 +2299,9 @@
       <w:pPr>
         <w:pStyle w:val="ListParagraph"/>
         <w:ind w:left="1800"/>
+        <w:rPr>
+          <w:rFonts w:ascii="Century Gothic" w:hAnsi="Century Gothic"/>
+        </w:rPr>
       </w:pPr>
     </w:p>
     <w:p>
@@ -1917,14 +2312,18 @@
           <w:numId w:val="1"/>
         </w:numPr>
         <w:rPr>
-          <w:b/>
-        </w:rPr>
-      </w:pPr>
-      <w:r>
-        <w:rPr>
-          <w:b/>
-        </w:rPr>
-        <w:t>Gender</w:t>
+          <w:rFonts w:ascii="Century Gothic" w:hAnsi="Century Gothic"/>
+          <w:b/>
+          <w:sz w:val="24"/>
+        </w:rPr>
+      </w:pPr>
+      <w:r>
+        <w:rPr>
+          <w:rFonts w:ascii="Century Gothic" w:hAnsi="Century Gothic"/>
+          <w:b/>
+          <w:sz w:val="24"/>
+        </w:rPr>
+        <w:t>Sort</w:t>
       </w:r>
     </w:p>
     <w:p>
@@ -1934,9 +2333,17 @@
           <w:ilvl w:val="0"/>
           <w:numId w:val="2"/>
         </w:numPr>
-      </w:pPr>
-      <w:r>
-        <w:t>How can I easily identify the gender of the attendee?</w:t>
+        <w:rPr>
+          <w:rFonts w:ascii="Century Gothic" w:hAnsi="Century Gothic"/>
+          <w:b/>
+        </w:rPr>
+      </w:pPr>
+      <w:r>
+        <w:rPr>
+          <w:rFonts w:ascii="Century Gothic" w:hAnsi="Century Gothic"/>
+          <w:b/>
+        </w:rPr>
+        <w:t>Can I sort the viewed attendees by their gender?</w:t>
       </w:r>
     </w:p>
     <w:p>
@@ -1947,25 +2354,28 @@
           <w:numId w:val="2"/>
         </w:numPr>
         <w:rPr>
-          <w:i/>
-        </w:rPr>
-      </w:pPr>
-      <w:r>
-        <w:rPr>
-          <w:i/>
-        </w:rPr>
-        <w:t xml:space="preserve">In the attendee’s row, there are images before the ID of each attendee that represents its gender. </w:t>
-      </w:r>
-      <w:r>
-        <w:rPr>
+          <w:rFonts w:ascii="Century Gothic" w:hAnsi="Century Gothic"/>
+          <w:i/>
+        </w:rPr>
+      </w:pPr>
+      <w:r>
+        <w:rPr>
+          <w:rFonts w:ascii="Century Gothic" w:hAnsi="Century Gothic"/>
+          <w:i/>
+        </w:rPr>
+        <w:t xml:space="preserve">Yes, look for </w:t>
+      </w:r>
+      <w:r>
+        <w:rPr>
+          <w:rFonts w:ascii="Century Gothic" w:hAnsi="Century Gothic"/>
           <w:i/>
           <w:noProof/>
         </w:rPr>
         <w:drawing>
-          <wp:inline distT="0" distB="0" distL="0" distR="0" wp14:anchorId="27B34581" wp14:editId="3C507A38">
-            <wp:extent cx="261730" cy="279780"/>
-            <wp:effectExtent l="0" t="0" r="5080" b="6350"/>
-            <wp:docPr id="26" name="Picture 26"/>
+          <wp:inline distT="0" distB="0" distL="0" distR="0" wp14:anchorId="36AA5BA4" wp14:editId="1B8CA6F3">
+            <wp:extent cx="504967" cy="174511"/>
+            <wp:effectExtent l="0" t="0" r="0" b="0"/>
+            <wp:docPr id="19" name="Picture 19"/>
             <wp:cNvGraphicFramePr>
               <a:graphicFrameLocks xmlns:a="http://schemas.openxmlformats.org/drawingml/2006/main" noChangeAspect="1"/>
             </wp:cNvGraphicFramePr>
@@ -1985,7 +2395,7 @@
                   <pic:spPr>
                     <a:xfrm>
                       <a:off x="0" y="0"/>
-                      <a:ext cx="273653" cy="292525"/>
+                      <a:ext cx="541272" cy="187057"/>
                     </a:xfrm>
                     <a:prstGeom prst="rect">
                       <a:avLst/>
@@ -1999,20 +2409,224 @@
       </w:r>
       <w:r>
         <w:rPr>
+          <w:rFonts w:ascii="Century Gothic" w:hAnsi="Century Gothic"/>
           <w:i/>
         </w:rPr>
         <w:t xml:space="preserve"> </w:t>
       </w:r>
       <w:r>
         <w:rPr>
+          <w:rFonts w:ascii="Century Gothic" w:hAnsi="Century Gothic"/>
+          <w:i/>
+        </w:rPr>
+        <w:t>from the upper left corner of the window</w:t>
+      </w:r>
+      <w:r>
+        <w:rPr>
+          <w:rFonts w:ascii="Century Gothic" w:hAnsi="Century Gothic"/>
+          <w:i/>
+        </w:rPr>
+        <w:t>.</w:t>
+      </w:r>
+    </w:p>
+    <w:p>
+      <w:pPr>
+        <w:pStyle w:val="ListParagraph"/>
+        <w:ind w:left="1800"/>
+        <w:rPr>
+          <w:rFonts w:ascii="Century Gothic" w:hAnsi="Century Gothic"/>
+          <w:i/>
+        </w:rPr>
+      </w:pPr>
+    </w:p>
+    <w:p>
+      <w:pPr>
+        <w:pStyle w:val="ListParagraph"/>
+        <w:numPr>
+          <w:ilvl w:val="0"/>
+          <w:numId w:val="1"/>
+        </w:numPr>
+        <w:rPr>
+          <w:rFonts w:ascii="Century Gothic" w:hAnsi="Century Gothic"/>
+          <w:b/>
+          <w:sz w:val="24"/>
+        </w:rPr>
+      </w:pPr>
+      <w:r>
+        <w:rPr>
+          <w:rFonts w:ascii="Century Gothic" w:hAnsi="Century Gothic"/>
+          <w:b/>
+          <w:sz w:val="24"/>
+        </w:rPr>
+        <w:t>Export to Excel</w:t>
+      </w:r>
+    </w:p>
+    <w:p>
+      <w:pPr>
+        <w:pStyle w:val="ListParagraph"/>
+        <w:numPr>
+          <w:ilvl w:val="0"/>
+          <w:numId w:val="2"/>
+        </w:numPr>
+        <w:rPr>
+          <w:rFonts w:ascii="Century Gothic" w:hAnsi="Century Gothic"/>
+          <w:b/>
+        </w:rPr>
+      </w:pPr>
+      <w:r>
+        <w:rPr>
+          <w:rFonts w:ascii="Century Gothic" w:hAnsi="Century Gothic"/>
+          <w:b/>
+        </w:rPr>
+        <w:t>How can I export the saved attendees into excel file?</w:t>
+      </w:r>
+    </w:p>
+    <w:p>
+      <w:pPr>
+        <w:pStyle w:val="ListParagraph"/>
+        <w:numPr>
+          <w:ilvl w:val="1"/>
+          <w:numId w:val="2"/>
+        </w:numPr>
+        <w:rPr>
+          <w:rFonts w:ascii="Century Gothic" w:hAnsi="Century Gothic"/>
+          <w:i/>
+        </w:rPr>
+      </w:pPr>
+      <w:r>
+        <w:rPr>
+          <w:rFonts w:ascii="Century Gothic" w:hAnsi="Century Gothic"/>
+          <w:i/>
+        </w:rPr>
+        <w:t xml:space="preserve">Click </w:t>
+      </w:r>
+      <w:r>
+        <w:rPr>
+          <w:rFonts w:ascii="Century Gothic" w:hAnsi="Century Gothic"/>
           <w:i/>
           <w:noProof/>
         </w:rPr>
         <w:drawing>
-          <wp:inline distT="0" distB="0" distL="0" distR="0" wp14:anchorId="5AD64D2E" wp14:editId="52EA025E">
-            <wp:extent cx="291721" cy="266132"/>
-            <wp:effectExtent l="0" t="0" r="0" b="635"/>
-            <wp:docPr id="27" name="Picture 27"/>
+          <wp:inline distT="0" distB="0" distL="0" distR="0" wp14:anchorId="72C0E739" wp14:editId="6D7379A7">
+            <wp:extent cx="793799" cy="136478"/>
+            <wp:effectExtent l="0" t="0" r="0" b="0"/>
+            <wp:docPr id="20" name="Picture 20"/>
+            <wp:cNvGraphicFramePr>
+              <a:graphicFrameLocks xmlns:a="http://schemas.openxmlformats.org/drawingml/2006/main" noChangeAspect="1"/>
+            </wp:cNvGraphicFramePr>
+            <a:graphic xmlns:a="http://schemas.openxmlformats.org/drawingml/2006/main">
+              <a:graphicData uri="http://schemas.openxmlformats.org/drawingml/2006/picture">
+                <pic:pic xmlns:pic="http://schemas.openxmlformats.org/drawingml/2006/picture">
+                  <pic:nvPicPr>
+                    <pic:cNvPr id="1" name=""/>
+                    <pic:cNvPicPr/>
+                  </pic:nvPicPr>
+                  <pic:blipFill>
+                    <a:blip r:embed="rId25"/>
+                    <a:stretch>
+                      <a:fillRect/>
+                    </a:stretch>
+                  </pic:blipFill>
+                  <pic:spPr>
+                    <a:xfrm>
+                      <a:off x="0" y="0"/>
+                      <a:ext cx="899828" cy="154708"/>
+                    </a:xfrm>
+                    <a:prstGeom prst="rect">
+                      <a:avLst/>
+                    </a:prstGeom>
+                  </pic:spPr>
+                </pic:pic>
+              </a:graphicData>
+            </a:graphic>
+          </wp:inline>
+        </w:drawing>
+      </w:r>
+      <w:r>
+        <w:rPr>
+          <w:rFonts w:ascii="Century Gothic" w:hAnsi="Century Gothic"/>
+          <w:i/>
+        </w:rPr>
+        <w:t xml:space="preserve"> then </w:t>
+      </w:r>
+      <w:proofErr w:type="gramStart"/>
+      <w:r>
+        <w:rPr>
+          <w:rFonts w:ascii="Century Gothic" w:hAnsi="Century Gothic"/>
+          <w:i/>
+        </w:rPr>
+        <w:t xml:space="preserve">click </w:t>
+      </w:r>
+      <w:proofErr w:type="gramEnd"/>
+      <w:r>
+        <w:rPr>
+          <w:rFonts w:ascii="Century Gothic" w:hAnsi="Century Gothic"/>
+          <w:i/>
+          <w:noProof/>
+        </w:rPr>
+        <w:drawing>
+          <wp:inline distT="0" distB="0" distL="0" distR="0" wp14:anchorId="6FB07FC3" wp14:editId="7C071CC6">
+            <wp:extent cx="1041577" cy="156950"/>
+            <wp:effectExtent l="0" t="0" r="6350" b="0"/>
+            <wp:docPr id="22" name="Picture 22"/>
+            <wp:cNvGraphicFramePr>
+              <a:graphicFrameLocks xmlns:a="http://schemas.openxmlformats.org/drawingml/2006/main" noChangeAspect="1"/>
+            </wp:cNvGraphicFramePr>
+            <a:graphic xmlns:a="http://schemas.openxmlformats.org/drawingml/2006/main">
+              <a:graphicData uri="http://schemas.openxmlformats.org/drawingml/2006/picture">
+                <pic:pic xmlns:pic="http://schemas.openxmlformats.org/drawingml/2006/picture">
+                  <pic:nvPicPr>
+                    <pic:cNvPr id="1" name=""/>
+                    <pic:cNvPicPr/>
+                  </pic:nvPicPr>
+                  <pic:blipFill>
+                    <a:blip r:embed="rId12"/>
+                    <a:stretch>
+                      <a:fillRect/>
+                    </a:stretch>
+                  </pic:blipFill>
+                  <pic:spPr>
+                    <a:xfrm>
+                      <a:off x="0" y="0"/>
+                      <a:ext cx="1376041" cy="207349"/>
+                    </a:xfrm>
+                    <a:prstGeom prst="rect">
+                      <a:avLst/>
+                    </a:prstGeom>
+                  </pic:spPr>
+                </pic:pic>
+              </a:graphicData>
+            </a:graphic>
+          </wp:inline>
+        </w:drawing>
+      </w:r>
+      <w:r>
+        <w:rPr>
+          <w:rFonts w:ascii="Century Gothic" w:hAnsi="Century Gothic"/>
+          <w:i/>
+        </w:rPr>
+        <w:t xml:space="preserve">. Choose a folder where you want to save the excel file then </w:t>
+      </w:r>
+      <w:proofErr w:type="gramStart"/>
+      <w:r>
+        <w:rPr>
+          <w:rFonts w:ascii="Century Gothic" w:hAnsi="Century Gothic"/>
+          <w:i/>
+        </w:rPr>
+        <w:t xml:space="preserve">click </w:t>
+      </w:r>
+      <w:proofErr w:type="gramEnd"/>
+      <w:r>
+        <w:rPr>
+          <w:rFonts w:ascii="Century Gothic" w:hAnsi="Century Gothic"/>
+          <w:i/>
+          <w:noProof/>
+        </w:rPr>
+        <w:drawing>
+          <wp:inline distT="0" distB="0" distL="0" distR="0" wp14:anchorId="34F350C4" wp14:editId="20059019">
+            <wp:extent cx="566382" cy="154908"/>
+            <wp:effectExtent l="0" t="0" r="5715" b="0"/>
+            <wp:docPr id="23" name="Picture 23"/>
             <wp:cNvGraphicFramePr>
               <a:graphicFrameLocks xmlns:a="http://schemas.openxmlformats.org/drawingml/2006/main" noChangeAspect="1"/>
             </wp:cNvGraphicFramePr>
@@ -2032,7 +2646,7 @@
                   <pic:spPr>
                     <a:xfrm>
                       <a:off x="0" y="0"/>
-                      <a:ext cx="304883" cy="278139"/>
+                      <a:ext cx="601972" cy="164642"/>
                     </a:xfrm>
                     <a:prstGeom prst="rect">
                       <a:avLst/>
@@ -2044,33 +2658,23 @@
           </wp:inline>
         </w:drawing>
       </w:r>
+      <w:r>
+        <w:rPr>
+          <w:rFonts w:ascii="Century Gothic" w:hAnsi="Century Gothic"/>
+          <w:i/>
+        </w:rPr>
+        <w:t>.</w:t>
+      </w:r>
     </w:p>
     <w:p>
       <w:pPr>
         <w:pStyle w:val="ListParagraph"/>
         <w:ind w:left="1800"/>
         <w:rPr>
-          <w:i/>
-        </w:rPr>
-      </w:pPr>
-    </w:p>
-    <w:p>
-      <w:pPr>
-        <w:pStyle w:val="ListParagraph"/>
-        <w:numPr>
-          <w:ilvl w:val="0"/>
-          <w:numId w:val="1"/>
-        </w:numPr>
-        <w:rPr>
-          <w:b/>
-        </w:rPr>
-      </w:pPr>
-      <w:r>
-        <w:rPr>
-          <w:b/>
-        </w:rPr>
-        <w:t>Search</w:t>
-      </w:r>
+          <w:rFonts w:ascii="Century Gothic" w:hAnsi="Century Gothic"/>
+          <w:i/>
+        </w:rPr>
+      </w:pPr>
     </w:p>
     <w:p>
       <w:pPr>
@@ -2080,11 +2684,17 @@
           <w:numId w:val="2"/>
         </w:numPr>
         <w:rPr>
-          <w:b/>
-        </w:rPr>
-      </w:pPr>
-      <w:r>
-        <w:t>How can I view again all the attendees after searching?</w:t>
+          <w:rFonts w:ascii="Century Gothic" w:hAnsi="Century Gothic"/>
+          <w:b/>
+        </w:rPr>
+      </w:pPr>
+      <w:r>
+        <w:rPr>
+          <w:rFonts w:ascii="Century Gothic" w:hAnsi="Century Gothic"/>
+          <w:b/>
+        </w:rPr>
+        <w:lastRenderedPageBreak/>
+        <w:t>How can I locate and view the exported excel file without minimizing the application?</w:t>
       </w:r>
     </w:p>
     <w:p>
@@ -2095,24 +2705,27 @@
           <w:numId w:val="2"/>
         </w:numPr>
         <w:rPr>
-          <w:b/>
-        </w:rPr>
-      </w:pPr>
-      <w:r>
-        <w:rPr>
-          <w:i/>
-        </w:rPr>
-        <w:t>You can clear all the inputted text here</w:t>
-      </w:r>
-      <w:r>
-        <w:rPr>
+          <w:rFonts w:ascii="Century Gothic" w:hAnsi="Century Gothic"/>
+        </w:rPr>
+      </w:pPr>
+      <w:r>
+        <w:rPr>
+          <w:rFonts w:ascii="Century Gothic" w:hAnsi="Century Gothic"/>
+          <w:i/>
+        </w:rPr>
+        <w:t xml:space="preserve">After exporting the excel file, a message will appear showing the location and folder you selected </w:t>
+      </w:r>
+      <w:r>
+        <w:rPr>
+          <w:rFonts w:ascii="Century Gothic" w:hAnsi="Century Gothic"/>
+          <w:i/>
           <w:noProof/>
         </w:rPr>
         <w:drawing>
-          <wp:inline distT="0" distB="0" distL="0" distR="0" wp14:anchorId="2F1DC9D8" wp14:editId="251BDAC6">
-            <wp:extent cx="3354637" cy="191386"/>
-            <wp:effectExtent l="0" t="0" r="0" b="0"/>
-            <wp:docPr id="5" name="Picture 5"/>
+          <wp:inline distT="0" distB="0" distL="0" distR="0" wp14:anchorId="5141AB43" wp14:editId="6C8A3402">
+            <wp:extent cx="912781" cy="477079"/>
+            <wp:effectExtent l="0" t="0" r="1905" b="0"/>
+            <wp:docPr id="24" name="Picture 24"/>
             <wp:cNvGraphicFramePr>
               <a:graphicFrameLocks xmlns:a="http://schemas.openxmlformats.org/drawingml/2006/main" noChangeAspect="1"/>
             </wp:cNvGraphicFramePr>
@@ -2132,7 +2745,7 @@
                   <pic:spPr>
                     <a:xfrm>
                       <a:off x="0" y="0"/>
-                      <a:ext cx="3927050" cy="224043"/>
+                      <a:ext cx="965283" cy="504520"/>
                     </a:xfrm>
                     <a:prstGeom prst="rect">
                       <a:avLst/>
@@ -2146,19 +2759,36 @@
       </w:r>
       <w:r>
         <w:rPr>
-          <w:i/>
-        </w:rPr>
-        <w:t xml:space="preserve"> then click </w:t>
-      </w:r>
-      <w:r>
-        <w:rPr>
+          <w:rFonts w:ascii="Century Gothic" w:hAnsi="Century Gothic"/>
+          <w:i/>
+        </w:rPr>
+        <w:t xml:space="preserve"> and this text will </w:t>
+      </w:r>
+      <w:proofErr w:type="gramStart"/>
+      <w:r>
+        <w:rPr>
+          <w:rFonts w:ascii="Century Gothic" w:hAnsi="Century Gothic"/>
+          <w:i/>
+        </w:rPr>
+        <w:t>appear</w:t>
+      </w:r>
+      <w:r>
+        <w:rPr>
+          <w:rFonts w:ascii="Century Gothic" w:hAnsi="Century Gothic"/>
+        </w:rPr>
+        <w:t xml:space="preserve"> </w:t>
+      </w:r>
+      <w:proofErr w:type="gramEnd"/>
+      <w:r>
+        <w:rPr>
+          <w:rFonts w:ascii="Century Gothic" w:hAnsi="Century Gothic"/>
           <w:noProof/>
         </w:rPr>
         <w:drawing>
-          <wp:inline distT="0" distB="0" distL="0" distR="0" wp14:anchorId="66956544" wp14:editId="0365E74E">
-            <wp:extent cx="682653" cy="233916"/>
-            <wp:effectExtent l="0" t="0" r="3175" b="0"/>
-            <wp:docPr id="12" name="Picture 12"/>
+          <wp:inline distT="0" distB="0" distL="0" distR="0" wp14:anchorId="13B3ECE8" wp14:editId="6194C3D2">
+            <wp:extent cx="1087119" cy="136478"/>
+            <wp:effectExtent l="0" t="0" r="0" b="0"/>
+            <wp:docPr id="25" name="Picture 25"/>
             <wp:cNvGraphicFramePr>
               <a:graphicFrameLocks xmlns:a="http://schemas.openxmlformats.org/drawingml/2006/main" noChangeAspect="1"/>
             </wp:cNvGraphicFramePr>
@@ -2178,7 +2808,7 @@
                   <pic:spPr>
                     <a:xfrm>
                       <a:off x="0" y="0"/>
-                      <a:ext cx="692051" cy="237136"/>
+                      <a:ext cx="1456503" cy="182851"/>
                     </a:xfrm>
                     <a:prstGeom prst="rect">
                       <a:avLst/>
@@ -2192,9 +2822,60 @@
       </w:r>
       <w:r>
         <w:rPr>
-          <w:i/>
-        </w:rPr>
-        <w:t xml:space="preserve"> again.</w:t>
+          <w:rFonts w:ascii="Century Gothic" w:hAnsi="Century Gothic"/>
+        </w:rPr>
+        <w:t>.</w:t>
+      </w:r>
+    </w:p>
+    <w:p>
+      <w:pPr>
+        <w:pStyle w:val="ListParagraph"/>
+        <w:ind w:left="1800"/>
+        <w:rPr>
+          <w:rFonts w:ascii="Century Gothic" w:hAnsi="Century Gothic"/>
+        </w:rPr>
+      </w:pPr>
+    </w:p>
+    <w:p>
+      <w:pPr>
+        <w:pStyle w:val="ListParagraph"/>
+        <w:numPr>
+          <w:ilvl w:val="0"/>
+          <w:numId w:val="1"/>
+        </w:numPr>
+        <w:rPr>
+          <w:rFonts w:ascii="Century Gothic" w:hAnsi="Century Gothic"/>
+          <w:b/>
+          <w:sz w:val="24"/>
+        </w:rPr>
+      </w:pPr>
+      <w:r>
+        <w:rPr>
+          <w:rFonts w:ascii="Century Gothic" w:hAnsi="Century Gothic"/>
+          <w:b/>
+          <w:sz w:val="24"/>
+        </w:rPr>
+        <w:t>Excel File as Backup</w:t>
+      </w:r>
+    </w:p>
+    <w:p>
+      <w:pPr>
+        <w:pStyle w:val="ListParagraph"/>
+        <w:numPr>
+          <w:ilvl w:val="0"/>
+          <w:numId w:val="2"/>
+        </w:numPr>
+        <w:rPr>
+          <w:rFonts w:ascii="Century Gothic" w:hAnsi="Century Gothic"/>
+          <w:b/>
+        </w:rPr>
+      </w:pPr>
+      <w:r>
+        <w:rPr>
+          <w:rFonts w:ascii="Century Gothic" w:hAnsi="Century Gothic"/>
+          <w:b/>
+        </w:rPr>
+        <w:t>How can I use the excel file as backup of previous attendees?</w:t>
       </w:r>
     </w:p>
     <w:p>
@@ -2205,24 +2886,99 @@
           <w:numId w:val="2"/>
         </w:numPr>
         <w:rPr>
-          <w:b/>
-        </w:rPr>
-      </w:pPr>
-      <w:r>
-        <w:rPr>
-          <w:i/>
-        </w:rPr>
-        <w:t xml:space="preserve">Or you can change </w:t>
-      </w:r>
-      <w:r>
-        <w:rPr>
+          <w:rFonts w:ascii="Century Gothic" w:hAnsi="Century Gothic"/>
+          <w:b/>
+        </w:rPr>
+      </w:pPr>
+      <w:r>
+        <w:rPr>
+          <w:rFonts w:ascii="Century Gothic" w:hAnsi="Century Gothic"/>
+          <w:i/>
+        </w:rPr>
+        <w:t xml:space="preserve">You can import the exported excel file to retrieve the deleted attendees. It will automatically add the attendee if not existing. </w:t>
+      </w:r>
+    </w:p>
+    <w:p>
+      <w:pPr>
+        <w:pStyle w:val="ListParagraph"/>
+        <w:ind w:left="1800"/>
+        <w:rPr>
+          <w:rFonts w:ascii="Century Gothic" w:hAnsi="Century Gothic"/>
+        </w:rPr>
+      </w:pPr>
+    </w:p>
+    <w:p>
+      <w:pPr>
+        <w:pStyle w:val="ListParagraph"/>
+        <w:numPr>
+          <w:ilvl w:val="0"/>
+          <w:numId w:val="1"/>
+        </w:numPr>
+        <w:rPr>
+          <w:rFonts w:ascii="Century Gothic" w:hAnsi="Century Gothic"/>
+          <w:b/>
+          <w:sz w:val="24"/>
+        </w:rPr>
+      </w:pPr>
+      <w:r>
+        <w:rPr>
+          <w:rFonts w:ascii="Century Gothic" w:hAnsi="Century Gothic"/>
+          <w:b/>
+          <w:sz w:val="24"/>
+        </w:rPr>
+        <w:t>Gender</w:t>
+      </w:r>
+    </w:p>
+    <w:p>
+      <w:pPr>
+        <w:pStyle w:val="ListParagraph"/>
+        <w:numPr>
+          <w:ilvl w:val="0"/>
+          <w:numId w:val="2"/>
+        </w:numPr>
+        <w:rPr>
+          <w:rFonts w:ascii="Century Gothic" w:hAnsi="Century Gothic"/>
+          <w:b/>
+        </w:rPr>
+      </w:pPr>
+      <w:r>
+        <w:rPr>
+          <w:rFonts w:ascii="Century Gothic" w:hAnsi="Century Gothic"/>
+          <w:b/>
+        </w:rPr>
+        <w:t>How can I easily identify the gender of the attendee?</w:t>
+      </w:r>
+    </w:p>
+    <w:p>
+      <w:pPr>
+        <w:pStyle w:val="ListParagraph"/>
+        <w:numPr>
+          <w:ilvl w:val="1"/>
+          <w:numId w:val="2"/>
+        </w:numPr>
+        <w:rPr>
+          <w:rFonts w:ascii="Century Gothic" w:hAnsi="Century Gothic"/>
+          <w:i/>
+        </w:rPr>
+      </w:pPr>
+      <w:r>
+        <w:rPr>
+          <w:rFonts w:ascii="Century Gothic" w:hAnsi="Century Gothic"/>
+          <w:i/>
+        </w:rPr>
+        <w:t xml:space="preserve">In the attendee’s row, there are images before the ID of each attendee that represents its gender. </w:t>
+      </w:r>
+      <w:r>
+        <w:rPr>
+          <w:rFonts w:ascii="Century Gothic" w:hAnsi="Century Gothic"/>
+          <w:i/>
           <w:noProof/>
         </w:rPr>
         <w:drawing>
-          <wp:inline distT="0" distB="0" distL="0" distR="0" wp14:anchorId="7FC9B3B2" wp14:editId="284AD5E5">
-            <wp:extent cx="733647" cy="248145"/>
-            <wp:effectExtent l="0" t="0" r="0" b="0"/>
-            <wp:docPr id="14" name="Picture 14"/>
+          <wp:inline distT="0" distB="0" distL="0" distR="0" wp14:anchorId="27B34581" wp14:editId="3C507A38">
+            <wp:extent cx="261730" cy="279780"/>
+            <wp:effectExtent l="0" t="0" r="5080" b="6350"/>
+            <wp:docPr id="26" name="Picture 26"/>
             <wp:cNvGraphicFramePr>
               <a:graphicFrameLocks xmlns:a="http://schemas.openxmlformats.org/drawingml/2006/main" noChangeAspect="1"/>
             </wp:cNvGraphicFramePr>
@@ -2242,7 +2998,7 @@
                   <pic:spPr>
                     <a:xfrm>
                       <a:off x="0" y="0"/>
-                      <a:ext cx="768343" cy="259880"/>
+                      <a:ext cx="273653" cy="292525"/>
                     </a:xfrm>
                     <a:prstGeom prst="rect">
                       <a:avLst/>
@@ -2256,19 +3012,22 @@
       </w:r>
       <w:r>
         <w:rPr>
-          <w:i/>
-        </w:rPr>
-        <w:t xml:space="preserve"> then select </w:t>
-      </w:r>
-      <w:r>
-        <w:rPr>
+          <w:rFonts w:ascii="Century Gothic" w:hAnsi="Century Gothic"/>
+          <w:i/>
+        </w:rPr>
+        <w:t xml:space="preserve"> </w:t>
+      </w:r>
+      <w:r>
+        <w:rPr>
+          <w:rFonts w:ascii="Century Gothic" w:hAnsi="Century Gothic"/>
+          <w:i/>
           <w:noProof/>
         </w:rPr>
         <w:drawing>
-          <wp:inline distT="0" distB="0" distL="0" distR="0" wp14:anchorId="4D28D1AC" wp14:editId="5C73A137">
-            <wp:extent cx="691116" cy="226934"/>
-            <wp:effectExtent l="0" t="0" r="0" b="1905"/>
-            <wp:docPr id="21" name="Picture 21"/>
+          <wp:inline distT="0" distB="0" distL="0" distR="0" wp14:anchorId="5AD64D2E" wp14:editId="52EA025E">
+            <wp:extent cx="291721" cy="266132"/>
+            <wp:effectExtent l="0" t="0" r="0" b="635"/>
+            <wp:docPr id="27" name="Picture 27"/>
             <wp:cNvGraphicFramePr>
               <a:graphicFrameLocks xmlns:a="http://schemas.openxmlformats.org/drawingml/2006/main" noChangeAspect="1"/>
             </wp:cNvGraphicFramePr>
@@ -2288,7 +3047,7 @@
                   <pic:spPr>
                     <a:xfrm>
                       <a:off x="0" y="0"/>
-                      <a:ext cx="739599" cy="242854"/>
+                      <a:ext cx="304883" cy="278139"/>
                     </a:xfrm>
                     <a:prstGeom prst="rect">
                       <a:avLst/>
@@ -2300,19 +3059,14 @@
           </wp:inline>
         </w:drawing>
       </w:r>
-      <w:r>
-        <w:rPr>
-          <w:i/>
-        </w:rPr>
-        <w:t xml:space="preserve"> to change the viewed result.</w:t>
-      </w:r>
     </w:p>
     <w:p>
       <w:pPr>
         <w:pStyle w:val="ListParagraph"/>
         <w:ind w:left="1800"/>
         <w:rPr>
-          <w:b/>
+          <w:rFonts w:ascii="Century Gothic" w:hAnsi="Century Gothic"/>
+          <w:i/>
         </w:rPr>
       </w:pPr>
     </w:p>
@@ -2324,14 +3078,18 @@
           <w:numId w:val="1"/>
         </w:numPr>
         <w:rPr>
-          <w:b/>
-        </w:rPr>
-      </w:pPr>
-      <w:r>
-        <w:rPr>
-          <w:b/>
-        </w:rPr>
-        <w:t>Select All</w:t>
+          <w:rFonts w:ascii="Century Gothic" w:hAnsi="Century Gothic"/>
+          <w:b/>
+          <w:sz w:val="24"/>
+        </w:rPr>
+      </w:pPr>
+      <w:r>
+        <w:rPr>
+          <w:rFonts w:ascii="Century Gothic" w:hAnsi="Century Gothic"/>
+          <w:b/>
+          <w:sz w:val="24"/>
+        </w:rPr>
+        <w:t>Search</w:t>
       </w:r>
     </w:p>
     <w:p>
@@ -2342,14 +3100,39 @@
           <w:numId w:val="2"/>
         </w:numPr>
         <w:rPr>
-          <w:b/>
-        </w:rPr>
-      </w:pPr>
-      <w:r>
-        <w:rPr>
-          <w:b/>
-        </w:rPr>
-        <w:t>How can I select or unselect all the attendees?</w:t>
+          <w:rFonts w:ascii="Century Gothic" w:hAnsi="Century Gothic"/>
+          <w:b/>
+        </w:rPr>
+      </w:pPr>
+      <w:r>
+        <w:rPr>
+          <w:rFonts w:ascii="Century Gothic" w:hAnsi="Century Gothic"/>
+          <w:b/>
+        </w:rPr>
+        <w:t xml:space="preserve">After </w:t>
+      </w:r>
+      <w:proofErr w:type="gramStart"/>
+      <w:r>
+        <w:rPr>
+          <w:rFonts w:ascii="Century Gothic" w:hAnsi="Century Gothic"/>
+          <w:b/>
+        </w:rPr>
+        <w:t>searching ,</w:t>
+      </w:r>
+      <w:proofErr w:type="gramEnd"/>
+      <w:r>
+        <w:rPr>
+          <w:rFonts w:ascii="Century Gothic" w:hAnsi="Century Gothic"/>
+          <w:b/>
+        </w:rPr>
+        <w:t xml:space="preserve"> h</w:t>
+      </w:r>
+      <w:r>
+        <w:rPr>
+          <w:rFonts w:ascii="Century Gothic" w:hAnsi="Century Gothic"/>
+          <w:b/>
+        </w:rPr>
+        <w:t>ow can I view again all the attendees?</w:t>
       </w:r>
     </w:p>
     <w:p>
@@ -2360,24 +3143,27 @@
           <w:numId w:val="2"/>
         </w:numPr>
         <w:rPr>
-          <w:b/>
-        </w:rPr>
-      </w:pPr>
-      <w:r>
-        <w:rPr>
-          <w:i/>
-        </w:rPr>
-        <w:t xml:space="preserve">You can look for </w:t>
-      </w:r>
-      <w:r>
-        <w:rPr>
+          <w:rFonts w:ascii="Century Gothic" w:hAnsi="Century Gothic"/>
+          <w:b/>
+        </w:rPr>
+      </w:pPr>
+      <w:r>
+        <w:rPr>
+          <w:rFonts w:ascii="Century Gothic" w:hAnsi="Century Gothic"/>
+          <w:i/>
+        </w:rPr>
+        <w:t>You can clear all the inputted text here</w:t>
+      </w:r>
+      <w:r>
+        <w:rPr>
+          <w:rFonts w:ascii="Century Gothic" w:hAnsi="Century Gothic"/>
           <w:noProof/>
         </w:rPr>
         <w:drawing>
-          <wp:inline distT="0" distB="0" distL="0" distR="0" wp14:anchorId="62441EB1" wp14:editId="2444E897">
-            <wp:extent cx="793898" cy="233916"/>
-            <wp:effectExtent l="0" t="0" r="6350" b="0"/>
-            <wp:docPr id="29" name="Picture 29"/>
+          <wp:inline distT="0" distB="0" distL="0" distR="0" wp14:anchorId="2F1DC9D8" wp14:editId="251BDAC6">
+            <wp:extent cx="3354637" cy="191386"/>
+            <wp:effectExtent l="0" t="0" r="0" b="0"/>
+            <wp:docPr id="5" name="Picture 5"/>
             <wp:cNvGraphicFramePr>
               <a:graphicFrameLocks xmlns:a="http://schemas.openxmlformats.org/drawingml/2006/main" noChangeAspect="1"/>
             </wp:cNvGraphicFramePr>
@@ -2397,7 +3183,7 @@
                   <pic:spPr>
                     <a:xfrm>
                       <a:off x="0" y="0"/>
-                      <a:ext cx="836131" cy="246360"/>
+                      <a:ext cx="3927050" cy="224043"/>
                     </a:xfrm>
                     <a:prstGeom prst="rect">
                       <a:avLst/>
@@ -2411,80 +3197,21 @@
       </w:r>
       <w:r>
         <w:rPr>
-          <w:i/>
-        </w:rPr>
-        <w:t xml:space="preserve"> in the lower left part of the window to easily select or u</w:t>
-      </w:r>
-      <w:r>
-        <w:rPr>
-          <w:i/>
-        </w:rPr>
-        <w:t>nselect all the saved attendees.</w:t>
-      </w:r>
-    </w:p>
-    <w:p>
-      <w:pPr>
-        <w:pStyle w:val="ListParagraph"/>
-        <w:ind w:left="1800"/>
-        <w:rPr>
-          <w:i/>
-        </w:rPr>
-      </w:pPr>
-    </w:p>
-    <w:p>
-      <w:pPr>
-        <w:pStyle w:val="ListParagraph"/>
-        <w:ind w:left="1800"/>
-        <w:rPr>
-          <w:b/>
-        </w:rPr>
-      </w:pPr>
-    </w:p>
-    <w:p>
-      <w:pPr>
-        <w:pStyle w:val="ListParagraph"/>
-        <w:numPr>
-          <w:ilvl w:val="0"/>
-          <w:numId w:val="2"/>
-        </w:numPr>
-        <w:rPr>
-          <w:b/>
-        </w:rPr>
-      </w:pPr>
-      <w:r>
-        <w:rPr>
-          <w:b/>
-        </w:rPr>
-        <w:lastRenderedPageBreak/>
-        <w:t>How can I know how many attendees are selected?</w:t>
-      </w:r>
-    </w:p>
-    <w:p>
-      <w:pPr>
-        <w:pStyle w:val="ListParagraph"/>
-        <w:numPr>
-          <w:ilvl w:val="1"/>
-          <w:numId w:val="2"/>
-        </w:numPr>
-        <w:rPr>
-          <w:b/>
-        </w:rPr>
-      </w:pPr>
-      <w:r>
-        <w:rPr>
-          <w:i/>
-        </w:rPr>
-        <w:t xml:space="preserve">You can monitor the selected attendees by looking at the upper part of the Select All check box. </w:t>
-      </w:r>
-      <w:r>
-        <w:rPr>
+          <w:rFonts w:ascii="Century Gothic" w:hAnsi="Century Gothic"/>
+          <w:i/>
+        </w:rPr>
+        <w:t xml:space="preserve"> then click </w:t>
+      </w:r>
+      <w:r>
+        <w:rPr>
+          <w:rFonts w:ascii="Century Gothic" w:hAnsi="Century Gothic"/>
           <w:noProof/>
         </w:rPr>
         <w:drawing>
-          <wp:inline distT="0" distB="0" distL="0" distR="0" wp14:anchorId="77E2E2EF" wp14:editId="69B5ABDD">
-            <wp:extent cx="754911" cy="262871"/>
-            <wp:effectExtent l="0" t="0" r="7620" b="4445"/>
-            <wp:docPr id="30" name="Picture 30"/>
+          <wp:inline distT="0" distB="0" distL="0" distR="0" wp14:anchorId="66956544" wp14:editId="0365E74E">
+            <wp:extent cx="682653" cy="233916"/>
+            <wp:effectExtent l="0" t="0" r="3175" b="0"/>
+            <wp:docPr id="12" name="Picture 12"/>
             <wp:cNvGraphicFramePr>
               <a:graphicFrameLocks xmlns:a="http://schemas.openxmlformats.org/drawingml/2006/main" noChangeAspect="1"/>
             </wp:cNvGraphicFramePr>
@@ -2504,7 +3231,7 @@
                   <pic:spPr>
                     <a:xfrm>
                       <a:off x="0" y="0"/>
-                      <a:ext cx="773926" cy="269492"/>
+                      <a:ext cx="692051" cy="237136"/>
                     </a:xfrm>
                     <a:prstGeom prst="rect">
                       <a:avLst/>
@@ -2518,66 +3245,24 @@
       </w:r>
       <w:r>
         <w:rPr>
-          <w:i/>
-        </w:rPr>
-        <w:t xml:space="preserve"> This also lets you know the total attendees added.</w:t>
-      </w:r>
-    </w:p>
-    <w:p>
-      <w:pPr>
-        <w:rPr>
-          <w:b/>
-        </w:rPr>
-      </w:pPr>
-    </w:p>
-    <w:p>
-      <w:pPr>
-        <w:pStyle w:val="ListParagraph"/>
-        <w:numPr>
-          <w:ilvl w:val="0"/>
-          <w:numId w:val="1"/>
-        </w:numPr>
-        <w:rPr>
-          <w:b/>
-        </w:rPr>
-      </w:pPr>
-      <w:r>
-        <w:rPr>
-          <w:b/>
-        </w:rPr>
-        <w:t>Server</w:t>
-      </w:r>
-    </w:p>
-    <w:p>
-      <w:pPr>
-        <w:pStyle w:val="ListParagraph"/>
-        <w:numPr>
-          <w:ilvl w:val="0"/>
-          <w:numId w:val="2"/>
-        </w:numPr>
-        <w:rPr>
-          <w:b/>
-        </w:rPr>
-      </w:pPr>
-      <w:r>
-        <w:rPr>
-          <w:b/>
-        </w:rPr>
-        <w:t xml:space="preserve">What are the things to consider in installing </w:t>
-      </w:r>
-      <w:proofErr w:type="spellStart"/>
-      <w:r>
-        <w:rPr>
-          <w:b/>
-        </w:rPr>
-        <w:t>MariaDB</w:t>
-      </w:r>
-      <w:proofErr w:type="spellEnd"/>
-      <w:r>
-        <w:rPr>
-          <w:b/>
-        </w:rPr>
-        <w:t>?</w:t>
+          <w:rFonts w:ascii="Century Gothic" w:hAnsi="Century Gothic"/>
+          <w:i/>
+        </w:rPr>
+        <w:t xml:space="preserve"> again</w:t>
+      </w:r>
+      <w:r>
+        <w:rPr>
+          <w:rFonts w:ascii="Century Gothic" w:hAnsi="Century Gothic"/>
+          <w:i/>
+        </w:rPr>
+        <w:t xml:space="preserve"> to refresh the table</w:t>
+      </w:r>
+      <w:r>
+        <w:rPr>
+          <w:rFonts w:ascii="Century Gothic" w:hAnsi="Century Gothic"/>
+          <w:i/>
+        </w:rPr>
+        <w:t>.</w:t>
       </w:r>
     </w:p>
     <w:p>
@@ -2588,30 +3273,27 @@
           <w:numId w:val="2"/>
         </w:numPr>
         <w:rPr>
-          <w:i/>
-        </w:rPr>
-      </w:pPr>
-      <w:r>
-        <w:rPr>
-          <w:i/>
-        </w:rPr>
-        <w:t>U</w:t>
-      </w:r>
-      <w:r>
-        <w:rPr>
-          <w:i/>
-        </w:rPr>
-        <w:t xml:space="preserve">se “root” as password in these two fields </w:t>
-      </w:r>
-      <w:r>
-        <w:rPr>
+          <w:rFonts w:ascii="Century Gothic" w:hAnsi="Century Gothic"/>
+          <w:b/>
+        </w:rPr>
+      </w:pPr>
+      <w:r>
+        <w:rPr>
+          <w:rFonts w:ascii="Century Gothic" w:hAnsi="Century Gothic"/>
+          <w:i/>
+        </w:rPr>
+        <w:t xml:space="preserve">Or you can change </w:t>
+      </w:r>
+      <w:r>
+        <w:rPr>
+          <w:rFonts w:ascii="Century Gothic" w:hAnsi="Century Gothic"/>
           <w:noProof/>
         </w:rPr>
         <w:drawing>
-          <wp:inline distT="0" distB="0" distL="0" distR="0" wp14:anchorId="4DEB8E68" wp14:editId="5995AFCF">
-            <wp:extent cx="3724275" cy="542925"/>
-            <wp:effectExtent l="0" t="0" r="9525" b="9525"/>
-            <wp:docPr id="32" name="Picture 32"/>
+          <wp:inline distT="0" distB="0" distL="0" distR="0" wp14:anchorId="7FC9B3B2" wp14:editId="284AD5E5">
+            <wp:extent cx="733647" cy="248145"/>
+            <wp:effectExtent l="0" t="0" r="0" b="0"/>
+            <wp:docPr id="14" name="Picture 14"/>
             <wp:cNvGraphicFramePr>
               <a:graphicFrameLocks xmlns:a="http://schemas.openxmlformats.org/drawingml/2006/main" noChangeAspect="1"/>
             </wp:cNvGraphicFramePr>
@@ -2631,7 +3313,7 @@
                   <pic:spPr>
                     <a:xfrm>
                       <a:off x="0" y="0"/>
-                      <a:ext cx="3724275" cy="542925"/>
+                      <a:ext cx="768343" cy="259880"/>
                     </a:xfrm>
                     <a:prstGeom prst="rect">
                       <a:avLst/>
@@ -2643,33 +3325,23 @@
           </wp:inline>
         </w:drawing>
       </w:r>
-    </w:p>
-    <w:p>
-      <w:pPr>
-        <w:pStyle w:val="ListParagraph"/>
-        <w:numPr>
-          <w:ilvl w:val="1"/>
-          <w:numId w:val="2"/>
-        </w:numPr>
-        <w:rPr>
-          <w:i/>
-        </w:rPr>
-      </w:pPr>
-      <w:r>
-        <w:rPr>
-          <w:i/>
-        </w:rPr>
-        <w:t xml:space="preserve">Make sure to check this setting </w:t>
-      </w:r>
-      <w:r>
-        <w:rPr>
+      <w:r>
+        <w:rPr>
+          <w:rFonts w:ascii="Century Gothic" w:hAnsi="Century Gothic"/>
+          <w:i/>
+        </w:rPr>
+        <w:t xml:space="preserve"> then select </w:t>
+      </w:r>
+      <w:r>
+        <w:rPr>
+          <w:rFonts w:ascii="Century Gothic" w:hAnsi="Century Gothic"/>
           <w:noProof/>
         </w:rPr>
         <w:drawing>
-          <wp:inline distT="0" distB="0" distL="0" distR="0" wp14:anchorId="705DB6EA" wp14:editId="4C57322A">
-            <wp:extent cx="2552700" cy="342900"/>
-            <wp:effectExtent l="0" t="0" r="0" b="0"/>
-            <wp:docPr id="33" name="Picture 33"/>
+          <wp:inline distT="0" distB="0" distL="0" distR="0" wp14:anchorId="4D28D1AC" wp14:editId="5C73A137">
+            <wp:extent cx="691116" cy="226934"/>
+            <wp:effectExtent l="0" t="0" r="0" b="1905"/>
+            <wp:docPr id="21" name="Picture 21"/>
             <wp:cNvGraphicFramePr>
               <a:graphicFrameLocks xmlns:a="http://schemas.openxmlformats.org/drawingml/2006/main" noChangeAspect="1"/>
             </wp:cNvGraphicFramePr>
@@ -2689,7 +3361,7 @@
                   <pic:spPr>
                     <a:xfrm>
                       <a:off x="0" y="0"/>
-                      <a:ext cx="2552700" cy="342900"/>
+                      <a:ext cx="739599" cy="242854"/>
                     </a:xfrm>
                     <a:prstGeom prst="rect">
                       <a:avLst/>
@@ -2701,6 +3373,45 @@
           </wp:inline>
         </w:drawing>
       </w:r>
+      <w:r>
+        <w:rPr>
+          <w:rFonts w:ascii="Century Gothic" w:hAnsi="Century Gothic"/>
+          <w:i/>
+        </w:rPr>
+        <w:t xml:space="preserve"> to change the viewed result.</w:t>
+      </w:r>
+    </w:p>
+    <w:p>
+      <w:pPr>
+        <w:pStyle w:val="ListParagraph"/>
+        <w:ind w:left="1800"/>
+        <w:rPr>
+          <w:rFonts w:ascii="Century Gothic" w:hAnsi="Century Gothic"/>
+          <w:b/>
+        </w:rPr>
+      </w:pPr>
+    </w:p>
+    <w:p>
+      <w:pPr>
+        <w:pStyle w:val="ListParagraph"/>
+        <w:numPr>
+          <w:ilvl w:val="0"/>
+          <w:numId w:val="1"/>
+        </w:numPr>
+        <w:rPr>
+          <w:rFonts w:ascii="Century Gothic" w:hAnsi="Century Gothic"/>
+          <w:b/>
+          <w:sz w:val="24"/>
+        </w:rPr>
+      </w:pPr>
+      <w:r>
+        <w:rPr>
+          <w:rFonts w:ascii="Century Gothic" w:hAnsi="Century Gothic"/>
+          <w:b/>
+          <w:sz w:val="24"/>
+        </w:rPr>
+        <w:t>Select All</w:t>
+      </w:r>
     </w:p>
     <w:p>
       <w:pPr>
@@ -2710,14 +3421,16 @@
           <w:numId w:val="2"/>
         </w:numPr>
         <w:rPr>
-          <w:i/>
-        </w:rPr>
-      </w:pPr>
-      <w:r>
-        <w:rPr>
-          <w:b/>
-        </w:rPr>
-        <w:t>How to set up the database?</w:t>
+          <w:rFonts w:ascii="Century Gothic" w:hAnsi="Century Gothic"/>
+          <w:b/>
+        </w:rPr>
+      </w:pPr>
+      <w:r>
+        <w:rPr>
+          <w:rFonts w:ascii="Century Gothic" w:hAnsi="Century Gothic"/>
+          <w:b/>
+        </w:rPr>
+        <w:t>How can I select or unselect all the attendees?</w:t>
       </w:r>
     </w:p>
     <w:p>
@@ -2728,52 +3441,27 @@
           <w:numId w:val="2"/>
         </w:numPr>
         <w:rPr>
-          <w:i/>
-        </w:rPr>
-      </w:pPr>
-      <w:r>
-        <w:rPr>
-          <w:i/>
-        </w:rPr>
-        <w:t xml:space="preserve">Open </w:t>
-      </w:r>
-      <w:proofErr w:type="spellStart"/>
-      <w:r>
-        <w:rPr>
-          <w:i/>
-        </w:rPr>
-        <w:t>MariaDB</w:t>
-      </w:r>
-      <w:proofErr w:type="spellEnd"/>
-      <w:r>
-        <w:rPr>
-          <w:i/>
-        </w:rPr>
-        <w:t xml:space="preserve"> and click File -&gt; Load SQL file. Look for the </w:t>
-      </w:r>
-      <w:proofErr w:type="spellStart"/>
-      <w:r>
-        <w:rPr>
-          <w:i/>
-        </w:rPr>
-        <w:t>AMS.sql</w:t>
-      </w:r>
-      <w:proofErr w:type="spellEnd"/>
-      <w:r>
-        <w:rPr>
-          <w:i/>
-        </w:rPr>
-        <w:t xml:space="preserve"> then click </w:t>
-      </w:r>
-      <w:r>
-        <w:rPr>
+          <w:rFonts w:ascii="Century Gothic" w:hAnsi="Century Gothic"/>
+          <w:b/>
+        </w:rPr>
+      </w:pPr>
+      <w:r>
+        <w:rPr>
+          <w:rFonts w:ascii="Century Gothic" w:hAnsi="Century Gothic"/>
+          <w:i/>
+        </w:rPr>
+        <w:t xml:space="preserve">You can look for </w:t>
+      </w:r>
+      <w:r>
+        <w:rPr>
+          <w:rFonts w:ascii="Century Gothic" w:hAnsi="Century Gothic"/>
           <w:noProof/>
         </w:rPr>
         <w:drawing>
-          <wp:inline distT="0" distB="0" distL="0" distR="0" wp14:anchorId="79E80626" wp14:editId="0E56003F">
-            <wp:extent cx="238125" cy="276225"/>
-            <wp:effectExtent l="0" t="0" r="9525" b="9525"/>
-            <wp:docPr id="34" name="Picture 34"/>
+          <wp:inline distT="0" distB="0" distL="0" distR="0" wp14:anchorId="62441EB1" wp14:editId="2444E897">
+            <wp:extent cx="793898" cy="233916"/>
+            <wp:effectExtent l="0" t="0" r="6350" b="0"/>
+            <wp:docPr id="29" name="Picture 29"/>
             <wp:cNvGraphicFramePr>
               <a:graphicFrameLocks xmlns:a="http://schemas.openxmlformats.org/drawingml/2006/main" noChangeAspect="1"/>
             </wp:cNvGraphicFramePr>
@@ -2793,7 +3481,7 @@
                   <pic:spPr>
                     <a:xfrm>
                       <a:off x="0" y="0"/>
-                      <a:ext cx="238125" cy="276225"/>
+                      <a:ext cx="836131" cy="246360"/>
                     </a:xfrm>
                     <a:prstGeom prst="rect">
                       <a:avLst/>
@@ -2807,9 +3495,17 @@
       </w:r>
       <w:r>
         <w:rPr>
-          <w:i/>
-        </w:rPr>
-        <w:t xml:space="preserve"> to run the query.</w:t>
+          <w:rFonts w:ascii="Century Gothic" w:hAnsi="Century Gothic"/>
+          <w:i/>
+        </w:rPr>
+        <w:t xml:space="preserve"> in the lower left part of the window to easily select or u</w:t>
+      </w:r>
+      <w:r>
+        <w:rPr>
+          <w:rFonts w:ascii="Century Gothic" w:hAnsi="Century Gothic"/>
+          <w:i/>
+        </w:rPr>
+        <w:t>nselect all the saved attendees.</w:t>
       </w:r>
     </w:p>
     <w:p>
@@ -2817,7 +3513,8 @@
         <w:pStyle w:val="ListParagraph"/>
         <w:ind w:left="1800"/>
         <w:rPr>
-          <w:i/>
+          <w:rFonts w:ascii="Century Gothic" w:hAnsi="Century Gothic"/>
+          <w:b/>
         </w:rPr>
       </w:pPr>
       <w:bookmarkStart w:id="0" w:name="_GoBack"/>
@@ -2828,35 +3525,19 @@
         <w:pStyle w:val="ListParagraph"/>
         <w:numPr>
           <w:ilvl w:val="0"/>
-          <w:numId w:val="1"/>
-        </w:numPr>
-        <w:rPr>
-          <w:b/>
-        </w:rPr>
-      </w:pPr>
-      <w:r>
-        <w:rPr>
-          <w:b/>
-        </w:rPr>
-        <w:t>Client</w:t>
-      </w:r>
-    </w:p>
-    <w:p>
-      <w:pPr>
-        <w:pStyle w:val="ListParagraph"/>
-        <w:numPr>
-          <w:ilvl w:val="0"/>
           <w:numId w:val="2"/>
         </w:numPr>
         <w:rPr>
-          <w:b/>
-        </w:rPr>
-      </w:pPr>
-      <w:r>
-        <w:rPr>
-          <w:b/>
-        </w:rPr>
-        <w:t>How can I connect client to the server?</w:t>
+          <w:rFonts w:ascii="Century Gothic" w:hAnsi="Century Gothic"/>
+          <w:b/>
+        </w:rPr>
+      </w:pPr>
+      <w:r>
+        <w:rPr>
+          <w:rFonts w:ascii="Century Gothic" w:hAnsi="Century Gothic"/>
+          <w:b/>
+        </w:rPr>
+        <w:t>How can I know how many attendees are selected?</w:t>
       </w:r>
     </w:p>
     <w:p>
@@ -2867,24 +3548,27 @@
           <w:numId w:val="2"/>
         </w:numPr>
         <w:rPr>
-          <w:b/>
-        </w:rPr>
-      </w:pPr>
-      <w:r>
-        <w:rPr>
-          <w:i/>
-        </w:rPr>
-        <w:t xml:space="preserve">First click </w:t>
-      </w:r>
-      <w:r>
-        <w:rPr>
+          <w:rFonts w:ascii="Century Gothic" w:hAnsi="Century Gothic"/>
+          <w:b/>
+        </w:rPr>
+      </w:pPr>
+      <w:r>
+        <w:rPr>
+          <w:rFonts w:ascii="Century Gothic" w:hAnsi="Century Gothic"/>
+          <w:i/>
+        </w:rPr>
+        <w:t xml:space="preserve">You can monitor the selected attendees by looking at the upper part of the Select All check box. </w:t>
+      </w:r>
+      <w:r>
+        <w:rPr>
+          <w:rFonts w:ascii="Century Gothic" w:hAnsi="Century Gothic"/>
           <w:noProof/>
         </w:rPr>
         <w:drawing>
-          <wp:inline distT="0" distB="0" distL="0" distR="0" wp14:anchorId="289C9ABE" wp14:editId="020C4393">
-            <wp:extent cx="1318437" cy="198812"/>
-            <wp:effectExtent l="0" t="0" r="0" b="0"/>
-            <wp:docPr id="31" name="Picture 31"/>
+          <wp:inline distT="0" distB="0" distL="0" distR="0" wp14:anchorId="77E2E2EF" wp14:editId="69B5ABDD">
+            <wp:extent cx="754911" cy="262871"/>
+            <wp:effectExtent l="0" t="0" r="7620" b="4445"/>
+            <wp:docPr id="30" name="Picture 30"/>
             <wp:cNvGraphicFramePr>
               <a:graphicFrameLocks xmlns:a="http://schemas.openxmlformats.org/drawingml/2006/main" noChangeAspect="1"/>
             </wp:cNvGraphicFramePr>
@@ -2904,7 +3588,7 @@
                   <pic:spPr>
                     <a:xfrm>
                       <a:off x="0" y="0"/>
-                      <a:ext cx="1420480" cy="214199"/>
+                      <a:ext cx="773926" cy="269492"/>
                     </a:xfrm>
                     <a:prstGeom prst="rect">
                       <a:avLst/>
@@ -2918,95 +3602,47 @@
       </w:r>
       <w:r>
         <w:rPr>
-          <w:i/>
-        </w:rPr>
-        <w:t xml:space="preserve"> </w:t>
-      </w:r>
-      <w:r>
-        <w:rPr>
-          <w:i/>
-        </w:rPr>
-        <w:t>in the first window. T</w:t>
-      </w:r>
-      <w:r>
-        <w:rPr>
-          <w:i/>
-        </w:rPr>
-        <w:t xml:space="preserve">hen enter the Server’s IP Address </w:t>
-      </w:r>
-      <w:r>
-        <w:rPr>
-          <w:i/>
-        </w:rPr>
-        <w:t>in the given field and click Save Changes.</w:t>
-      </w:r>
-    </w:p>
-    <w:p>
-      <w:pPr>
-        <w:pStyle w:val="ListParagraph"/>
-        <w:numPr>
-          <w:ilvl w:val="0"/>
-          <w:numId w:val="2"/>
-        </w:numPr>
-        <w:rPr>
-          <w:b/>
-        </w:rPr>
-      </w:pPr>
-      <w:r>
-        <w:rPr>
-          <w:b/>
-        </w:rPr>
-        <w:t xml:space="preserve">What are the possible problem when the client can’t connect to the server even if the server’s </w:t>
-      </w:r>
-      <w:proofErr w:type="spellStart"/>
-      <w:r>
-        <w:rPr>
-          <w:b/>
-        </w:rPr>
-        <w:t>ip</w:t>
-      </w:r>
-      <w:proofErr w:type="spellEnd"/>
-      <w:r>
-        <w:rPr>
-          <w:b/>
-        </w:rPr>
-        <w:t xml:space="preserve"> address is correct?</w:t>
-      </w:r>
-    </w:p>
-    <w:p>
-      <w:pPr>
-        <w:pStyle w:val="ListParagraph"/>
-        <w:numPr>
-          <w:ilvl w:val="1"/>
-          <w:numId w:val="2"/>
-        </w:numPr>
-        <w:rPr>
-          <w:b/>
-        </w:rPr>
-      </w:pPr>
-      <w:r>
-        <w:rPr>
-          <w:i/>
-        </w:rPr>
-        <w:t>The client is connected to another router that is not used by the server.</w:t>
-      </w:r>
-    </w:p>
-    <w:p>
-      <w:pPr>
-        <w:pStyle w:val="ListParagraph"/>
-        <w:numPr>
-          <w:ilvl w:val="1"/>
-          <w:numId w:val="2"/>
-        </w:numPr>
-        <w:rPr>
-          <w:b/>
-        </w:rPr>
-      </w:pPr>
-      <w:r>
-        <w:rPr>
-          <w:i/>
-        </w:rPr>
-        <w:t>The server is turned off.</w:t>
+          <w:rFonts w:ascii="Century Gothic" w:hAnsi="Century Gothic"/>
+          <w:i/>
+        </w:rPr>
+        <w:t xml:space="preserve"> This also </w:t>
+      </w:r>
+      <w:proofErr w:type="gramStart"/>
+      <w:r>
+        <w:rPr>
+          <w:rFonts w:ascii="Century Gothic" w:hAnsi="Century Gothic"/>
+          <w:i/>
+        </w:rPr>
+        <w:t xml:space="preserve">shows </w:t>
+      </w:r>
+      <w:r>
+        <w:rPr>
+          <w:rFonts w:ascii="Century Gothic" w:hAnsi="Century Gothic"/>
+          <w:i/>
+        </w:rPr>
+        <w:t xml:space="preserve"> the</w:t>
+      </w:r>
+      <w:proofErr w:type="gramEnd"/>
+      <w:r>
+        <w:rPr>
+          <w:rFonts w:ascii="Century Gothic" w:hAnsi="Century Gothic"/>
+          <w:i/>
+        </w:rPr>
+        <w:t xml:space="preserve"> total attendees </w:t>
+      </w:r>
+      <w:r>
+        <w:rPr>
+          <w:rFonts w:ascii="Century Gothic" w:hAnsi="Century Gothic"/>
+          <w:i/>
+        </w:rPr>
+        <w:t>saved</w:t>
+      </w:r>
+      <w:r>
+        <w:rPr>
+          <w:rFonts w:ascii="Century Gothic" w:hAnsi="Century Gothic"/>
+          <w:i/>
+        </w:rPr>
+        <w:t>.</w:t>
       </w:r>
     </w:p>
     <w:sectPr>
@@ -4373,7 +5009,7 @@
 </file>
 
 <file path=customXml/itemProps1.xml><?xml version="1.0" encoding="utf-8"?>
-<ds:datastoreItem xmlns:ds="http://schemas.openxmlformats.org/officeDocument/2006/customXml" ds:itemID="{42F2B7E6-24A3-435F-B6FB-0DEF36F98BED}">
+<ds:datastoreItem xmlns:ds="http://schemas.openxmlformats.org/officeDocument/2006/customXml" ds:itemID="{D47AE238-23B5-41ED-8E12-2548ED375911}">
   <ds:schemaRefs>
     <ds:schemaRef ds:uri="http://schemas.openxmlformats.org/officeDocument/2006/bibliography"/>
   </ds:schemaRefs>

</xml_diff>

<commit_message>
fixed bug in export & import
</commit_message>
<xml_diff>
--- a/FAQs.docx
+++ b/FAQs.docx
@@ -307,7 +307,21 @@
           <w:rFonts w:ascii="Century Gothic" w:hAnsi="Century Gothic"/>
           <w:i/>
         </w:rPr>
-        <w:t xml:space="preserve">Use “root” as password in these two fields </w:t>
+        <w:t>Use “</w:t>
+      </w:r>
+      <w:r>
+        <w:rPr>
+          <w:rFonts w:ascii="Century Gothic" w:hAnsi="Century Gothic"/>
+          <w:i/>
+        </w:rPr>
+        <w:t>dictlc2</w:t>
+      </w:r>
+      <w:r>
+        <w:rPr>
+          <w:rFonts w:ascii="Century Gothic" w:hAnsi="Century Gothic"/>
+          <w:i/>
+        </w:rPr>
+        <w:t xml:space="preserve">” as password in these two fields </w:t>
       </w:r>
       <w:r>
         <w:rPr>
@@ -449,15 +463,31 @@
           <w:rFonts w:ascii="Century Gothic" w:hAnsi="Century Gothic"/>
           <w:i/>
         </w:rPr>
-        <w:t xml:space="preserve">Open </w:t>
+        <w:t xml:space="preserve">Change </w:t>
+      </w:r>
+      <w:r>
+        <w:rPr>
+          <w:rFonts w:ascii="Century Gothic" w:hAnsi="Century Gothic"/>
+          <w:b/>
+          <w:i/>
+        </w:rPr>
+        <w:t>Service Name</w:t>
+      </w:r>
+      <w:r>
+        <w:rPr>
+          <w:rFonts w:ascii="Century Gothic" w:hAnsi="Century Gothic"/>
+          <w:i/>
+        </w:rPr>
+        <w:t xml:space="preserve"> into </w:t>
       </w:r>
       <w:proofErr w:type="spellStart"/>
       <w:r>
         <w:rPr>
           <w:rFonts w:ascii="Century Gothic" w:hAnsi="Century Gothic"/>
-          <w:i/>
-        </w:rPr>
-        <w:t>MariaDB</w:t>
+          <w:b/>
+          <w:i/>
+        </w:rPr>
+        <w:t>HeidiSQL</w:t>
       </w:r>
       <w:proofErr w:type="spellEnd"/>
       <w:r>
@@ -465,41 +495,17 @@
           <w:rFonts w:ascii="Century Gothic" w:hAnsi="Century Gothic"/>
           <w:i/>
         </w:rPr>
-        <w:t xml:space="preserve"> and click File -&gt; Load SQL file. Look for the </w:t>
-      </w:r>
-      <w:proofErr w:type="spellStart"/>
-      <w:r>
-        <w:rPr>
-          <w:rFonts w:ascii="Century Gothic" w:hAnsi="Century Gothic"/>
-          <w:i/>
-        </w:rPr>
-        <w:t>AMS.sql</w:t>
-      </w:r>
-      <w:proofErr w:type="spellEnd"/>
-      <w:r>
-        <w:rPr>
-          <w:rFonts w:ascii="Century Gothic" w:hAnsi="Century Gothic"/>
-          <w:i/>
-        </w:rPr>
-        <w:t xml:space="preserve"> in the setup folder</w:t>
-      </w:r>
-      <w:r>
-        <w:rPr>
-          <w:rFonts w:ascii="Century Gothic" w:hAnsi="Century Gothic"/>
-          <w:i/>
-        </w:rPr>
-        <w:t xml:space="preserve"> then click </w:t>
-      </w:r>
-      <w:r>
-        <w:rPr>
-          <w:rFonts w:ascii="Century Gothic" w:hAnsi="Century Gothic"/>
+        <w:t xml:space="preserve"> </w:t>
+      </w:r>
+      <w:r>
+        <w:rPr>
           <w:noProof/>
         </w:rPr>
         <w:drawing>
-          <wp:inline distT="0" distB="0" distL="0" distR="0" wp14:anchorId="4EF85543" wp14:editId="27EBD07F">
-            <wp:extent cx="238125" cy="276225"/>
-            <wp:effectExtent l="0" t="0" r="9525" b="9525"/>
-            <wp:docPr id="34" name="Picture 34"/>
+          <wp:inline distT="0" distB="0" distL="0" distR="0" wp14:anchorId="1F506FC0" wp14:editId="6BDBD5AA">
+            <wp:extent cx="1805045" cy="225631"/>
+            <wp:effectExtent l="0" t="0" r="5080" b="3175"/>
+            <wp:docPr id="36" name="Picture 36"/>
             <wp:cNvGraphicFramePr>
               <a:graphicFrameLocks xmlns:a="http://schemas.openxmlformats.org/drawingml/2006/main" noChangeAspect="1"/>
             </wp:cNvGraphicFramePr>
@@ -519,7 +525,7 @@
                   <pic:spPr>
                     <a:xfrm>
                       <a:off x="0" y="0"/>
-                      <a:ext cx="238125" cy="276225"/>
+                      <a:ext cx="2028633" cy="253580"/>
                     </a:xfrm>
                     <a:prstGeom prst="rect">
                       <a:avLst/>
@@ -531,65 +537,6 @@
           </wp:inline>
         </w:drawing>
       </w:r>
-      <w:r>
-        <w:rPr>
-          <w:rFonts w:ascii="Century Gothic" w:hAnsi="Century Gothic"/>
-          <w:i/>
-        </w:rPr>
-        <w:t xml:space="preserve"> to run the query.</w:t>
-      </w:r>
-    </w:p>
-    <w:p>
-      <w:pPr>
-        <w:pStyle w:val="ListParagraph"/>
-        <w:ind w:left="1800"/>
-        <w:rPr>
-          <w:rFonts w:ascii="Century Gothic" w:hAnsi="Century Gothic"/>
-          <w:i/>
-        </w:rPr>
-      </w:pPr>
-    </w:p>
-    <w:p>
-      <w:pPr>
-        <w:pStyle w:val="ListParagraph"/>
-        <w:numPr>
-          <w:ilvl w:val="0"/>
-          <w:numId w:val="1"/>
-        </w:numPr>
-        <w:rPr>
-          <w:rFonts w:ascii="Century Gothic" w:hAnsi="Century Gothic"/>
-          <w:b/>
-          <w:sz w:val="24"/>
-        </w:rPr>
-      </w:pPr>
-      <w:r>
-        <w:rPr>
-          <w:rFonts w:ascii="Century Gothic" w:hAnsi="Century Gothic"/>
-          <w:b/>
-          <w:sz w:val="24"/>
-        </w:rPr>
-        <w:t>Client</w:t>
-      </w:r>
-    </w:p>
-    <w:p>
-      <w:pPr>
-        <w:pStyle w:val="ListParagraph"/>
-        <w:numPr>
-          <w:ilvl w:val="0"/>
-          <w:numId w:val="2"/>
-        </w:numPr>
-        <w:rPr>
-          <w:rFonts w:ascii="Century Gothic" w:hAnsi="Century Gothic"/>
-          <w:b/>
-        </w:rPr>
-      </w:pPr>
-      <w:r>
-        <w:rPr>
-          <w:rFonts w:ascii="Century Gothic" w:hAnsi="Century Gothic"/>
-          <w:b/>
-        </w:rPr>
-        <w:t>How can I connect client to the server?</w:t>
-      </w:r>
     </w:p>
     <w:p>
       <w:pPr>
@@ -608,18 +555,158 @@
           <w:rFonts w:ascii="Century Gothic" w:hAnsi="Century Gothic"/>
           <w:i/>
         </w:rPr>
-        <w:t xml:space="preserve">First click </w:t>
-      </w:r>
-      <w:r>
-        <w:rPr>
-          <w:rFonts w:ascii="Century Gothic" w:hAnsi="Century Gothic"/>
+        <w:t xml:space="preserve">Open </w:t>
+      </w:r>
+      <w:proofErr w:type="spellStart"/>
+      <w:r>
+        <w:rPr>
+          <w:rFonts w:ascii="Century Gothic" w:hAnsi="Century Gothic"/>
+          <w:b/>
+          <w:i/>
+        </w:rPr>
+        <w:t>MariaDB</w:t>
+      </w:r>
+      <w:proofErr w:type="spellEnd"/>
+      <w:r>
+        <w:rPr>
+          <w:rFonts w:ascii="Century Gothic" w:hAnsi="Century Gothic"/>
+          <w:b/>
+          <w:i/>
+        </w:rPr>
+        <w:t xml:space="preserve"> (</w:t>
+      </w:r>
+      <w:proofErr w:type="spellStart"/>
+      <w:r>
+        <w:rPr>
+          <w:rFonts w:ascii="Century Gothic" w:hAnsi="Century Gothic"/>
+          <w:b/>
+          <w:i/>
+        </w:rPr>
+        <w:t>HeidiSQL</w:t>
+      </w:r>
+      <w:proofErr w:type="spellEnd"/>
+      <w:r>
+        <w:rPr>
+          <w:rFonts w:ascii="Century Gothic" w:hAnsi="Century Gothic"/>
+          <w:b/>
+          <w:i/>
+        </w:rPr>
+        <w:t>)</w:t>
+      </w:r>
+      <w:r>
+        <w:rPr>
+          <w:rFonts w:ascii="Century Gothic" w:hAnsi="Century Gothic"/>
+          <w:i/>
+        </w:rPr>
+        <w:t>, enter your new password “</w:t>
+      </w:r>
+      <w:r>
+        <w:rPr>
+          <w:rFonts w:ascii="Century Gothic" w:hAnsi="Century Gothic"/>
+          <w:b/>
+          <w:i/>
+        </w:rPr>
+        <w:t>dictlc2</w:t>
+      </w:r>
+      <w:r>
+        <w:rPr>
+          <w:rFonts w:ascii="Century Gothic" w:hAnsi="Century Gothic"/>
+          <w:i/>
+        </w:rPr>
+        <w:t>” then click Enter.</w:t>
+      </w:r>
+    </w:p>
+    <w:p>
+      <w:pPr>
+        <w:pStyle w:val="ListParagraph"/>
+        <w:numPr>
+          <w:ilvl w:val="1"/>
+          <w:numId w:val="2"/>
+        </w:numPr>
+        <w:rPr>
+          <w:rFonts w:ascii="Century Gothic" w:hAnsi="Century Gothic"/>
+          <w:b/>
+        </w:rPr>
+      </w:pPr>
+      <w:r>
+        <w:rPr>
+          <w:rFonts w:ascii="Century Gothic" w:hAnsi="Century Gothic"/>
+          <w:i/>
+        </w:rPr>
+        <w:t xml:space="preserve"> Go </w:t>
+      </w:r>
+      <w:proofErr w:type="gramStart"/>
+      <w:r>
+        <w:rPr>
+          <w:rFonts w:ascii="Century Gothic" w:hAnsi="Century Gothic"/>
+          <w:i/>
+        </w:rPr>
+        <w:t xml:space="preserve">to </w:t>
+      </w:r>
+      <w:r>
+        <w:rPr>
+          <w:rFonts w:ascii="Century Gothic" w:hAnsi="Century Gothic"/>
+          <w:i/>
+        </w:rPr>
+        <w:t xml:space="preserve"> </w:t>
+      </w:r>
+      <w:r>
+        <w:rPr>
+          <w:rFonts w:ascii="Century Gothic" w:hAnsi="Century Gothic"/>
+          <w:b/>
+          <w:i/>
+        </w:rPr>
+        <w:t>File</w:t>
+      </w:r>
+      <w:proofErr w:type="gramEnd"/>
+      <w:r>
+        <w:rPr>
+          <w:rFonts w:ascii="Century Gothic" w:hAnsi="Century Gothic"/>
+          <w:i/>
+        </w:rPr>
+        <w:t xml:space="preserve"> -&gt; </w:t>
+      </w:r>
+      <w:r>
+        <w:rPr>
+          <w:rFonts w:ascii="Century Gothic" w:hAnsi="Century Gothic"/>
+          <w:b/>
+          <w:i/>
+        </w:rPr>
+        <w:t>Load SQL file</w:t>
+      </w:r>
+      <w:r>
+        <w:rPr>
+          <w:rFonts w:ascii="Century Gothic" w:hAnsi="Century Gothic"/>
+          <w:i/>
+        </w:rPr>
+        <w:t xml:space="preserve">. Look for the </w:t>
+      </w:r>
+      <w:proofErr w:type="spellStart"/>
+      <w:r>
+        <w:rPr>
+          <w:rFonts w:ascii="Century Gothic" w:hAnsi="Century Gothic"/>
+          <w:b/>
+          <w:i/>
+        </w:rPr>
+        <w:t>AMS.sql</w:t>
+      </w:r>
+      <w:proofErr w:type="spellEnd"/>
+      <w:r>
+        <w:rPr>
+          <w:rFonts w:ascii="Century Gothic" w:hAnsi="Century Gothic"/>
+          <w:i/>
+        </w:rPr>
+        <w:t xml:space="preserve"> in the setup folder then click </w:t>
+      </w:r>
+      <w:r>
+        <w:rPr>
           <w:noProof/>
         </w:rPr>
         <w:drawing>
-          <wp:inline distT="0" distB="0" distL="0" distR="0" wp14:anchorId="1CAA53DB" wp14:editId="4D5FC97B">
-            <wp:extent cx="1318437" cy="198812"/>
-            <wp:effectExtent l="0" t="0" r="0" b="0"/>
-            <wp:docPr id="31" name="Picture 31"/>
+          <wp:inline distT="0" distB="0" distL="0" distR="0" wp14:anchorId="6BA0CE72" wp14:editId="131CD6A4">
+            <wp:extent cx="238125" cy="276225"/>
+            <wp:effectExtent l="0" t="0" r="9525" b="9525"/>
+            <wp:docPr id="34" name="Picture 34"/>
             <wp:cNvGraphicFramePr>
               <a:graphicFrameLocks xmlns:a="http://schemas.openxmlformats.org/drawingml/2006/main" noChangeAspect="1"/>
             </wp:cNvGraphicFramePr>
@@ -639,7 +726,7 @@
                   <pic:spPr>
                     <a:xfrm>
                       <a:off x="0" y="0"/>
-                      <a:ext cx="1420480" cy="214199"/>
+                      <a:ext cx="238125" cy="276225"/>
                     </a:xfrm>
                     <a:prstGeom prst="rect">
                       <a:avLst/>
@@ -656,7 +743,61 @@
           <w:rFonts w:ascii="Century Gothic" w:hAnsi="Century Gothic"/>
           <w:i/>
         </w:rPr>
-        <w:t xml:space="preserve"> in the first window. Then enter the Server’s IP Address in the given field and click Save Changes.</w:t>
+        <w:t xml:space="preserve"> to run the query.</w:t>
+      </w:r>
+      <w:r>
+        <w:rPr>
+          <w:rFonts w:ascii="Century Gothic" w:hAnsi="Century Gothic"/>
+          <w:i/>
+        </w:rPr>
+        <w:t xml:space="preserve"> </w:t>
+      </w:r>
+      <w:r>
+        <w:rPr>
+          <w:rFonts w:ascii="Century Gothic" w:hAnsi="Century Gothic"/>
+          <w:b/>
+          <w:i/>
+        </w:rPr>
+        <w:t xml:space="preserve">F5 </w:t>
+      </w:r>
+      <w:r>
+        <w:rPr>
+          <w:rFonts w:ascii="Century Gothic" w:hAnsi="Century Gothic"/>
+          <w:i/>
+        </w:rPr>
+        <w:t>to refresh.</w:t>
+      </w:r>
+    </w:p>
+    <w:p>
+      <w:pPr>
+        <w:pStyle w:val="ListParagraph"/>
+        <w:ind w:left="1800"/>
+        <w:rPr>
+          <w:rFonts w:ascii="Century Gothic" w:hAnsi="Century Gothic"/>
+          <w:i/>
+        </w:rPr>
+      </w:pPr>
+    </w:p>
+    <w:p>
+      <w:pPr>
+        <w:pStyle w:val="ListParagraph"/>
+        <w:numPr>
+          <w:ilvl w:val="0"/>
+          <w:numId w:val="1"/>
+        </w:numPr>
+        <w:rPr>
+          <w:rFonts w:ascii="Century Gothic" w:hAnsi="Century Gothic"/>
+          <w:b/>
+          <w:sz w:val="24"/>
+        </w:rPr>
+      </w:pPr>
+      <w:r>
+        <w:rPr>
+          <w:rFonts w:ascii="Century Gothic" w:hAnsi="Century Gothic"/>
+          <w:b/>
+          <w:sz w:val="24"/>
+        </w:rPr>
+        <w:t>Client</w:t>
       </w:r>
     </w:p>
     <w:p>
@@ -676,23 +817,7 @@
           <w:rFonts w:ascii="Century Gothic" w:hAnsi="Century Gothic"/>
           <w:b/>
         </w:rPr>
-        <w:t xml:space="preserve">What are the possible problem when the client can’t connect to the server even if the server’s </w:t>
-      </w:r>
-      <w:proofErr w:type="spellStart"/>
-      <w:r>
-        <w:rPr>
-          <w:rFonts w:ascii="Century Gothic" w:hAnsi="Century Gothic"/>
-          <w:b/>
-        </w:rPr>
-        <w:t>ip</w:t>
-      </w:r>
-      <w:proofErr w:type="spellEnd"/>
-      <w:r>
-        <w:rPr>
-          <w:rFonts w:ascii="Century Gothic" w:hAnsi="Century Gothic"/>
-          <w:b/>
-        </w:rPr>
-        <w:t xml:space="preserve"> address is correct?</w:t>
+        <w:t>How can I connect client to the server?</w:t>
       </w:r>
     </w:p>
     <w:p>
@@ -712,119 +837,18 @@
           <w:rFonts w:ascii="Century Gothic" w:hAnsi="Century Gothic"/>
           <w:i/>
         </w:rPr>
-        <w:t>The client is connected to another router that is not used by the server.</w:t>
-      </w:r>
-    </w:p>
-    <w:p>
-      <w:pPr>
-        <w:pStyle w:val="ListParagraph"/>
-        <w:numPr>
-          <w:ilvl w:val="1"/>
-          <w:numId w:val="2"/>
-        </w:numPr>
-        <w:rPr>
-          <w:rFonts w:ascii="Century Gothic" w:hAnsi="Century Gothic"/>
-          <w:b/>
-        </w:rPr>
-      </w:pPr>
-      <w:r>
-        <w:rPr>
-          <w:rFonts w:ascii="Century Gothic" w:hAnsi="Century Gothic"/>
-          <w:i/>
-        </w:rPr>
-        <w:t>The server is turned off.</w:t>
-      </w:r>
-    </w:p>
-    <w:p>
-      <w:pPr>
-        <w:pStyle w:val="ListParagraph"/>
-        <w:ind w:left="1800"/>
-        <w:rPr>
-          <w:rFonts w:ascii="Century Gothic" w:hAnsi="Century Gothic"/>
-          <w:b/>
-        </w:rPr>
-      </w:pPr>
-    </w:p>
-    <w:p>
-      <w:pPr>
-        <w:pStyle w:val="ListParagraph"/>
-        <w:numPr>
-          <w:ilvl w:val="0"/>
-          <w:numId w:val="1"/>
-        </w:numPr>
-        <w:rPr>
-          <w:rFonts w:ascii="Century Gothic" w:hAnsi="Century Gothic"/>
-          <w:b/>
-          <w:sz w:val="24"/>
-        </w:rPr>
-      </w:pPr>
-      <w:r>
-        <w:rPr>
-          <w:rFonts w:ascii="Century Gothic" w:hAnsi="Century Gothic"/>
-          <w:b/>
-          <w:sz w:val="24"/>
-        </w:rPr>
-        <w:t>Import the Excel File</w:t>
-      </w:r>
-    </w:p>
-    <w:p>
-      <w:pPr>
-        <w:pStyle w:val="ListParagraph"/>
-        <w:numPr>
-          <w:ilvl w:val="0"/>
-          <w:numId w:val="2"/>
-        </w:numPr>
-        <w:rPr>
-          <w:rFonts w:ascii="Century Gothic" w:hAnsi="Century Gothic"/>
-          <w:b/>
-        </w:rPr>
-      </w:pPr>
-      <w:r>
-        <w:rPr>
-          <w:rFonts w:ascii="Century Gothic" w:hAnsi="Century Gothic"/>
-          <w:b/>
-        </w:rPr>
-        <w:t>How can I import attendees using excel?</w:t>
-      </w:r>
-    </w:p>
-    <w:p>
-      <w:pPr>
-        <w:pStyle w:val="ListParagraph"/>
-        <w:numPr>
-          <w:ilvl w:val="1"/>
-          <w:numId w:val="2"/>
-        </w:numPr>
-        <w:rPr>
-          <w:rFonts w:ascii="Century Gothic" w:hAnsi="Century Gothic"/>
-          <w:b/>
-        </w:rPr>
-      </w:pPr>
-      <w:r>
-        <w:rPr>
-          <w:rFonts w:ascii="Century Gothic" w:hAnsi="Century Gothic"/>
-          <w:i/>
-        </w:rPr>
-        <w:t xml:space="preserve">First, use </w:t>
-      </w:r>
-      <w:proofErr w:type="gramStart"/>
-      <w:r>
-        <w:rPr>
-          <w:rFonts w:ascii="Century Gothic" w:hAnsi="Century Gothic"/>
-          <w:i/>
-        </w:rPr>
-        <w:t xml:space="preserve">the </w:t>
-      </w:r>
-      <w:r>
-        <w:rPr>
-          <w:rFonts w:ascii="Century Gothic" w:hAnsi="Century Gothic"/>
-          <w:i/>
+        <w:t xml:space="preserve">First click </w:t>
+      </w:r>
+      <w:r>
+        <w:rPr>
+          <w:rFonts w:ascii="Century Gothic" w:hAnsi="Century Gothic"/>
           <w:noProof/>
         </w:rPr>
         <w:drawing>
-          <wp:inline distT="0" distB="0" distL="0" distR="0" wp14:anchorId="6EC1541D" wp14:editId="09C4D3F9">
-            <wp:extent cx="1041577" cy="156950"/>
-            <wp:effectExtent l="0" t="0" r="6350" b="0"/>
-            <wp:docPr id="35" name="Picture 35"/>
+          <wp:inline distT="0" distB="0" distL="0" distR="0" wp14:anchorId="1CAA53DB" wp14:editId="4D5FC97B">
+            <wp:extent cx="1318437" cy="198812"/>
+            <wp:effectExtent l="0" t="0" r="0" b="0"/>
+            <wp:docPr id="31" name="Picture 31"/>
             <wp:cNvGraphicFramePr>
               <a:graphicFrameLocks xmlns:a="http://schemas.openxmlformats.org/drawingml/2006/main" noChangeAspect="1"/>
             </wp:cNvGraphicFramePr>
@@ -844,7 +868,7 @@
                   <pic:spPr>
                     <a:xfrm>
                       <a:off x="0" y="0"/>
-                      <a:ext cx="1376041" cy="207349"/>
+                      <a:ext cx="1420480" cy="214199"/>
                     </a:xfrm>
                     <a:prstGeom prst="rect">
                       <a:avLst/>
@@ -861,15 +885,83 @@
           <w:rFonts w:ascii="Century Gothic" w:hAnsi="Century Gothic"/>
           <w:i/>
         </w:rPr>
-        <w:t xml:space="preserve"> to</w:t>
-      </w:r>
-      <w:proofErr w:type="gramEnd"/>
-      <w:r>
-        <w:rPr>
-          <w:rFonts w:ascii="Century Gothic" w:hAnsi="Century Gothic"/>
-          <w:i/>
-        </w:rPr>
-        <w:t xml:space="preserve"> produce the AMS format of excel file. Then you can fill the given columns of the attendee to be saved.</w:t>
+        <w:t xml:space="preserve"> in the first window. Then enter the Server’s IP Address in the given field and click Save Changes.</w:t>
+      </w:r>
+    </w:p>
+    <w:p>
+      <w:pPr>
+        <w:pStyle w:val="ListParagraph"/>
+        <w:numPr>
+          <w:ilvl w:val="0"/>
+          <w:numId w:val="2"/>
+        </w:numPr>
+        <w:rPr>
+          <w:rFonts w:ascii="Century Gothic" w:hAnsi="Century Gothic"/>
+          <w:b/>
+        </w:rPr>
+      </w:pPr>
+      <w:r>
+        <w:rPr>
+          <w:rFonts w:ascii="Century Gothic" w:hAnsi="Century Gothic"/>
+          <w:b/>
+        </w:rPr>
+        <w:t xml:space="preserve">What are the possible problem when the client can’t connect to the server even if the server’s </w:t>
+      </w:r>
+      <w:proofErr w:type="spellStart"/>
+      <w:r>
+        <w:rPr>
+          <w:rFonts w:ascii="Century Gothic" w:hAnsi="Century Gothic"/>
+          <w:b/>
+        </w:rPr>
+        <w:t>ip</w:t>
+      </w:r>
+      <w:proofErr w:type="spellEnd"/>
+      <w:r>
+        <w:rPr>
+          <w:rFonts w:ascii="Century Gothic" w:hAnsi="Century Gothic"/>
+          <w:b/>
+        </w:rPr>
+        <w:t xml:space="preserve"> address is correct?</w:t>
+      </w:r>
+    </w:p>
+    <w:p>
+      <w:pPr>
+        <w:pStyle w:val="ListParagraph"/>
+        <w:numPr>
+          <w:ilvl w:val="1"/>
+          <w:numId w:val="2"/>
+        </w:numPr>
+        <w:rPr>
+          <w:rFonts w:ascii="Century Gothic" w:hAnsi="Century Gothic"/>
+          <w:b/>
+        </w:rPr>
+      </w:pPr>
+      <w:r>
+        <w:rPr>
+          <w:rFonts w:ascii="Century Gothic" w:hAnsi="Century Gothic"/>
+          <w:i/>
+        </w:rPr>
+        <w:t>The client is connected to another router that is not used by the server.</w:t>
+      </w:r>
+    </w:p>
+    <w:p>
+      <w:pPr>
+        <w:pStyle w:val="ListParagraph"/>
+        <w:numPr>
+          <w:ilvl w:val="1"/>
+          <w:numId w:val="2"/>
+        </w:numPr>
+        <w:rPr>
+          <w:rFonts w:ascii="Century Gothic" w:hAnsi="Century Gothic"/>
+          <w:b/>
+        </w:rPr>
+      </w:pPr>
+      <w:r>
+        <w:rPr>
+          <w:rFonts w:ascii="Century Gothic" w:hAnsi="Century Gothic"/>
+          <w:i/>
+        </w:rPr>
+        <w:t>The server is turned off.</w:t>
       </w:r>
     </w:p>
     <w:p>
@@ -901,7 +993,7 @@
           <w:b/>
           <w:sz w:val="24"/>
         </w:rPr>
-        <w:t>Add</w:t>
+        <w:t>Import the Excel File</w:t>
       </w:r>
     </w:p>
     <w:p>
@@ -921,7 +1013,7 @@
           <w:rFonts w:ascii="Century Gothic" w:hAnsi="Century Gothic"/>
           <w:b/>
         </w:rPr>
-        <w:t>How to add a new attendee?</w:t>
+        <w:t>How can I import attendees using excel?</w:t>
       </w:r>
     </w:p>
     <w:p>
@@ -933,15 +1025,23 @@
         </w:numPr>
         <w:rPr>
           <w:rFonts w:ascii="Century Gothic" w:hAnsi="Century Gothic"/>
-          <w:i/>
-        </w:rPr>
-      </w:pPr>
-      <w:r>
-        <w:rPr>
-          <w:rFonts w:ascii="Century Gothic" w:hAnsi="Century Gothic"/>
-          <w:i/>
-        </w:rPr>
-        <w:t xml:space="preserve">Just click </w:t>
+          <w:b/>
+        </w:rPr>
+      </w:pPr>
+      <w:r>
+        <w:rPr>
+          <w:rFonts w:ascii="Century Gothic" w:hAnsi="Century Gothic"/>
+          <w:i/>
+        </w:rPr>
+        <w:t xml:space="preserve">First, use </w:t>
+      </w:r>
+      <w:proofErr w:type="gramStart"/>
+      <w:r>
+        <w:rPr>
+          <w:rFonts w:ascii="Century Gothic" w:hAnsi="Century Gothic"/>
+          <w:i/>
+        </w:rPr>
+        <w:t xml:space="preserve">the </w:t>
       </w:r>
       <w:r>
         <w:rPr>
@@ -950,10 +1050,10 @@
           <w:noProof/>
         </w:rPr>
         <w:drawing>
-          <wp:inline distT="0" distB="0" distL="0" distR="0" wp14:anchorId="6057385B" wp14:editId="0D19D460">
-            <wp:extent cx="816081" cy="136478"/>
-            <wp:effectExtent l="0" t="0" r="3175" b="0"/>
-            <wp:docPr id="1" name="Picture 1"/>
+          <wp:inline distT="0" distB="0" distL="0" distR="0" wp14:anchorId="6EC1541D" wp14:editId="09C4D3F9">
+            <wp:extent cx="1041577" cy="156950"/>
+            <wp:effectExtent l="0" t="0" r="6350" b="0"/>
+            <wp:docPr id="35" name="Picture 35"/>
             <wp:cNvGraphicFramePr>
               <a:graphicFrameLocks xmlns:a="http://schemas.openxmlformats.org/drawingml/2006/main" noChangeAspect="1"/>
             </wp:cNvGraphicFramePr>
@@ -973,7 +1073,7 @@
                   <pic:spPr>
                     <a:xfrm>
                       <a:off x="0" y="0"/>
-                      <a:ext cx="895107" cy="149694"/>
+                      <a:ext cx="1376041" cy="207349"/>
                     </a:xfrm>
                     <a:prstGeom prst="rect">
                       <a:avLst/>
@@ -990,15 +1090,68 @@
           <w:rFonts w:ascii="Century Gothic" w:hAnsi="Century Gothic"/>
           <w:i/>
         </w:rPr>
-        <w:t xml:space="preserve"> then fill up the fields needed.</w:t>
-      </w:r>
-      <w:r>
-        <w:rPr>
-          <w:rFonts w:ascii="Century Gothic" w:hAnsi="Century Gothic"/>
-          <w:i/>
-          <w:noProof/>
-        </w:rPr>
-        <w:t xml:space="preserve"> </w:t>
+        <w:t xml:space="preserve"> to</w:t>
+      </w:r>
+      <w:proofErr w:type="gramEnd"/>
+      <w:r>
+        <w:rPr>
+          <w:rFonts w:ascii="Century Gothic" w:hAnsi="Century Gothic"/>
+          <w:i/>
+        </w:rPr>
+        <w:t xml:space="preserve"> produce the AMS format of excel file. Then you can fill the given columns of the attendee to be saved.</w:t>
+      </w:r>
+    </w:p>
+    <w:p>
+      <w:pPr>
+        <w:pStyle w:val="ListParagraph"/>
+        <w:ind w:left="1800"/>
+        <w:rPr>
+          <w:rFonts w:ascii="Century Gothic" w:hAnsi="Century Gothic"/>
+          <w:b/>
+        </w:rPr>
+      </w:pPr>
+    </w:p>
+    <w:p>
+      <w:pPr>
+        <w:pStyle w:val="ListParagraph"/>
+        <w:numPr>
+          <w:ilvl w:val="0"/>
+          <w:numId w:val="1"/>
+        </w:numPr>
+        <w:rPr>
+          <w:rFonts w:ascii="Century Gothic" w:hAnsi="Century Gothic"/>
+          <w:b/>
+          <w:sz w:val="24"/>
+        </w:rPr>
+      </w:pPr>
+      <w:r>
+        <w:rPr>
+          <w:rFonts w:ascii="Century Gothic" w:hAnsi="Century Gothic"/>
+          <w:b/>
+          <w:sz w:val="24"/>
+        </w:rPr>
+        <w:lastRenderedPageBreak/>
+        <w:t>Add</w:t>
+      </w:r>
+    </w:p>
+    <w:p>
+      <w:pPr>
+        <w:pStyle w:val="ListParagraph"/>
+        <w:numPr>
+          <w:ilvl w:val="0"/>
+          <w:numId w:val="2"/>
+        </w:numPr>
+        <w:rPr>
+          <w:rFonts w:ascii="Century Gothic" w:hAnsi="Century Gothic"/>
+          <w:b/>
+        </w:rPr>
+      </w:pPr>
+      <w:r>
+        <w:rPr>
+          <w:rFonts w:ascii="Century Gothic" w:hAnsi="Century Gothic"/>
+          <w:b/>
+        </w:rPr>
+        <w:t>How to add a new attendee?</w:t>
       </w:r>
     </w:p>
     <w:p>
@@ -1018,8 +1171,7 @@
           <w:rFonts w:ascii="Century Gothic" w:hAnsi="Century Gothic"/>
           <w:i/>
         </w:rPr>
-        <w:lastRenderedPageBreak/>
-        <w:t>Fields with asterisk (*) are required fields.</w:t>
+        <w:t xml:space="preserve">Just click </w:t>
       </w:r>
       <w:r>
         <w:rPr>
@@ -1028,10 +1180,10 @@
           <w:noProof/>
         </w:rPr>
         <w:drawing>
-          <wp:inline distT="0" distB="0" distL="0" distR="0" wp14:anchorId="3A7A4E4B" wp14:editId="011A6DFD">
-            <wp:extent cx="3189768" cy="1653160"/>
-            <wp:effectExtent l="0" t="0" r="0" b="4445"/>
-            <wp:docPr id="2" name="Picture 2"/>
+          <wp:inline distT="0" distB="0" distL="0" distR="0" wp14:anchorId="6057385B" wp14:editId="0D19D460">
+            <wp:extent cx="816081" cy="136478"/>
+            <wp:effectExtent l="0" t="0" r="3175" b="0"/>
+            <wp:docPr id="1" name="Picture 1"/>
             <wp:cNvGraphicFramePr>
               <a:graphicFrameLocks xmlns:a="http://schemas.openxmlformats.org/drawingml/2006/main" noChangeAspect="1"/>
             </wp:cNvGraphicFramePr>
@@ -1051,7 +1203,7 @@
                   <pic:spPr>
                     <a:xfrm>
                       <a:off x="0" y="0"/>
-                      <a:ext cx="3220079" cy="1668869"/>
+                      <a:ext cx="895107" cy="149694"/>
                     </a:xfrm>
                     <a:prstGeom prst="rect">
                       <a:avLst/>
@@ -1063,54 +1215,20 @@
           </wp:inline>
         </w:drawing>
       </w:r>
-    </w:p>
-    <w:p>
-      <w:pPr>
-        <w:rPr>
-          <w:rFonts w:ascii="Century Gothic" w:hAnsi="Century Gothic"/>
-        </w:rPr>
-      </w:pPr>
-    </w:p>
-    <w:p>
-      <w:pPr>
-        <w:pStyle w:val="ListParagraph"/>
-        <w:numPr>
-          <w:ilvl w:val="0"/>
-          <w:numId w:val="1"/>
-        </w:numPr>
-        <w:rPr>
-          <w:rFonts w:ascii="Century Gothic" w:hAnsi="Century Gothic"/>
-          <w:b/>
-          <w:sz w:val="24"/>
-        </w:rPr>
-      </w:pPr>
-      <w:r>
-        <w:rPr>
-          <w:rFonts w:ascii="Century Gothic" w:hAnsi="Century Gothic"/>
-          <w:b/>
-          <w:sz w:val="24"/>
-        </w:rPr>
-        <w:t>Update</w:t>
-      </w:r>
-    </w:p>
-    <w:p>
-      <w:pPr>
-        <w:pStyle w:val="ListParagraph"/>
-        <w:numPr>
-          <w:ilvl w:val="0"/>
-          <w:numId w:val="2"/>
-        </w:numPr>
-        <w:rPr>
-          <w:rFonts w:ascii="Century Gothic" w:hAnsi="Century Gothic"/>
-          <w:b/>
-        </w:rPr>
-      </w:pPr>
-      <w:r>
-        <w:rPr>
-          <w:rFonts w:ascii="Century Gothic" w:hAnsi="Century Gothic"/>
-          <w:b/>
-        </w:rPr>
-        <w:t xml:space="preserve">How to edit or update the attendee’s information? </w:t>
+      <w:r>
+        <w:rPr>
+          <w:rFonts w:ascii="Century Gothic" w:hAnsi="Century Gothic"/>
+          <w:i/>
+        </w:rPr>
+        <w:t xml:space="preserve"> then fill up the fields needed.</w:t>
+      </w:r>
+      <w:r>
+        <w:rPr>
+          <w:rFonts w:ascii="Century Gothic" w:hAnsi="Century Gothic"/>
+          <w:i/>
+          <w:noProof/>
+        </w:rPr>
+        <w:t xml:space="preserve"> </w:t>
       </w:r>
     </w:p>
     <w:p>
@@ -1130,7 +1248,7 @@
           <w:rFonts w:ascii="Century Gothic" w:hAnsi="Century Gothic"/>
           <w:i/>
         </w:rPr>
-        <w:t xml:space="preserve">You can click the pen and paper button </w:t>
+        <w:t>Fields with asterisk (*) are required fields.</w:t>
       </w:r>
       <w:r>
         <w:rPr>
@@ -1139,10 +1257,10 @@
           <w:noProof/>
         </w:rPr>
         <w:drawing>
-          <wp:inline distT="0" distB="0" distL="0" distR="0" wp14:anchorId="10B7081E" wp14:editId="666A1EAE">
-            <wp:extent cx="225188" cy="264507"/>
-            <wp:effectExtent l="0" t="0" r="3810" b="2540"/>
-            <wp:docPr id="3" name="Picture 3"/>
+          <wp:inline distT="0" distB="0" distL="0" distR="0" wp14:anchorId="3A7A4E4B" wp14:editId="011A6DFD">
+            <wp:extent cx="3189768" cy="1653160"/>
+            <wp:effectExtent l="0" t="0" r="0" b="4445"/>
+            <wp:docPr id="2" name="Picture 2"/>
             <wp:cNvGraphicFramePr>
               <a:graphicFrameLocks xmlns:a="http://schemas.openxmlformats.org/drawingml/2006/main" noChangeAspect="1"/>
             </wp:cNvGraphicFramePr>
@@ -1162,7 +1280,7 @@
                   <pic:spPr>
                     <a:xfrm>
                       <a:off x="0" y="0"/>
-                      <a:ext cx="240339" cy="282303"/>
+                      <a:ext cx="3220079" cy="1668869"/>
                     </a:xfrm>
                     <a:prstGeom prst="rect">
                       <a:avLst/>
@@ -1174,37 +1292,75 @@
           </wp:inline>
         </w:drawing>
       </w:r>
-      <w:r>
-        <w:rPr>
-          <w:rFonts w:ascii="Century Gothic" w:hAnsi="Century Gothic"/>
-          <w:i/>
-        </w:rPr>
-        <w:t xml:space="preserve">  </w:t>
-      </w:r>
-      <w:r>
-        <w:rPr>
-          <w:rFonts w:ascii="Century Gothic" w:hAnsi="Century Gothic"/>
-          <w:i/>
-        </w:rPr>
-        <w:t>on the right side of the attendee’s row or j</w:t>
-      </w:r>
-      <w:r>
-        <w:rPr>
-          <w:rFonts w:ascii="Century Gothic" w:hAnsi="Century Gothic"/>
-          <w:i/>
-        </w:rPr>
-        <w:t>ust double click the row itself.</w:t>
-      </w:r>
-    </w:p>
-    <w:p>
-      <w:pPr>
-        <w:pStyle w:val="ListParagraph"/>
-        <w:ind w:left="1800"/>
-        <w:rPr>
-          <w:rFonts w:ascii="Century Gothic" w:hAnsi="Century Gothic"/>
-          <w:i/>
-        </w:rPr>
-      </w:pPr>
+    </w:p>
+    <w:p>
+      <w:pPr>
+        <w:rPr>
+          <w:rFonts w:ascii="Century Gothic" w:hAnsi="Century Gothic"/>
+        </w:rPr>
+      </w:pPr>
+    </w:p>
+    <w:p>
+      <w:pPr>
+        <w:pStyle w:val="ListParagraph"/>
+        <w:numPr>
+          <w:ilvl w:val="0"/>
+          <w:numId w:val="1"/>
+        </w:numPr>
+        <w:rPr>
+          <w:rFonts w:ascii="Century Gothic" w:hAnsi="Century Gothic"/>
+          <w:b/>
+          <w:sz w:val="24"/>
+        </w:rPr>
+      </w:pPr>
+      <w:r>
+        <w:rPr>
+          <w:rFonts w:ascii="Century Gothic" w:hAnsi="Century Gothic"/>
+          <w:b/>
+          <w:sz w:val="24"/>
+        </w:rPr>
+        <w:t>Update</w:t>
+      </w:r>
+    </w:p>
+    <w:p>
+      <w:pPr>
+        <w:pStyle w:val="ListParagraph"/>
+        <w:numPr>
+          <w:ilvl w:val="0"/>
+          <w:numId w:val="2"/>
+        </w:numPr>
+        <w:rPr>
+          <w:rFonts w:ascii="Century Gothic" w:hAnsi="Century Gothic"/>
+          <w:b/>
+        </w:rPr>
+      </w:pPr>
+      <w:r>
+        <w:rPr>
+          <w:rFonts w:ascii="Century Gothic" w:hAnsi="Century Gothic"/>
+          <w:b/>
+        </w:rPr>
+        <w:t xml:space="preserve">How to edit or update the attendee’s information? </w:t>
+      </w:r>
+    </w:p>
+    <w:p>
+      <w:pPr>
+        <w:pStyle w:val="ListParagraph"/>
+        <w:numPr>
+          <w:ilvl w:val="1"/>
+          <w:numId w:val="2"/>
+        </w:numPr>
+        <w:rPr>
+          <w:rFonts w:ascii="Century Gothic" w:hAnsi="Century Gothic"/>
+          <w:i/>
+        </w:rPr>
+      </w:pPr>
+      <w:r>
+        <w:rPr>
+          <w:rFonts w:ascii="Century Gothic" w:hAnsi="Century Gothic"/>
+          <w:i/>
+        </w:rPr>
+        <w:t xml:space="preserve">You can click the pen and paper button </w:t>
+      </w:r>
       <w:r>
         <w:rPr>
           <w:rFonts w:ascii="Century Gothic" w:hAnsi="Century Gothic"/>
@@ -1212,10 +1368,10 @@
           <w:noProof/>
         </w:rPr>
         <w:drawing>
-          <wp:inline distT="0" distB="0" distL="0" distR="0" wp14:anchorId="0CEBC267" wp14:editId="4B8D9999">
-            <wp:extent cx="4344998" cy="272955"/>
-            <wp:effectExtent l="0" t="0" r="0" b="0"/>
-            <wp:docPr id="4" name="Picture 4"/>
+          <wp:inline distT="0" distB="0" distL="0" distR="0" wp14:anchorId="10B7081E" wp14:editId="666A1EAE">
+            <wp:extent cx="225188" cy="264507"/>
+            <wp:effectExtent l="0" t="0" r="3810" b="2540"/>
+            <wp:docPr id="3" name="Picture 3"/>
             <wp:cNvGraphicFramePr>
               <a:graphicFrameLocks xmlns:a="http://schemas.openxmlformats.org/drawingml/2006/main" noChangeAspect="1"/>
             </wp:cNvGraphicFramePr>
@@ -1235,7 +1391,7 @@
                   <pic:spPr>
                     <a:xfrm>
                       <a:off x="0" y="0"/>
-                      <a:ext cx="4548248" cy="285723"/>
+                      <a:ext cx="240339" cy="282303"/>
                     </a:xfrm>
                     <a:prstGeom prst="rect">
                       <a:avLst/>
@@ -1247,6 +1403,27 @@
           </wp:inline>
         </w:drawing>
       </w:r>
+      <w:r>
+        <w:rPr>
+          <w:rFonts w:ascii="Century Gothic" w:hAnsi="Century Gothic"/>
+          <w:i/>
+        </w:rPr>
+        <w:t xml:space="preserve">  </w:t>
+      </w:r>
+      <w:r>
+        <w:rPr>
+          <w:rFonts w:ascii="Century Gothic" w:hAnsi="Century Gothic"/>
+          <w:i/>
+        </w:rPr>
+        <w:t>on the right side of the attendee’s row or j</w:t>
+      </w:r>
+      <w:r>
+        <w:rPr>
+          <w:rFonts w:ascii="Century Gothic" w:hAnsi="Century Gothic"/>
+          <w:i/>
+        </w:rPr>
+        <w:t>ust double click the row itself.</w:t>
+      </w:r>
     </w:p>
     <w:p>
       <w:pPr>
@@ -1257,67 +1434,6 @@
           <w:i/>
         </w:rPr>
       </w:pPr>
-    </w:p>
-    <w:p>
-      <w:pPr>
-        <w:pStyle w:val="ListParagraph"/>
-        <w:numPr>
-          <w:ilvl w:val="0"/>
-          <w:numId w:val="1"/>
-        </w:numPr>
-        <w:rPr>
-          <w:rFonts w:ascii="Century Gothic" w:hAnsi="Century Gothic"/>
-          <w:b/>
-          <w:sz w:val="24"/>
-        </w:rPr>
-      </w:pPr>
-      <w:r>
-        <w:rPr>
-          <w:rFonts w:ascii="Century Gothic" w:hAnsi="Century Gothic"/>
-          <w:b/>
-          <w:sz w:val="24"/>
-        </w:rPr>
-        <w:t>Delete</w:t>
-      </w:r>
-    </w:p>
-    <w:p>
-      <w:pPr>
-        <w:pStyle w:val="ListParagraph"/>
-        <w:numPr>
-          <w:ilvl w:val="0"/>
-          <w:numId w:val="2"/>
-        </w:numPr>
-        <w:rPr>
-          <w:rFonts w:ascii="Century Gothic" w:hAnsi="Century Gothic"/>
-        </w:rPr>
-      </w:pPr>
-      <w:r>
-        <w:rPr>
-          <w:rFonts w:ascii="Century Gothic" w:hAnsi="Century Gothic"/>
-          <w:b/>
-        </w:rPr>
-        <w:t xml:space="preserve">How to delete an attendee? </w:t>
-      </w:r>
-    </w:p>
-    <w:p>
-      <w:pPr>
-        <w:pStyle w:val="ListParagraph"/>
-        <w:numPr>
-          <w:ilvl w:val="1"/>
-          <w:numId w:val="2"/>
-        </w:numPr>
-        <w:rPr>
-          <w:rFonts w:ascii="Century Gothic" w:hAnsi="Century Gothic"/>
-          <w:i/>
-        </w:rPr>
-      </w:pPr>
-      <w:r>
-        <w:rPr>
-          <w:rFonts w:ascii="Century Gothic" w:hAnsi="Century Gothic"/>
-          <w:i/>
-        </w:rPr>
-        <w:t xml:space="preserve">Just select the attendee(s) you would like to delete then click </w:t>
-      </w:r>
       <w:r>
         <w:rPr>
           <w:rFonts w:ascii="Century Gothic" w:hAnsi="Century Gothic"/>
@@ -1325,10 +1441,10 @@
           <w:noProof/>
         </w:rPr>
         <w:drawing>
-          <wp:inline distT="0" distB="0" distL="0" distR="0" wp14:anchorId="4C8852A6" wp14:editId="5D8896C8">
-            <wp:extent cx="1075613" cy="177421"/>
+          <wp:inline distT="0" distB="0" distL="0" distR="0" wp14:anchorId="0CEBC267" wp14:editId="4B8D9999">
+            <wp:extent cx="4344998" cy="272955"/>
             <wp:effectExtent l="0" t="0" r="0" b="0"/>
-            <wp:docPr id="6" name="Picture 6"/>
+            <wp:docPr id="4" name="Picture 4"/>
             <wp:cNvGraphicFramePr>
               <a:graphicFrameLocks xmlns:a="http://schemas.openxmlformats.org/drawingml/2006/main" noChangeAspect="1"/>
             </wp:cNvGraphicFramePr>
@@ -1348,7 +1464,7 @@
                   <pic:spPr>
                     <a:xfrm>
                       <a:off x="0" y="0"/>
-                      <a:ext cx="1219562" cy="201165"/>
+                      <a:ext cx="4548248" cy="285723"/>
                     </a:xfrm>
                     <a:prstGeom prst="rect">
                       <a:avLst/>
@@ -1360,20 +1476,6 @@
           </wp:inline>
         </w:drawing>
       </w:r>
-      <w:r>
-        <w:rPr>
-          <w:rFonts w:ascii="Century Gothic" w:hAnsi="Century Gothic"/>
-          <w:i/>
-        </w:rPr>
-        <w:t xml:space="preserve"> </w:t>
-      </w:r>
-      <w:r>
-        <w:rPr>
-          <w:rFonts w:ascii="Century Gothic" w:hAnsi="Century Gothic"/>
-          <w:i/>
-        </w:rPr>
-        <w:t>to proceed.</w:t>
-      </w:r>
     </w:p>
     <w:p>
       <w:pPr>
@@ -1404,7 +1506,7 @@
           <w:b/>
           <w:sz w:val="24"/>
         </w:rPr>
-        <w:t>Upload Certificate Template</w:t>
+        <w:t>Delete</w:t>
       </w:r>
     </w:p>
     <w:p>
@@ -1416,15 +1518,14 @@
         </w:numPr>
         <w:rPr>
           <w:rFonts w:ascii="Century Gothic" w:hAnsi="Century Gothic"/>
-          <w:b/>
-        </w:rPr>
-      </w:pPr>
-      <w:r>
-        <w:rPr>
-          <w:rFonts w:ascii="Century Gothic" w:hAnsi="Century Gothic"/>
-          <w:b/>
-        </w:rPr>
-        <w:t>How to upload a certificate template to be used?</w:t>
+        </w:rPr>
+      </w:pPr>
+      <w:r>
+        <w:rPr>
+          <w:rFonts w:ascii="Century Gothic" w:hAnsi="Century Gothic"/>
+          <w:b/>
+        </w:rPr>
+        <w:t xml:space="preserve">How to delete an attendee? </w:t>
       </w:r>
     </w:p>
     <w:p>
@@ -1436,14 +1537,15 @@
         </w:numPr>
         <w:rPr>
           <w:rFonts w:ascii="Century Gothic" w:hAnsi="Century Gothic"/>
-        </w:rPr>
-      </w:pPr>
-      <w:r>
-        <w:rPr>
-          <w:rFonts w:ascii="Century Gothic" w:hAnsi="Century Gothic"/>
-          <w:i/>
-        </w:rPr>
-        <w:t xml:space="preserve">First click </w:t>
+          <w:i/>
+        </w:rPr>
+      </w:pPr>
+      <w:r>
+        <w:rPr>
+          <w:rFonts w:ascii="Century Gothic" w:hAnsi="Century Gothic"/>
+          <w:i/>
+        </w:rPr>
+        <w:t xml:space="preserve">Just select the attendee(s) you would like to delete then click </w:t>
       </w:r>
       <w:r>
         <w:rPr>
@@ -1452,10 +1554,10 @@
           <w:noProof/>
         </w:rPr>
         <w:drawing>
-          <wp:inline distT="0" distB="0" distL="0" distR="0" wp14:anchorId="4A8AD722" wp14:editId="4B6BFDE8">
-            <wp:extent cx="941696" cy="162923"/>
-            <wp:effectExtent l="0" t="0" r="0" b="8890"/>
-            <wp:docPr id="7" name="Picture 7"/>
+          <wp:inline distT="0" distB="0" distL="0" distR="0" wp14:anchorId="4C8852A6" wp14:editId="5D8896C8">
+            <wp:extent cx="1075613" cy="177421"/>
+            <wp:effectExtent l="0" t="0" r="0" b="0"/>
+            <wp:docPr id="6" name="Picture 6"/>
             <wp:cNvGraphicFramePr>
               <a:graphicFrameLocks xmlns:a="http://schemas.openxmlformats.org/drawingml/2006/main" noChangeAspect="1"/>
             </wp:cNvGraphicFramePr>
@@ -1475,7 +1577,7 @@
                   <pic:spPr>
                     <a:xfrm>
                       <a:off x="0" y="0"/>
-                      <a:ext cx="1026846" cy="177655"/>
+                      <a:ext cx="1219562" cy="201165"/>
                     </a:xfrm>
                     <a:prstGeom prst="rect">
                       <a:avLst/>
@@ -1492,17 +1594,86 @@
           <w:rFonts w:ascii="Century Gothic" w:hAnsi="Century Gothic"/>
           <w:i/>
         </w:rPr>
-        <w:t xml:space="preserve"> then </w:t>
-      </w:r>
-      <w:proofErr w:type="gramStart"/>
-      <w:r>
-        <w:rPr>
-          <w:rFonts w:ascii="Century Gothic" w:hAnsi="Century Gothic"/>
-          <w:i/>
-        </w:rPr>
-        <w:t xml:space="preserve">click </w:t>
-      </w:r>
-      <w:proofErr w:type="gramEnd"/>
+        <w:t xml:space="preserve"> </w:t>
+      </w:r>
+      <w:r>
+        <w:rPr>
+          <w:rFonts w:ascii="Century Gothic" w:hAnsi="Century Gothic"/>
+          <w:i/>
+        </w:rPr>
+        <w:t>to proceed.</w:t>
+      </w:r>
+    </w:p>
+    <w:p>
+      <w:pPr>
+        <w:pStyle w:val="ListParagraph"/>
+        <w:ind w:left="1800"/>
+        <w:rPr>
+          <w:rFonts w:ascii="Century Gothic" w:hAnsi="Century Gothic"/>
+          <w:i/>
+        </w:rPr>
+      </w:pPr>
+    </w:p>
+    <w:p>
+      <w:pPr>
+        <w:pStyle w:val="ListParagraph"/>
+        <w:numPr>
+          <w:ilvl w:val="0"/>
+          <w:numId w:val="1"/>
+        </w:numPr>
+        <w:rPr>
+          <w:rFonts w:ascii="Century Gothic" w:hAnsi="Century Gothic"/>
+          <w:b/>
+          <w:sz w:val="24"/>
+        </w:rPr>
+      </w:pPr>
+      <w:r>
+        <w:rPr>
+          <w:rFonts w:ascii="Century Gothic" w:hAnsi="Century Gothic"/>
+          <w:b/>
+          <w:sz w:val="24"/>
+        </w:rPr>
+        <w:t>Upload Certificate Template</w:t>
+      </w:r>
+    </w:p>
+    <w:p>
+      <w:pPr>
+        <w:pStyle w:val="ListParagraph"/>
+        <w:numPr>
+          <w:ilvl w:val="0"/>
+          <w:numId w:val="2"/>
+        </w:numPr>
+        <w:rPr>
+          <w:rFonts w:ascii="Century Gothic" w:hAnsi="Century Gothic"/>
+          <w:b/>
+        </w:rPr>
+      </w:pPr>
+      <w:r>
+        <w:rPr>
+          <w:rFonts w:ascii="Century Gothic" w:hAnsi="Century Gothic"/>
+          <w:b/>
+        </w:rPr>
+        <w:t>How to upload a certificate template to be used?</w:t>
+      </w:r>
+    </w:p>
+    <w:p>
+      <w:pPr>
+        <w:pStyle w:val="ListParagraph"/>
+        <w:numPr>
+          <w:ilvl w:val="1"/>
+          <w:numId w:val="2"/>
+        </w:numPr>
+        <w:rPr>
+          <w:rFonts w:ascii="Century Gothic" w:hAnsi="Century Gothic"/>
+        </w:rPr>
+      </w:pPr>
+      <w:r>
+        <w:rPr>
+          <w:rFonts w:ascii="Century Gothic" w:hAnsi="Century Gothic"/>
+          <w:i/>
+        </w:rPr>
+        <w:t xml:space="preserve">First click </w:t>
+      </w:r>
       <w:r>
         <w:rPr>
           <w:rFonts w:ascii="Century Gothic" w:hAnsi="Century Gothic"/>
@@ -1510,10 +1681,10 @@
           <w:noProof/>
         </w:rPr>
         <w:drawing>
-          <wp:inline distT="0" distB="0" distL="0" distR="0" wp14:anchorId="3833B226" wp14:editId="2926653A">
-            <wp:extent cx="934871" cy="155294"/>
-            <wp:effectExtent l="0" t="0" r="0" b="0"/>
-            <wp:docPr id="8" name="Picture 8"/>
+          <wp:inline distT="0" distB="0" distL="0" distR="0" wp14:anchorId="4A8AD722" wp14:editId="4B6BFDE8">
+            <wp:extent cx="941696" cy="162923"/>
+            <wp:effectExtent l="0" t="0" r="0" b="8890"/>
+            <wp:docPr id="7" name="Picture 7"/>
             <wp:cNvGraphicFramePr>
               <a:graphicFrameLocks xmlns:a="http://schemas.openxmlformats.org/drawingml/2006/main" noChangeAspect="1"/>
             </wp:cNvGraphicFramePr>
@@ -1533,7 +1704,7 @@
                   <pic:spPr>
                     <a:xfrm>
                       <a:off x="0" y="0"/>
-                      <a:ext cx="934871" cy="155294"/>
+                      <a:ext cx="1026846" cy="177655"/>
                     </a:xfrm>
                     <a:prstGeom prst="rect">
                       <a:avLst/>
@@ -1550,32 +1721,28 @@
           <w:rFonts w:ascii="Century Gothic" w:hAnsi="Century Gothic"/>
           <w:i/>
         </w:rPr>
-        <w:t>. Locate and choose the PDF file of the certificate template you want to use then click Open</w:t>
-      </w:r>
-      <w:r>
-        <w:rPr>
-          <w:rFonts w:ascii="Century Gothic" w:hAnsi="Century Gothic"/>
-        </w:rPr>
-        <w:t>.</w:t>
-      </w:r>
-    </w:p>
-    <w:p>
-      <w:pPr>
-        <w:ind w:left="1440"/>
-        <w:rPr>
-          <w:rFonts w:ascii="Century Gothic" w:hAnsi="Century Gothic"/>
-        </w:rPr>
-      </w:pPr>
-      <w:r>
-        <w:rPr>
-          <w:rFonts w:ascii="Century Gothic" w:hAnsi="Century Gothic"/>
+        <w:t xml:space="preserve"> then </w:t>
+      </w:r>
+      <w:proofErr w:type="gramStart"/>
+      <w:r>
+        <w:rPr>
+          <w:rFonts w:ascii="Century Gothic" w:hAnsi="Century Gothic"/>
+          <w:i/>
+        </w:rPr>
+        <w:t xml:space="preserve">click </w:t>
+      </w:r>
+      <w:proofErr w:type="gramEnd"/>
+      <w:r>
+        <w:rPr>
+          <w:rFonts w:ascii="Century Gothic" w:hAnsi="Century Gothic"/>
+          <w:i/>
           <w:noProof/>
         </w:rPr>
         <w:drawing>
-          <wp:inline distT="0" distB="0" distL="0" distR="0" wp14:anchorId="69D69A93" wp14:editId="68F4E73F">
-            <wp:extent cx="2570672" cy="1815399"/>
-            <wp:effectExtent l="0" t="0" r="1270" b="0"/>
-            <wp:docPr id="9" name="Picture 9"/>
+          <wp:inline distT="0" distB="0" distL="0" distR="0" wp14:anchorId="3833B226" wp14:editId="2926653A">
+            <wp:extent cx="934871" cy="155294"/>
+            <wp:effectExtent l="0" t="0" r="0" b="0"/>
+            <wp:docPr id="8" name="Picture 8"/>
             <wp:cNvGraphicFramePr>
               <a:graphicFrameLocks xmlns:a="http://schemas.openxmlformats.org/drawingml/2006/main" noChangeAspect="1"/>
             </wp:cNvGraphicFramePr>
@@ -1595,7 +1762,7 @@
                   <pic:spPr>
                     <a:xfrm>
                       <a:off x="0" y="0"/>
-                      <a:ext cx="2650850" cy="1872021"/>
+                      <a:ext cx="934871" cy="155294"/>
                     </a:xfrm>
                     <a:prstGeom prst="rect">
                       <a:avLst/>
@@ -1607,6 +1774,30 @@
           </wp:inline>
         </w:drawing>
       </w:r>
+      <w:r>
+        <w:rPr>
+          <w:rFonts w:ascii="Century Gothic" w:hAnsi="Century Gothic"/>
+          <w:i/>
+        </w:rPr>
+        <w:t>. Locate and choose the PDF file of the certificate template you want to use then click Open</w:t>
+      </w:r>
+      <w:r>
+        <w:rPr>
+          <w:rFonts w:ascii="Century Gothic" w:hAnsi="Century Gothic"/>
+        </w:rPr>
+        <w:t>.</w:t>
+      </w:r>
+    </w:p>
+    <w:p>
+      <w:pPr>
+        <w:pStyle w:val="ListParagraph"/>
+        <w:ind w:left="1800"/>
+        <w:rPr>
+          <w:rFonts w:ascii="Century Gothic" w:hAnsi="Century Gothic"/>
+        </w:rPr>
+      </w:pPr>
+      <w:bookmarkStart w:id="0" w:name="_GoBack"/>
+      <w:bookmarkEnd w:id="0"/>
     </w:p>
     <w:p>
       <w:pPr>
@@ -1627,7 +1818,6 @@
           <w:b/>
           <w:sz w:val="24"/>
         </w:rPr>
-        <w:lastRenderedPageBreak/>
         <w:t>Generate Certificate</w:t>
       </w:r>
     </w:p>
@@ -1742,6 +1932,7 @@
           <w:rFonts w:ascii="Century Gothic" w:hAnsi="Century Gothic"/>
           <w:i/>
         </w:rPr>
+        <w:lastRenderedPageBreak/>
         <w:t xml:space="preserve">Then </w:t>
       </w:r>
       <w:proofErr w:type="gramStart"/>
@@ -2580,7 +2771,7 @@
                     <pic:cNvPicPr/>
                   </pic:nvPicPr>
                   <pic:blipFill>
-                    <a:blip r:embed="rId12"/>
+                    <a:blip r:embed="rId13"/>
                     <a:stretch>
                       <a:fillRect/>
                     </a:stretch>
@@ -2693,7 +2884,6 @@
           <w:rFonts w:ascii="Century Gothic" w:hAnsi="Century Gothic"/>
           <w:b/>
         </w:rPr>
-        <w:lastRenderedPageBreak/>
         <w:t>How can I locate and view the exported excel file without minimizing the application?</w:t>
       </w:r>
     </w:p>
@@ -3517,8 +3707,6 @@
           <w:b/>
         </w:rPr>
       </w:pPr>
-      <w:bookmarkStart w:id="0" w:name="_GoBack"/>
-      <w:bookmarkEnd w:id="0"/>
     </w:p>
     <w:p>
       <w:pPr>
@@ -5009,7 +5197,7 @@
 </file>
 
 <file path=customXml/itemProps1.xml><?xml version="1.0" encoding="utf-8"?>
-<ds:datastoreItem xmlns:ds="http://schemas.openxmlformats.org/officeDocument/2006/customXml" ds:itemID="{D47AE238-23B5-41ED-8E12-2548ED375911}">
+<ds:datastoreItem xmlns:ds="http://schemas.openxmlformats.org/officeDocument/2006/customXml" ds:itemID="{B71E869F-3CCE-41C4-A007-2BF80E3541E2}">
   <ds:schemaRefs>
     <ds:schemaRef ds:uri="http://schemas.openxmlformats.org/officeDocument/2006/bibliography"/>
   </ds:schemaRefs>

</xml_diff>